<commit_message>
nlp prac 3 added
</commit_message>
<xml_diff>
--- a/MscIT/Semester 4/Natural_Language_Processing/Documents/NLP_Full_Plain.docx
+++ b/MscIT/Semester 4/Natural_Language_Processing/Documents/NLP_Full_Plain.docx
@@ -1,6 +1,6 @@
 
 <file path=word/document.xml><?xml version="1.0" encoding="utf-8"?>
-<w:document xmlns:wpc="http://schemas.microsoft.com/office/word/2010/wordprocessingCanvas" xmlns:cx="http://schemas.microsoft.com/office/drawing/2014/chartex" xmlns:cx1="http://schemas.microsoft.com/office/drawing/2015/9/8/chartex" xmlns:cx2="http://schemas.microsoft.com/office/drawing/2015/10/21/chartex" xmlns:cx3="http://schemas.microsoft.com/office/drawing/2016/5/9/chartex" xmlns:cx4="http://schemas.microsoft.com/office/drawing/2016/5/10/chartex" xmlns:cx5="http://schemas.microsoft.com/office/drawing/2016/5/11/chartex" xmlns:cx6="http://schemas.microsoft.com/office/drawing/2016/5/12/chartex" xmlns:cx7="http://schemas.microsoft.com/office/drawing/2016/5/13/chartex" xmlns:cx8="http://schemas.microsoft.com/office/drawing/2016/5/14/chartex" xmlns:mc="http://schemas.openxmlformats.org/markup-compatibility/2006" xmlns:aink="http://schemas.microsoft.com/office/drawing/2016/ink" xmlns:am3d="http://schemas.microsoft.com/office/drawing/2017/model3d" xmlns:o="urn:schemas-microsoft-com:office:office" xmlns:r="http://schemas.openxmlformats.org/officeDocument/2006/relationships" xmlns:m="http://schemas.openxmlformats.org/officeDocument/2006/math" xmlns:v="urn:schemas-microsoft-com:vml" xmlns:wp14="http://schemas.microsoft.com/office/word/2010/wordprocessingDrawing" xmlns:wp="http://schemas.openxmlformats.org/drawingml/2006/wordprocessingDrawing" xmlns:w10="urn:schemas-microsoft-com:office:word" xmlns:w="http://schemas.openxmlformats.org/wordprocessingml/2006/main" xmlns:w14="http://schemas.microsoft.com/office/word/2010/wordml" xmlns:w15="http://schemas.microsoft.com/office/word/2012/wordml" xmlns:w16cex="http://schemas.microsoft.com/office/word/2018/wordml/cex" xmlns:w16cid="http://schemas.microsoft.com/office/word/2016/wordml/cid" xmlns:w16="http://schemas.microsoft.com/office/word/2018/wordml" xmlns:w16sdtdh="http://schemas.microsoft.com/office/word/2020/wordml/sdtdatahash" xmlns:w16se="http://schemas.microsoft.com/office/word/2015/wordml/symex" xmlns:wpg="http://schemas.microsoft.com/office/word/2010/wordprocessingGroup" xmlns:wpi="http://schemas.microsoft.com/office/word/2010/wordprocessingInk" xmlns:wne="http://schemas.microsoft.com/office/word/2006/wordml" xmlns:wps="http://schemas.microsoft.com/office/word/2010/wordprocessingShape" mc:Ignorable="w14 w15 w16se w16cid w16 w16cex w16sdtdh wp14">
+<w:document xmlns:wpc="http://schemas.microsoft.com/office/word/2010/wordprocessingCanvas" xmlns:cx="http://schemas.microsoft.com/office/drawing/2014/chartex" xmlns:cx1="http://schemas.microsoft.com/office/drawing/2015/9/8/chartex" xmlns:cx2="http://schemas.microsoft.com/office/drawing/2015/10/21/chartex" xmlns:cx3="http://schemas.microsoft.com/office/drawing/2016/5/9/chartex" xmlns:cx4="http://schemas.microsoft.com/office/drawing/2016/5/10/chartex" xmlns:cx5="http://schemas.microsoft.com/office/drawing/2016/5/11/chartex" xmlns:cx6="http://schemas.microsoft.com/office/drawing/2016/5/12/chartex" xmlns:cx7="http://schemas.microsoft.com/office/drawing/2016/5/13/chartex" xmlns:cx8="http://schemas.microsoft.com/office/drawing/2016/5/14/chartex" xmlns:mc="http://schemas.openxmlformats.org/markup-compatibility/2006" xmlns:aink="http://schemas.microsoft.com/office/drawing/2016/ink" xmlns:am3d="http://schemas.microsoft.com/office/drawing/2017/model3d" xmlns:o="urn:schemas-microsoft-com:office:office" xmlns:oel="http://schemas.microsoft.com/office/2019/extlst" xmlns:r="http://schemas.openxmlformats.org/officeDocument/2006/relationships" xmlns:m="http://schemas.openxmlformats.org/officeDocument/2006/math" xmlns:v="urn:schemas-microsoft-com:vml" xmlns:wp14="http://schemas.microsoft.com/office/word/2010/wordprocessingDrawing" xmlns:wp="http://schemas.openxmlformats.org/drawingml/2006/wordprocessingDrawing" xmlns:w10="urn:schemas-microsoft-com:office:word" xmlns:w="http://schemas.openxmlformats.org/wordprocessingml/2006/main" xmlns:w14="http://schemas.microsoft.com/office/word/2010/wordml" xmlns:w15="http://schemas.microsoft.com/office/word/2012/wordml" xmlns:w16cex="http://schemas.microsoft.com/office/word/2018/wordml/cex" xmlns:w16cid="http://schemas.microsoft.com/office/word/2016/wordml/cid" xmlns:w16="http://schemas.microsoft.com/office/word/2018/wordml" xmlns:w16sdtdh="http://schemas.microsoft.com/office/word/2020/wordml/sdtdatahash" xmlns:w16se="http://schemas.microsoft.com/office/word/2015/wordml/symex" xmlns:wpg="http://schemas.microsoft.com/office/word/2010/wordprocessingGroup" xmlns:wpi="http://schemas.microsoft.com/office/word/2010/wordprocessingInk" xmlns:wne="http://schemas.microsoft.com/office/word/2006/wordml" xmlns:wps="http://schemas.microsoft.com/office/word/2010/wordprocessingShape" mc:Ignorable="w14 w15 w16se w16cid w16 w16cex w16sdtdh wp14">
   <w:body>
     <w:p>
       <w:pPr>
@@ -40,6 +40,71 @@
           <w:szCs w:val="28"/>
         </w:rPr>
         <w:t xml:space="preserve">Design the </w:t>
+      </w:r>
+    </w:p>
+    <w:p>
+      <w:pPr>
+        <w:rPr>
+          <w:rFonts w:ascii="Times New Roman" w:eastAsia="Calibri" w:hAnsi="Times New Roman" w:cs="Times New Roman"/>
+          <w:sz w:val="16"/>
+        </w:rPr>
+      </w:pPr>
+    </w:p>
+    <w:p>
+      <w:pPr>
+        <w:rPr>
+          <w:rFonts w:ascii="Times New Roman" w:eastAsia="Calibri" w:hAnsi="Times New Roman" w:cs="Times New Roman"/>
+          <w:sz w:val="16"/>
+        </w:rPr>
+      </w:pPr>
+    </w:p>
+    <w:p>
+      <w:pPr>
+        <w:rPr>
+          <w:rFonts w:ascii="Times New Roman" w:eastAsia="Calibri" w:hAnsi="Times New Roman" w:cs="Times New Roman"/>
+          <w:sz w:val="16"/>
+        </w:rPr>
+      </w:pPr>
+      <w:r>
+        <w:rPr>
+          <w:rFonts w:ascii="Times New Roman" w:eastAsia="Calibri" w:hAnsi="Times New Roman" w:cs="Times New Roman"/>
+          <w:sz w:val="16"/>
+        </w:rPr>
+        <w:drawing>
+          <wp:inline distT="0" distB="0" distL="0" distR="0" wp14:anchorId="2901D7D6" wp14:editId="7FE55172">
+            <wp:extent cx="5731510" cy="3783965"/>
+            <wp:effectExtent l="0" t="0" r="2540" b="6985"/>
+            <wp:docPr id="1621624318" name="Picture 1"/>
+            <wp:cNvGraphicFramePr>
+              <a:graphicFrameLocks xmlns:a="http://schemas.openxmlformats.org/drawingml/2006/main" noChangeAspect="1"/>
+            </wp:cNvGraphicFramePr>
+            <a:graphic xmlns:a="http://schemas.openxmlformats.org/drawingml/2006/main">
+              <a:graphicData uri="http://schemas.openxmlformats.org/drawingml/2006/picture">
+                <pic:pic xmlns:pic="http://schemas.openxmlformats.org/drawingml/2006/picture">
+                  <pic:nvPicPr>
+                    <pic:cNvPr id="1621624318" name=""/>
+                    <pic:cNvPicPr/>
+                  </pic:nvPicPr>
+                  <pic:blipFill>
+                    <a:blip r:embed="rId7"/>
+                    <a:stretch>
+                      <a:fillRect/>
+                    </a:stretch>
+                  </pic:blipFill>
+                  <pic:spPr>
+                    <a:xfrm>
+                      <a:off x="0" y="0"/>
+                      <a:ext cx="5731510" cy="3783965"/>
+                    </a:xfrm>
+                    <a:prstGeom prst="rect">
+                      <a:avLst/>
+                    </a:prstGeom>
+                  </pic:spPr>
+                </pic:pic>
+              </a:graphicData>
+            </a:graphic>
+          </wp:inline>
+        </w:drawing>
       </w:r>
     </w:p>
     <w:p>
@@ -214,64 +279,26 @@
           <w:sz w:val="24"/>
           <w:szCs w:val="24"/>
         </w:rPr>
-        <w:t xml:space="preserve">#!pip install </w:t>
-      </w:r>
-      <w:proofErr w:type="spellStart"/>
-      <w:r>
-        <w:rPr>
-          <w:rFonts w:ascii="Times New Roman" w:eastAsia="Calibri" w:hAnsi="Times New Roman" w:cs="Times New Roman"/>
-          <w:sz w:val="24"/>
-          <w:szCs w:val="24"/>
-        </w:rPr>
-        <w:t>gtts</w:t>
-      </w:r>
-      <w:proofErr w:type="spellEnd"/>
-    </w:p>
-    <w:p>
-      <w:pPr>
-        <w:contextualSpacing/>
-        <w:rPr>
-          <w:rFonts w:ascii="Times New Roman" w:eastAsia="Calibri" w:hAnsi="Times New Roman" w:cs="Times New Roman"/>
-          <w:sz w:val="24"/>
-          <w:szCs w:val="24"/>
-        </w:rPr>
-      </w:pPr>
-      <w:r>
-        <w:rPr>
-          <w:rFonts w:ascii="Times New Roman" w:eastAsia="Calibri" w:hAnsi="Times New Roman" w:cs="Times New Roman"/>
-          <w:sz w:val="24"/>
-          <w:szCs w:val="24"/>
-        </w:rPr>
-        <w:t xml:space="preserve">from </w:t>
-      </w:r>
-      <w:proofErr w:type="spellStart"/>
-      <w:r>
-        <w:rPr>
-          <w:rFonts w:ascii="Times New Roman" w:eastAsia="Calibri" w:hAnsi="Times New Roman" w:cs="Times New Roman"/>
-          <w:sz w:val="24"/>
-          <w:szCs w:val="24"/>
-        </w:rPr>
-        <w:t>gtts</w:t>
-      </w:r>
-      <w:proofErr w:type="spellEnd"/>
-      <w:r>
-        <w:rPr>
-          <w:rFonts w:ascii="Times New Roman" w:eastAsia="Calibri" w:hAnsi="Times New Roman" w:cs="Times New Roman"/>
-          <w:sz w:val="24"/>
-          <w:szCs w:val="24"/>
-        </w:rPr>
-        <w:t xml:space="preserve"> import </w:t>
-      </w:r>
-      <w:proofErr w:type="spellStart"/>
-      <w:r>
-        <w:rPr>
-          <w:rFonts w:ascii="Times New Roman" w:eastAsia="Calibri" w:hAnsi="Times New Roman" w:cs="Times New Roman"/>
-          <w:sz w:val="24"/>
-          <w:szCs w:val="24"/>
-        </w:rPr>
-        <w:t>gTTS</w:t>
-      </w:r>
-      <w:proofErr w:type="spellEnd"/>
+        <w:t>#!pip install gtts</w:t>
+      </w:r>
+    </w:p>
+    <w:p>
+      <w:pPr>
+        <w:contextualSpacing/>
+        <w:rPr>
+          <w:rFonts w:ascii="Times New Roman" w:eastAsia="Calibri" w:hAnsi="Times New Roman" w:cs="Times New Roman"/>
+          <w:sz w:val="24"/>
+          <w:szCs w:val="24"/>
+        </w:rPr>
+      </w:pPr>
+      <w:r>
+        <w:rPr>
+          <w:rFonts w:ascii="Times New Roman" w:eastAsia="Calibri" w:hAnsi="Times New Roman" w:cs="Times New Roman"/>
+          <w:sz w:val="24"/>
+          <w:szCs w:val="24"/>
+        </w:rPr>
+        <w:t>from gtts import gTTS</w:t>
+      </w:r>
     </w:p>
     <w:p>
       <w:pPr>
@@ -316,18 +343,8 @@
           <w:sz w:val="24"/>
           <w:szCs w:val="24"/>
         </w:rPr>
-        <w:t xml:space="preserve">import </w:t>
-      </w:r>
-      <w:proofErr w:type="spellStart"/>
-      <w:r>
-        <w:rPr>
-          <w:rFonts w:ascii="Times New Roman" w:eastAsia="Calibri" w:hAnsi="Times New Roman" w:cs="Times New Roman"/>
-          <w:sz w:val="24"/>
-          <w:szCs w:val="24"/>
-        </w:rPr>
-        <w:t>os</w:t>
-      </w:r>
-      <w:proofErr w:type="spellEnd"/>
+        <w:t>import os</w:t>
+      </w:r>
     </w:p>
     <w:p>
       <w:pPr>
@@ -366,41 +383,14 @@
           <w:szCs w:val="24"/>
         </w:rPr>
       </w:pPr>
-      <w:proofErr w:type="spellStart"/>
-      <w:r>
-        <w:rPr>
-          <w:rFonts w:ascii="Times New Roman" w:eastAsia="Calibri" w:hAnsi="Times New Roman" w:cs="Times New Roman"/>
-          <w:sz w:val="24"/>
-          <w:szCs w:val="24"/>
-        </w:rPr>
-        <w:t>mytext</w:t>
-      </w:r>
-      <w:proofErr w:type="spellEnd"/>
-      <w:r>
-        <w:rPr>
-          <w:rFonts w:ascii="Times New Roman" w:eastAsia="Calibri" w:hAnsi="Times New Roman" w:cs="Times New Roman"/>
-          <w:sz w:val="24"/>
-          <w:szCs w:val="24"/>
-        </w:rPr>
-        <w:t xml:space="preserve"> = "Hello </w:t>
-      </w:r>
-      <w:proofErr w:type="spellStart"/>
-      <w:r>
-        <w:rPr>
-          <w:rFonts w:ascii="Times New Roman" w:eastAsia="Calibri" w:hAnsi="Times New Roman" w:cs="Times New Roman"/>
-          <w:sz w:val="24"/>
-          <w:szCs w:val="24"/>
-        </w:rPr>
-        <w:t>Everyone!My</w:t>
-      </w:r>
-      <w:proofErr w:type="spellEnd"/>
-      <w:r>
-        <w:rPr>
-          <w:rFonts w:ascii="Times New Roman" w:eastAsia="Calibri" w:hAnsi="Times New Roman" w:cs="Times New Roman"/>
-          <w:sz w:val="24"/>
-          <w:szCs w:val="24"/>
-        </w:rPr>
-        <w:t xml:space="preserve"> name is Ninad"</w:t>
+      <w:r>
+        <w:rPr>
+          <w:rFonts w:ascii="Times New Roman" w:eastAsia="Calibri" w:hAnsi="Times New Roman" w:cs="Times New Roman"/>
+          <w:sz w:val="24"/>
+          <w:szCs w:val="24"/>
+        </w:rPr>
+        <w:lastRenderedPageBreak/>
+        <w:t>mytext = "Hello Everyone!My name is Ninad"</w:t>
       </w:r>
     </w:p>
     <w:p>
@@ -446,25 +436,7 @@
           <w:sz w:val="24"/>
           <w:szCs w:val="24"/>
         </w:rPr>
-        <w:t>language = "</w:t>
-      </w:r>
-      <w:proofErr w:type="spellStart"/>
-      <w:r>
-        <w:rPr>
-          <w:rFonts w:ascii="Times New Roman" w:eastAsia="Calibri" w:hAnsi="Times New Roman" w:cs="Times New Roman"/>
-          <w:sz w:val="24"/>
-          <w:szCs w:val="24"/>
-        </w:rPr>
-        <w:t>en</w:t>
-      </w:r>
-      <w:proofErr w:type="spellEnd"/>
-      <w:r>
-        <w:rPr>
-          <w:rFonts w:ascii="Times New Roman" w:eastAsia="Calibri" w:hAnsi="Times New Roman" w:cs="Times New Roman"/>
-          <w:sz w:val="24"/>
-          <w:szCs w:val="24"/>
-        </w:rPr>
-        <w:t>"</w:t>
+        <w:t>language = "en"</w:t>
       </w:r>
     </w:p>
     <w:p>
@@ -504,59 +476,13 @@
           <w:szCs w:val="24"/>
         </w:rPr>
       </w:pPr>
-      <w:proofErr w:type="spellStart"/>
-      <w:r>
-        <w:rPr>
-          <w:rFonts w:ascii="Times New Roman" w:eastAsia="Calibri" w:hAnsi="Times New Roman" w:cs="Times New Roman"/>
-          <w:sz w:val="24"/>
-          <w:szCs w:val="24"/>
-        </w:rPr>
-        <w:t>myobj</w:t>
-      </w:r>
-      <w:proofErr w:type="spellEnd"/>
-      <w:r>
-        <w:rPr>
-          <w:rFonts w:ascii="Times New Roman" w:eastAsia="Calibri" w:hAnsi="Times New Roman" w:cs="Times New Roman"/>
-          <w:sz w:val="24"/>
-          <w:szCs w:val="24"/>
-        </w:rPr>
-        <w:t xml:space="preserve"> = </w:t>
-      </w:r>
-      <w:proofErr w:type="spellStart"/>
-      <w:r>
-        <w:rPr>
-          <w:rFonts w:ascii="Times New Roman" w:eastAsia="Calibri" w:hAnsi="Times New Roman" w:cs="Times New Roman"/>
-          <w:sz w:val="24"/>
-          <w:szCs w:val="24"/>
-        </w:rPr>
-        <w:t>gTTS</w:t>
-      </w:r>
-      <w:proofErr w:type="spellEnd"/>
-      <w:r>
-        <w:rPr>
-          <w:rFonts w:ascii="Times New Roman" w:eastAsia="Calibri" w:hAnsi="Times New Roman" w:cs="Times New Roman"/>
-          <w:sz w:val="24"/>
-          <w:szCs w:val="24"/>
-        </w:rPr>
-        <w:t>(text=</w:t>
-      </w:r>
-      <w:proofErr w:type="spellStart"/>
-      <w:r>
-        <w:rPr>
-          <w:rFonts w:ascii="Times New Roman" w:eastAsia="Calibri" w:hAnsi="Times New Roman" w:cs="Times New Roman"/>
-          <w:sz w:val="24"/>
-          <w:szCs w:val="24"/>
-        </w:rPr>
-        <w:t>mytext</w:t>
-      </w:r>
-      <w:proofErr w:type="spellEnd"/>
-      <w:r>
-        <w:rPr>
-          <w:rFonts w:ascii="Times New Roman" w:eastAsia="Calibri" w:hAnsi="Times New Roman" w:cs="Times New Roman"/>
-          <w:sz w:val="24"/>
-          <w:szCs w:val="24"/>
-        </w:rPr>
-        <w:t>, lang=language, slow=False)</w:t>
+      <w:r>
+        <w:rPr>
+          <w:rFonts w:ascii="Times New Roman" w:eastAsia="Calibri" w:hAnsi="Times New Roman" w:cs="Times New Roman"/>
+          <w:sz w:val="24"/>
+          <w:szCs w:val="24"/>
+        </w:rPr>
+        <w:t>myobj = gTTS(text=mytext, lang=language, slow=False)</w:t>
       </w:r>
     </w:p>
     <w:p>
@@ -596,23 +522,13 @@
           <w:szCs w:val="24"/>
         </w:rPr>
       </w:pPr>
-      <w:proofErr w:type="spellStart"/>
-      <w:r>
-        <w:rPr>
-          <w:rFonts w:ascii="Times New Roman" w:eastAsia="Calibri" w:hAnsi="Times New Roman" w:cs="Times New Roman"/>
-          <w:sz w:val="24"/>
-          <w:szCs w:val="24"/>
-        </w:rPr>
-        <w:t>myobj.save</w:t>
-      </w:r>
-      <w:proofErr w:type="spellEnd"/>
-      <w:r>
-        <w:rPr>
-          <w:rFonts w:ascii="Times New Roman" w:eastAsia="Calibri" w:hAnsi="Times New Roman" w:cs="Times New Roman"/>
-          <w:sz w:val="24"/>
-          <w:szCs w:val="24"/>
-        </w:rPr>
-        <w:t>("welcome.mp3")</w:t>
+      <w:r>
+        <w:rPr>
+          <w:rFonts w:ascii="Times New Roman" w:eastAsia="Calibri" w:hAnsi="Times New Roman" w:cs="Times New Roman"/>
+          <w:sz w:val="24"/>
+          <w:szCs w:val="24"/>
+        </w:rPr>
+        <w:t>myobj.save("welcome.mp3")</w:t>
       </w:r>
     </w:p>
     <w:p>
@@ -652,23 +568,13 @@
           <w:szCs w:val="24"/>
         </w:rPr>
       </w:pPr>
-      <w:proofErr w:type="spellStart"/>
-      <w:r>
-        <w:rPr>
-          <w:rFonts w:ascii="Times New Roman" w:eastAsia="Calibri" w:hAnsi="Times New Roman" w:cs="Times New Roman"/>
-          <w:sz w:val="24"/>
-          <w:szCs w:val="24"/>
-        </w:rPr>
-        <w:t>os.system</w:t>
-      </w:r>
-      <w:proofErr w:type="spellEnd"/>
-      <w:r>
-        <w:rPr>
-          <w:rFonts w:ascii="Times New Roman" w:eastAsia="Calibri" w:hAnsi="Times New Roman" w:cs="Times New Roman"/>
-          <w:sz w:val="24"/>
-          <w:szCs w:val="24"/>
-        </w:rPr>
-        <w:t>("mpg321 welcome.mp3")</w:t>
+      <w:r>
+        <w:rPr>
+          <w:rFonts w:ascii="Times New Roman" w:eastAsia="Calibri" w:hAnsi="Times New Roman" w:cs="Times New Roman"/>
+          <w:sz w:val="24"/>
+          <w:szCs w:val="24"/>
+        </w:rPr>
+        <w:t>os.system("mpg321 welcome.mp3")</w:t>
       </w:r>
     </w:p>
     <w:p>
@@ -705,8 +611,8 @@
     </w:p>
     <w:p/>
     <w:sectPr>
-      <w:headerReference w:type="default" r:id="rId7"/>
-      <w:footerReference w:type="default" r:id="rId8"/>
+      <w:headerReference w:type="default" r:id="rId8"/>
+      <w:footerReference w:type="default" r:id="rId9"/>
       <w:pgSz w:w="11906" w:h="16838"/>
       <w:pgMar w:top="1440" w:right="1440" w:bottom="1440" w:left="1440" w:header="708" w:footer="708" w:gutter="0"/>
       <w:cols w:space="708"/>
@@ -717,7 +623,7 @@
 </file>
 
 <file path=word/endnotes.xml><?xml version="1.0" encoding="utf-8"?>
-<w:endnotes xmlns:wpc="http://schemas.microsoft.com/office/word/2010/wordprocessingCanvas" xmlns:cx="http://schemas.microsoft.com/office/drawing/2014/chartex" xmlns:cx1="http://schemas.microsoft.com/office/drawing/2015/9/8/chartex" xmlns:cx2="http://schemas.microsoft.com/office/drawing/2015/10/21/chartex" xmlns:cx3="http://schemas.microsoft.com/office/drawing/2016/5/9/chartex" xmlns:cx4="http://schemas.microsoft.com/office/drawing/2016/5/10/chartex" xmlns:cx5="http://schemas.microsoft.com/office/drawing/2016/5/11/chartex" xmlns:cx6="http://schemas.microsoft.com/office/drawing/2016/5/12/chartex" xmlns:cx7="http://schemas.microsoft.com/office/drawing/2016/5/13/chartex" xmlns:cx8="http://schemas.microsoft.com/office/drawing/2016/5/14/chartex" xmlns:mc="http://schemas.openxmlformats.org/markup-compatibility/2006" xmlns:aink="http://schemas.microsoft.com/office/drawing/2016/ink" xmlns:am3d="http://schemas.microsoft.com/office/drawing/2017/model3d" xmlns:o="urn:schemas-microsoft-com:office:office" xmlns:r="http://schemas.openxmlformats.org/officeDocument/2006/relationships" xmlns:m="http://schemas.openxmlformats.org/officeDocument/2006/math" xmlns:v="urn:schemas-microsoft-com:vml" xmlns:wp14="http://schemas.microsoft.com/office/word/2010/wordprocessingDrawing" xmlns:wp="http://schemas.openxmlformats.org/drawingml/2006/wordprocessingDrawing" xmlns:w10="urn:schemas-microsoft-com:office:word" xmlns:w="http://schemas.openxmlformats.org/wordprocessingml/2006/main" xmlns:w14="http://schemas.microsoft.com/office/word/2010/wordml" xmlns:w15="http://schemas.microsoft.com/office/word/2012/wordml" xmlns:w16cex="http://schemas.microsoft.com/office/word/2018/wordml/cex" xmlns:w16cid="http://schemas.microsoft.com/office/word/2016/wordml/cid" xmlns:w16="http://schemas.microsoft.com/office/word/2018/wordml" xmlns:w16sdtdh="http://schemas.microsoft.com/office/word/2020/wordml/sdtdatahash" xmlns:w16se="http://schemas.microsoft.com/office/word/2015/wordml/symex" xmlns:wpg="http://schemas.microsoft.com/office/word/2010/wordprocessingGroup" xmlns:wpi="http://schemas.microsoft.com/office/word/2010/wordprocessingInk" xmlns:wne="http://schemas.microsoft.com/office/word/2006/wordml" xmlns:wps="http://schemas.microsoft.com/office/word/2010/wordprocessingShape" mc:Ignorable="w14 w15 w16se w16cid w16 w16cex w16sdtdh wp14">
+<w:endnotes xmlns:wpc="http://schemas.microsoft.com/office/word/2010/wordprocessingCanvas" xmlns:cx="http://schemas.microsoft.com/office/drawing/2014/chartex" xmlns:cx1="http://schemas.microsoft.com/office/drawing/2015/9/8/chartex" xmlns:cx2="http://schemas.microsoft.com/office/drawing/2015/10/21/chartex" xmlns:cx3="http://schemas.microsoft.com/office/drawing/2016/5/9/chartex" xmlns:cx4="http://schemas.microsoft.com/office/drawing/2016/5/10/chartex" xmlns:cx5="http://schemas.microsoft.com/office/drawing/2016/5/11/chartex" xmlns:cx6="http://schemas.microsoft.com/office/drawing/2016/5/12/chartex" xmlns:cx7="http://schemas.microsoft.com/office/drawing/2016/5/13/chartex" xmlns:cx8="http://schemas.microsoft.com/office/drawing/2016/5/14/chartex" xmlns:mc="http://schemas.openxmlformats.org/markup-compatibility/2006" xmlns:aink="http://schemas.microsoft.com/office/drawing/2016/ink" xmlns:am3d="http://schemas.microsoft.com/office/drawing/2017/model3d" xmlns:o="urn:schemas-microsoft-com:office:office" xmlns:oel="http://schemas.microsoft.com/office/2019/extlst" xmlns:r="http://schemas.openxmlformats.org/officeDocument/2006/relationships" xmlns:m="http://schemas.openxmlformats.org/officeDocument/2006/math" xmlns:v="urn:schemas-microsoft-com:vml" xmlns:wp14="http://schemas.microsoft.com/office/word/2010/wordprocessingDrawing" xmlns:wp="http://schemas.openxmlformats.org/drawingml/2006/wordprocessingDrawing" xmlns:w10="urn:schemas-microsoft-com:office:word" xmlns:w="http://schemas.openxmlformats.org/wordprocessingml/2006/main" xmlns:w14="http://schemas.microsoft.com/office/word/2010/wordml" xmlns:w15="http://schemas.microsoft.com/office/word/2012/wordml" xmlns:w16cex="http://schemas.microsoft.com/office/word/2018/wordml/cex" xmlns:w16cid="http://schemas.microsoft.com/office/word/2016/wordml/cid" xmlns:w16="http://schemas.microsoft.com/office/word/2018/wordml" xmlns:w16sdtdh="http://schemas.microsoft.com/office/word/2020/wordml/sdtdatahash" xmlns:w16se="http://schemas.microsoft.com/office/word/2015/wordml/symex" xmlns:wpg="http://schemas.microsoft.com/office/word/2010/wordprocessingGroup" xmlns:wpi="http://schemas.microsoft.com/office/word/2010/wordprocessingInk" xmlns:wne="http://schemas.microsoft.com/office/word/2006/wordml" xmlns:wps="http://schemas.microsoft.com/office/word/2010/wordprocessingShape" mc:Ignorable="w14 w15 w16se w16cid w16 w16cex w16sdtdh wp14">
   <w:endnote w:type="separator" w:id="-1">
     <w:p>
       <w:pPr>
@@ -742,7 +648,7 @@
 </file>
 
 <file path=word/footer1.xml><?xml version="1.0" encoding="utf-8"?>
-<w:ftr xmlns:wpc="http://schemas.microsoft.com/office/word/2010/wordprocessingCanvas" xmlns:cx="http://schemas.microsoft.com/office/drawing/2014/chartex" xmlns:cx1="http://schemas.microsoft.com/office/drawing/2015/9/8/chartex" xmlns:cx2="http://schemas.microsoft.com/office/drawing/2015/10/21/chartex" xmlns:cx3="http://schemas.microsoft.com/office/drawing/2016/5/9/chartex" xmlns:cx4="http://schemas.microsoft.com/office/drawing/2016/5/10/chartex" xmlns:cx5="http://schemas.microsoft.com/office/drawing/2016/5/11/chartex" xmlns:cx6="http://schemas.microsoft.com/office/drawing/2016/5/12/chartex" xmlns:cx7="http://schemas.microsoft.com/office/drawing/2016/5/13/chartex" xmlns:cx8="http://schemas.microsoft.com/office/drawing/2016/5/14/chartex" xmlns:mc="http://schemas.openxmlformats.org/markup-compatibility/2006" xmlns:aink="http://schemas.microsoft.com/office/drawing/2016/ink" xmlns:am3d="http://schemas.microsoft.com/office/drawing/2017/model3d" xmlns:o="urn:schemas-microsoft-com:office:office" xmlns:r="http://schemas.openxmlformats.org/officeDocument/2006/relationships" xmlns:m="http://schemas.openxmlformats.org/officeDocument/2006/math" xmlns:v="urn:schemas-microsoft-com:vml" xmlns:wp14="http://schemas.microsoft.com/office/word/2010/wordprocessingDrawing" xmlns:wp="http://schemas.openxmlformats.org/drawingml/2006/wordprocessingDrawing" xmlns:w10="urn:schemas-microsoft-com:office:word" xmlns:w="http://schemas.openxmlformats.org/wordprocessingml/2006/main" xmlns:w14="http://schemas.microsoft.com/office/word/2010/wordml" xmlns:w15="http://schemas.microsoft.com/office/word/2012/wordml" xmlns:w16cex="http://schemas.microsoft.com/office/word/2018/wordml/cex" xmlns:w16cid="http://schemas.microsoft.com/office/word/2016/wordml/cid" xmlns:w16="http://schemas.microsoft.com/office/word/2018/wordml" xmlns:w16sdtdh="http://schemas.microsoft.com/office/word/2020/wordml/sdtdatahash" xmlns:w16se="http://schemas.microsoft.com/office/word/2015/wordml/symex" xmlns:wpg="http://schemas.microsoft.com/office/word/2010/wordprocessingGroup" xmlns:wpi="http://schemas.microsoft.com/office/word/2010/wordprocessingInk" xmlns:wne="http://schemas.microsoft.com/office/word/2006/wordml" xmlns:wps="http://schemas.microsoft.com/office/word/2010/wordprocessingShape" mc:Ignorable="w14 w15 w16se w16cid w16 w16cex w16sdtdh wp14">
+<w:ftr xmlns:wpc="http://schemas.microsoft.com/office/word/2010/wordprocessingCanvas" xmlns:cx="http://schemas.microsoft.com/office/drawing/2014/chartex" xmlns:cx1="http://schemas.microsoft.com/office/drawing/2015/9/8/chartex" xmlns:cx2="http://schemas.microsoft.com/office/drawing/2015/10/21/chartex" xmlns:cx3="http://schemas.microsoft.com/office/drawing/2016/5/9/chartex" xmlns:cx4="http://schemas.microsoft.com/office/drawing/2016/5/10/chartex" xmlns:cx5="http://schemas.microsoft.com/office/drawing/2016/5/11/chartex" xmlns:cx6="http://schemas.microsoft.com/office/drawing/2016/5/12/chartex" xmlns:cx7="http://schemas.microsoft.com/office/drawing/2016/5/13/chartex" xmlns:cx8="http://schemas.microsoft.com/office/drawing/2016/5/14/chartex" xmlns:mc="http://schemas.openxmlformats.org/markup-compatibility/2006" xmlns:aink="http://schemas.microsoft.com/office/drawing/2016/ink" xmlns:am3d="http://schemas.microsoft.com/office/drawing/2017/model3d" xmlns:o="urn:schemas-microsoft-com:office:office" xmlns:oel="http://schemas.microsoft.com/office/2019/extlst" xmlns:r="http://schemas.openxmlformats.org/officeDocument/2006/relationships" xmlns:m="http://schemas.openxmlformats.org/officeDocument/2006/math" xmlns:v="urn:schemas-microsoft-com:vml" xmlns:wp14="http://schemas.microsoft.com/office/word/2010/wordprocessingDrawing" xmlns:wp="http://schemas.openxmlformats.org/drawingml/2006/wordprocessingDrawing" xmlns:w10="urn:schemas-microsoft-com:office:word" xmlns:w="http://schemas.openxmlformats.org/wordprocessingml/2006/main" xmlns:w14="http://schemas.microsoft.com/office/word/2010/wordml" xmlns:w15="http://schemas.microsoft.com/office/word/2012/wordml" xmlns:w16cex="http://schemas.microsoft.com/office/word/2018/wordml/cex" xmlns:w16cid="http://schemas.microsoft.com/office/word/2016/wordml/cid" xmlns:w16="http://schemas.microsoft.com/office/word/2018/wordml" xmlns:w16sdtdh="http://schemas.microsoft.com/office/word/2020/wordml/sdtdatahash" xmlns:w16se="http://schemas.microsoft.com/office/word/2015/wordml/symex" xmlns:wpg="http://schemas.microsoft.com/office/word/2010/wordprocessingGroup" xmlns:wpi="http://schemas.microsoft.com/office/word/2010/wordprocessingInk" xmlns:wne="http://schemas.microsoft.com/office/word/2006/wordml" xmlns:wps="http://schemas.microsoft.com/office/word/2010/wordprocessingShape" mc:Ignorable="w14 w15 w16se w16cid w16 w16cex w16sdtdh wp14">
   <w:p>
     <w:pPr>
       <w:pStyle w:val="Footer1"/>
@@ -785,7 +691,7 @@
 </file>
 
 <file path=word/footnotes.xml><?xml version="1.0" encoding="utf-8"?>
-<w:footnotes xmlns:wpc="http://schemas.microsoft.com/office/word/2010/wordprocessingCanvas" xmlns:cx="http://schemas.microsoft.com/office/drawing/2014/chartex" xmlns:cx1="http://schemas.microsoft.com/office/drawing/2015/9/8/chartex" xmlns:cx2="http://schemas.microsoft.com/office/drawing/2015/10/21/chartex" xmlns:cx3="http://schemas.microsoft.com/office/drawing/2016/5/9/chartex" xmlns:cx4="http://schemas.microsoft.com/office/drawing/2016/5/10/chartex" xmlns:cx5="http://schemas.microsoft.com/office/drawing/2016/5/11/chartex" xmlns:cx6="http://schemas.microsoft.com/office/drawing/2016/5/12/chartex" xmlns:cx7="http://schemas.microsoft.com/office/drawing/2016/5/13/chartex" xmlns:cx8="http://schemas.microsoft.com/office/drawing/2016/5/14/chartex" xmlns:mc="http://schemas.openxmlformats.org/markup-compatibility/2006" xmlns:aink="http://schemas.microsoft.com/office/drawing/2016/ink" xmlns:am3d="http://schemas.microsoft.com/office/drawing/2017/model3d" xmlns:o="urn:schemas-microsoft-com:office:office" xmlns:r="http://schemas.openxmlformats.org/officeDocument/2006/relationships" xmlns:m="http://schemas.openxmlformats.org/officeDocument/2006/math" xmlns:v="urn:schemas-microsoft-com:vml" xmlns:wp14="http://schemas.microsoft.com/office/word/2010/wordprocessingDrawing" xmlns:wp="http://schemas.openxmlformats.org/drawingml/2006/wordprocessingDrawing" xmlns:w10="urn:schemas-microsoft-com:office:word" xmlns:w="http://schemas.openxmlformats.org/wordprocessingml/2006/main" xmlns:w14="http://schemas.microsoft.com/office/word/2010/wordml" xmlns:w15="http://schemas.microsoft.com/office/word/2012/wordml" xmlns:w16cex="http://schemas.microsoft.com/office/word/2018/wordml/cex" xmlns:w16cid="http://schemas.microsoft.com/office/word/2016/wordml/cid" xmlns:w16="http://schemas.microsoft.com/office/word/2018/wordml" xmlns:w16sdtdh="http://schemas.microsoft.com/office/word/2020/wordml/sdtdatahash" xmlns:w16se="http://schemas.microsoft.com/office/word/2015/wordml/symex" xmlns:wpg="http://schemas.microsoft.com/office/word/2010/wordprocessingGroup" xmlns:wpi="http://schemas.microsoft.com/office/word/2010/wordprocessingInk" xmlns:wne="http://schemas.microsoft.com/office/word/2006/wordml" xmlns:wps="http://schemas.microsoft.com/office/word/2010/wordprocessingShape" mc:Ignorable="w14 w15 w16se w16cid w16 w16cex w16sdtdh wp14">
+<w:footnotes xmlns:wpc="http://schemas.microsoft.com/office/word/2010/wordprocessingCanvas" xmlns:cx="http://schemas.microsoft.com/office/drawing/2014/chartex" xmlns:cx1="http://schemas.microsoft.com/office/drawing/2015/9/8/chartex" xmlns:cx2="http://schemas.microsoft.com/office/drawing/2015/10/21/chartex" xmlns:cx3="http://schemas.microsoft.com/office/drawing/2016/5/9/chartex" xmlns:cx4="http://schemas.microsoft.com/office/drawing/2016/5/10/chartex" xmlns:cx5="http://schemas.microsoft.com/office/drawing/2016/5/11/chartex" xmlns:cx6="http://schemas.microsoft.com/office/drawing/2016/5/12/chartex" xmlns:cx7="http://schemas.microsoft.com/office/drawing/2016/5/13/chartex" xmlns:cx8="http://schemas.microsoft.com/office/drawing/2016/5/14/chartex" xmlns:mc="http://schemas.openxmlformats.org/markup-compatibility/2006" xmlns:aink="http://schemas.microsoft.com/office/drawing/2016/ink" xmlns:am3d="http://schemas.microsoft.com/office/drawing/2017/model3d" xmlns:o="urn:schemas-microsoft-com:office:office" xmlns:oel="http://schemas.microsoft.com/office/2019/extlst" xmlns:r="http://schemas.openxmlformats.org/officeDocument/2006/relationships" xmlns:m="http://schemas.openxmlformats.org/officeDocument/2006/math" xmlns:v="urn:schemas-microsoft-com:vml" xmlns:wp14="http://schemas.microsoft.com/office/word/2010/wordprocessingDrawing" xmlns:wp="http://schemas.openxmlformats.org/drawingml/2006/wordprocessingDrawing" xmlns:w10="urn:schemas-microsoft-com:office:word" xmlns:w="http://schemas.openxmlformats.org/wordprocessingml/2006/main" xmlns:w14="http://schemas.microsoft.com/office/word/2010/wordml" xmlns:w15="http://schemas.microsoft.com/office/word/2012/wordml" xmlns:w16cex="http://schemas.microsoft.com/office/word/2018/wordml/cex" xmlns:w16cid="http://schemas.microsoft.com/office/word/2016/wordml/cid" xmlns:w16="http://schemas.microsoft.com/office/word/2018/wordml" xmlns:w16sdtdh="http://schemas.microsoft.com/office/word/2020/wordml/sdtdatahash" xmlns:w16se="http://schemas.microsoft.com/office/word/2015/wordml/symex" xmlns:wpg="http://schemas.microsoft.com/office/word/2010/wordprocessingGroup" xmlns:wpi="http://schemas.microsoft.com/office/word/2010/wordprocessingInk" xmlns:wne="http://schemas.microsoft.com/office/word/2006/wordml" xmlns:wps="http://schemas.microsoft.com/office/word/2010/wordprocessingShape" mc:Ignorable="w14 w15 w16se w16cid w16 w16cex w16sdtdh wp14">
   <w:footnote w:type="separator" w:id="-1">
     <w:p>
       <w:pPr>
@@ -810,18 +716,13 @@
 </file>
 
 <file path=word/header1.xml><?xml version="1.0" encoding="utf-8"?>
-<w:hdr xmlns:wpc="http://schemas.microsoft.com/office/word/2010/wordprocessingCanvas" xmlns:cx="http://schemas.microsoft.com/office/drawing/2014/chartex" xmlns:cx1="http://schemas.microsoft.com/office/drawing/2015/9/8/chartex" xmlns:cx2="http://schemas.microsoft.com/office/drawing/2015/10/21/chartex" xmlns:cx3="http://schemas.microsoft.com/office/drawing/2016/5/9/chartex" xmlns:cx4="http://schemas.microsoft.com/office/drawing/2016/5/10/chartex" xmlns:cx5="http://schemas.microsoft.com/office/drawing/2016/5/11/chartex" xmlns:cx6="http://schemas.microsoft.com/office/drawing/2016/5/12/chartex" xmlns:cx7="http://schemas.microsoft.com/office/drawing/2016/5/13/chartex" xmlns:cx8="http://schemas.microsoft.com/office/drawing/2016/5/14/chartex" xmlns:mc="http://schemas.openxmlformats.org/markup-compatibility/2006" xmlns:aink="http://schemas.microsoft.com/office/drawing/2016/ink" xmlns:am3d="http://schemas.microsoft.com/office/drawing/2017/model3d" xmlns:o="urn:schemas-microsoft-com:office:office" xmlns:r="http://schemas.openxmlformats.org/officeDocument/2006/relationships" xmlns:m="http://schemas.openxmlformats.org/officeDocument/2006/math" xmlns:v="urn:schemas-microsoft-com:vml" xmlns:wp14="http://schemas.microsoft.com/office/word/2010/wordprocessingDrawing" xmlns:wp="http://schemas.openxmlformats.org/drawingml/2006/wordprocessingDrawing" xmlns:w10="urn:schemas-microsoft-com:office:word" xmlns:w="http://schemas.openxmlformats.org/wordprocessingml/2006/main" xmlns:w14="http://schemas.microsoft.com/office/word/2010/wordml" xmlns:w15="http://schemas.microsoft.com/office/word/2012/wordml" xmlns:w16cex="http://schemas.microsoft.com/office/word/2018/wordml/cex" xmlns:w16cid="http://schemas.microsoft.com/office/word/2016/wordml/cid" xmlns:w16="http://schemas.microsoft.com/office/word/2018/wordml" xmlns:w16sdtdh="http://schemas.microsoft.com/office/word/2020/wordml/sdtdatahash" xmlns:w16se="http://schemas.microsoft.com/office/word/2015/wordml/symex" xmlns:wpg="http://schemas.microsoft.com/office/word/2010/wordprocessingGroup" xmlns:wpi="http://schemas.microsoft.com/office/word/2010/wordprocessingInk" xmlns:wne="http://schemas.microsoft.com/office/word/2006/wordml" xmlns:wps="http://schemas.microsoft.com/office/word/2010/wordprocessingShape" mc:Ignorable="w14 w15 w16se w16cid w16 w16cex w16sdtdh wp14">
+<w:hdr xmlns:wpc="http://schemas.microsoft.com/office/word/2010/wordprocessingCanvas" xmlns:cx="http://schemas.microsoft.com/office/drawing/2014/chartex" xmlns:cx1="http://schemas.microsoft.com/office/drawing/2015/9/8/chartex" xmlns:cx2="http://schemas.microsoft.com/office/drawing/2015/10/21/chartex" xmlns:cx3="http://schemas.microsoft.com/office/drawing/2016/5/9/chartex" xmlns:cx4="http://schemas.microsoft.com/office/drawing/2016/5/10/chartex" xmlns:cx5="http://schemas.microsoft.com/office/drawing/2016/5/11/chartex" xmlns:cx6="http://schemas.microsoft.com/office/drawing/2016/5/12/chartex" xmlns:cx7="http://schemas.microsoft.com/office/drawing/2016/5/13/chartex" xmlns:cx8="http://schemas.microsoft.com/office/drawing/2016/5/14/chartex" xmlns:mc="http://schemas.openxmlformats.org/markup-compatibility/2006" xmlns:aink="http://schemas.microsoft.com/office/drawing/2016/ink" xmlns:am3d="http://schemas.microsoft.com/office/drawing/2017/model3d" xmlns:o="urn:schemas-microsoft-com:office:office" xmlns:oel="http://schemas.microsoft.com/office/2019/extlst" xmlns:r="http://schemas.openxmlformats.org/officeDocument/2006/relationships" xmlns:m="http://schemas.openxmlformats.org/officeDocument/2006/math" xmlns:v="urn:schemas-microsoft-com:vml" xmlns:wp14="http://schemas.microsoft.com/office/word/2010/wordprocessingDrawing" xmlns:wp="http://schemas.openxmlformats.org/drawingml/2006/wordprocessingDrawing" xmlns:w10="urn:schemas-microsoft-com:office:word" xmlns:w="http://schemas.openxmlformats.org/wordprocessingml/2006/main" xmlns:w14="http://schemas.microsoft.com/office/word/2010/wordml" xmlns:w15="http://schemas.microsoft.com/office/word/2012/wordml" xmlns:w16cex="http://schemas.microsoft.com/office/word/2018/wordml/cex" xmlns:w16cid="http://schemas.microsoft.com/office/word/2016/wordml/cid" xmlns:w16="http://schemas.microsoft.com/office/word/2018/wordml" xmlns:w16sdtdh="http://schemas.microsoft.com/office/word/2020/wordml/sdtdatahash" xmlns:w16se="http://schemas.microsoft.com/office/word/2015/wordml/symex" xmlns:wpg="http://schemas.microsoft.com/office/word/2010/wordprocessingGroup" xmlns:wpi="http://schemas.microsoft.com/office/word/2010/wordprocessingInk" xmlns:wne="http://schemas.microsoft.com/office/word/2006/wordml" xmlns:wps="http://schemas.microsoft.com/office/word/2010/wordprocessingShape" mc:Ignorable="w14 w15 w16se w16cid w16 w16cex w16sdtdh wp14">
   <w:p>
     <w:pPr>
       <w:pStyle w:val="Header1"/>
     </w:pPr>
-    <w:proofErr w:type="spellStart"/>
     <w:r>
-      <w:t>MscIT</w:t>
-    </w:r>
-    <w:proofErr w:type="spellEnd"/>
-    <w:r>
-      <w:t xml:space="preserve"> - Part 2</w:t>
+      <w:t>MscIT - Part 2</w:t>
     </w:r>
     <w:r>
       <w:ptab w:relativeTo="margin" w:alignment="center" w:leader="none"/>
@@ -840,7 +741,7 @@
 </file>
 
 <file path=word/numbering.xml><?xml version="1.0" encoding="utf-8"?>
-<w:numbering xmlns:wpc="http://schemas.microsoft.com/office/word/2010/wordprocessingCanvas" xmlns:cx="http://schemas.microsoft.com/office/drawing/2014/chartex" xmlns:cx1="http://schemas.microsoft.com/office/drawing/2015/9/8/chartex" xmlns:cx2="http://schemas.microsoft.com/office/drawing/2015/10/21/chartex" xmlns:cx3="http://schemas.microsoft.com/office/drawing/2016/5/9/chartex" xmlns:cx4="http://schemas.microsoft.com/office/drawing/2016/5/10/chartex" xmlns:cx5="http://schemas.microsoft.com/office/drawing/2016/5/11/chartex" xmlns:cx6="http://schemas.microsoft.com/office/drawing/2016/5/12/chartex" xmlns:cx7="http://schemas.microsoft.com/office/drawing/2016/5/13/chartex" xmlns:cx8="http://schemas.microsoft.com/office/drawing/2016/5/14/chartex" xmlns:mc="http://schemas.openxmlformats.org/markup-compatibility/2006" xmlns:aink="http://schemas.microsoft.com/office/drawing/2016/ink" xmlns:am3d="http://schemas.microsoft.com/office/drawing/2017/model3d" xmlns:o="urn:schemas-microsoft-com:office:office" xmlns:r="http://schemas.openxmlformats.org/officeDocument/2006/relationships" xmlns:m="http://schemas.openxmlformats.org/officeDocument/2006/math" xmlns:v="urn:schemas-microsoft-com:vml" xmlns:wp14="http://schemas.microsoft.com/office/word/2010/wordprocessingDrawing" xmlns:wp="http://schemas.openxmlformats.org/drawingml/2006/wordprocessingDrawing" xmlns:w10="urn:schemas-microsoft-com:office:word" xmlns:w="http://schemas.openxmlformats.org/wordprocessingml/2006/main" xmlns:w14="http://schemas.microsoft.com/office/word/2010/wordml" xmlns:w15="http://schemas.microsoft.com/office/word/2012/wordml" xmlns:w16cex="http://schemas.microsoft.com/office/word/2018/wordml/cex" xmlns:w16cid="http://schemas.microsoft.com/office/word/2016/wordml/cid" xmlns:w16="http://schemas.microsoft.com/office/word/2018/wordml" xmlns:w16sdtdh="http://schemas.microsoft.com/office/word/2020/wordml/sdtdatahash" xmlns:w16se="http://schemas.microsoft.com/office/word/2015/wordml/symex" xmlns:wpg="http://schemas.microsoft.com/office/word/2010/wordprocessingGroup" xmlns:wpi="http://schemas.microsoft.com/office/word/2010/wordprocessingInk" xmlns:wne="http://schemas.microsoft.com/office/word/2006/wordml" xmlns:wps="http://schemas.microsoft.com/office/word/2010/wordprocessingShape" mc:Ignorable="w14 w15 w16se w16cid w16 w16cex w16sdtdh wp14">
+<w:numbering xmlns:wpc="http://schemas.microsoft.com/office/word/2010/wordprocessingCanvas" xmlns:cx="http://schemas.microsoft.com/office/drawing/2014/chartex" xmlns:cx1="http://schemas.microsoft.com/office/drawing/2015/9/8/chartex" xmlns:cx2="http://schemas.microsoft.com/office/drawing/2015/10/21/chartex" xmlns:cx3="http://schemas.microsoft.com/office/drawing/2016/5/9/chartex" xmlns:cx4="http://schemas.microsoft.com/office/drawing/2016/5/10/chartex" xmlns:cx5="http://schemas.microsoft.com/office/drawing/2016/5/11/chartex" xmlns:cx6="http://schemas.microsoft.com/office/drawing/2016/5/12/chartex" xmlns:cx7="http://schemas.microsoft.com/office/drawing/2016/5/13/chartex" xmlns:cx8="http://schemas.microsoft.com/office/drawing/2016/5/14/chartex" xmlns:mc="http://schemas.openxmlformats.org/markup-compatibility/2006" xmlns:aink="http://schemas.microsoft.com/office/drawing/2016/ink" xmlns:am3d="http://schemas.microsoft.com/office/drawing/2017/model3d" xmlns:o="urn:schemas-microsoft-com:office:office" xmlns:oel="http://schemas.microsoft.com/office/2019/extlst" xmlns:r="http://schemas.openxmlformats.org/officeDocument/2006/relationships" xmlns:m="http://schemas.openxmlformats.org/officeDocument/2006/math" xmlns:v="urn:schemas-microsoft-com:vml" xmlns:wp14="http://schemas.microsoft.com/office/word/2010/wordprocessingDrawing" xmlns:wp="http://schemas.openxmlformats.org/drawingml/2006/wordprocessingDrawing" xmlns:w10="urn:schemas-microsoft-com:office:word" xmlns:w="http://schemas.openxmlformats.org/wordprocessingml/2006/main" xmlns:w14="http://schemas.microsoft.com/office/word/2010/wordml" xmlns:w15="http://schemas.microsoft.com/office/word/2012/wordml" xmlns:w16cex="http://schemas.microsoft.com/office/word/2018/wordml/cex" xmlns:w16cid="http://schemas.microsoft.com/office/word/2016/wordml/cid" xmlns:w16="http://schemas.microsoft.com/office/word/2018/wordml" xmlns:w16sdtdh="http://schemas.microsoft.com/office/word/2020/wordml/sdtdatahash" xmlns:w16se="http://schemas.microsoft.com/office/word/2015/wordml/symex" xmlns:wpg="http://schemas.microsoft.com/office/word/2010/wordprocessingGroup" xmlns:wpi="http://schemas.microsoft.com/office/word/2010/wordprocessingInk" xmlns:wne="http://schemas.microsoft.com/office/word/2006/wordml" xmlns:wps="http://schemas.microsoft.com/office/word/2010/wordprocessingShape" mc:Ignorable="w14 w15 w16se w16cid w16 w16cex w16sdtdh wp14">
   <w:abstractNum w:abstractNumId="0" w15:restartNumberingAfterBreak="0">
     <w:nsid w:val="4C866DBE"/>
     <w:multiLevelType w:val="hybridMultilevel"/>
@@ -930,7 +831,7 @@
       </w:pPr>
     </w:lvl>
   </w:abstractNum>
-  <w:num w:numId="1">
+  <w:num w:numId="1" w16cid:durableId="1783066003">
     <w:abstractNumId w:val="0"/>
   </w:num>
 </w:numbering>

</xml_diff>

<commit_message>
prac 1 and 3 images added
</commit_message>
<xml_diff>
--- a/MscIT/Semester 4/Natural_Language_Processing/Documents/NLP_Full_Plain.docx
+++ b/MscIT/Semester 4/Natural_Language_Processing/Documents/NLP_Full_Plain.docx
@@ -12,6 +12,7 @@
           <w:szCs w:val="44"/>
         </w:rPr>
       </w:pPr>
+      <w:bookmarkStart w:id="0" w:name="_Hlk163849726"/>
       <w:r>
         <w:rPr>
           <w:rFonts w:ascii="Times New Roman" w:eastAsia="Calibri" w:hAnsi="Times New Roman" w:cs="Times New Roman"/>
@@ -24,32 +25,79 @@
     </w:p>
     <w:p>
       <w:pPr>
-        <w:jc w:val="center"/>
-        <w:rPr>
-          <w:rFonts w:ascii="Times New Roman" w:eastAsia="Calibri" w:hAnsi="Times New Roman" w:cs="Times New Roman"/>
-          <w:b/>
-          <w:sz w:val="36"/>
-          <w:szCs w:val="48"/>
-        </w:rPr>
-      </w:pPr>
-      <w:r>
-        <w:rPr>
-          <w:rFonts w:ascii="Times New Roman" w:eastAsia="Calibri" w:hAnsi="Times New Roman" w:cs="Times New Roman"/>
-          <w:b/>
-          <w:sz w:val="28"/>
-          <w:szCs w:val="28"/>
-        </w:rPr>
-        <w:t xml:space="preserve">Design the </w:t>
-      </w:r>
-    </w:p>
-    <w:p>
-      <w:pPr>
         <w:rPr>
           <w:rFonts w:ascii="Times New Roman" w:eastAsia="Calibri" w:hAnsi="Times New Roman" w:cs="Times New Roman"/>
           <w:sz w:val="16"/>
         </w:rPr>
       </w:pPr>
     </w:p>
+    <w:p>
+      <w:pPr>
+        <w:rPr>
+          <w:rFonts w:ascii="Times New Roman" w:eastAsia="Calibri" w:hAnsi="Times New Roman" w:cs="Times New Roman"/>
+          <w:sz w:val="24"/>
+          <w:szCs w:val="24"/>
+        </w:rPr>
+      </w:pPr>
+      <w:r>
+        <w:rPr>
+          <w:rFonts w:ascii="Times New Roman" w:eastAsia="Calibri" w:hAnsi="Times New Roman" w:cs="Times New Roman"/>
+          <w:sz w:val="24"/>
+          <w:szCs w:val="24"/>
+        </w:rPr>
+        <w:t>a.</w:t>
+      </w:r>
+      <w:r>
+        <w:rPr>
+          <w:rFonts w:ascii="Times New Roman" w:eastAsia="Calibri" w:hAnsi="Times New Roman" w:cs="Times New Roman"/>
+          <w:sz w:val="24"/>
+          <w:szCs w:val="24"/>
+        </w:rPr>
+        <w:t xml:space="preserve"> </w:t>
+      </w:r>
+      <w:r>
+        <w:rPr>
+          <w:rFonts w:ascii="Times New Roman" w:eastAsia="Calibri" w:hAnsi="Times New Roman" w:cs="Times New Roman"/>
+          <w:sz w:val="24"/>
+          <w:szCs w:val="24"/>
+        </w:rPr>
+        <w:t>Study different libraries used for NLP in python.</w:t>
+      </w:r>
+    </w:p>
+    <w:p>
+      <w:pPr>
+        <w:rPr>
+          <w:rFonts w:ascii="Times New Roman" w:eastAsia="Calibri" w:hAnsi="Times New Roman" w:cs="Times New Roman"/>
+          <w:sz w:val="24"/>
+          <w:szCs w:val="24"/>
+        </w:rPr>
+      </w:pPr>
+      <w:r>
+        <w:rPr>
+          <w:rFonts w:ascii="Times New Roman" w:eastAsia="Calibri" w:hAnsi="Times New Roman" w:cs="Times New Roman"/>
+          <w:sz w:val="24"/>
+          <w:szCs w:val="24"/>
+        </w:rPr>
+        <w:t>b.</w:t>
+      </w:r>
+      <w:r>
+        <w:rPr>
+          <w:rFonts w:ascii="Times New Roman" w:eastAsia="Calibri" w:hAnsi="Times New Roman" w:cs="Times New Roman"/>
+          <w:sz w:val="24"/>
+          <w:szCs w:val="24"/>
+        </w:rPr>
+        <w:t xml:space="preserve"> </w:t>
+      </w:r>
+      <w:r>
+        <w:rPr>
+          <w:rFonts w:ascii="Times New Roman" w:eastAsia="Calibri" w:hAnsi="Times New Roman" w:cs="Times New Roman"/>
+          <w:sz w:val="24"/>
+          <w:szCs w:val="24"/>
+        </w:rPr>
+        <w:t>Install NLTK Package.</w:t>
+      </w:r>
+    </w:p>
+    <w:bookmarkEnd w:id="0"/>
     <w:p>
       <w:pPr>
         <w:rPr>
@@ -138,10 +186,7 @@
         </w:rPr>
         <w:t xml:space="preserve">AIM: </w:t>
       </w:r>
-    </w:p>
-    <w:p>
-      <w:pPr>
-        <w:spacing w:after="0" w:line="240" w:lineRule="auto"/>
+      <w:r>
         <w:rPr>
           <w:rFonts w:ascii="Times New Roman" w:eastAsia="Calibri" w:hAnsi="Times New Roman" w:cs="Times New Roman"/>
           <w:b/>
@@ -150,7 +195,8 @@
           <w:szCs w:val="28"/>
           <w:shd w:val="clear" w:color="auto" w:fill="FAF9F8"/>
         </w:rPr>
-      </w:pPr>
+        <w:t>Convert the given text into speech.</w:t>
+      </w:r>
     </w:p>
     <w:p>
       <w:pPr>
@@ -159,22 +205,26 @@
           <w:rFonts w:ascii="Times New Roman" w:eastAsia="Calibri" w:hAnsi="Times New Roman" w:cs="Times New Roman"/>
           <w:b/>
           <w:bCs/>
-          <w:sz w:val="24"/>
-          <w:szCs w:val="24"/>
-        </w:rPr>
-      </w:pPr>
-    </w:p>
-    <w:p>
-      <w:pPr>
-        <w:rPr>
-          <w:rFonts w:ascii="Times New Roman" w:eastAsia="Calibri" w:hAnsi="Times New Roman" w:cs="Times New Roman"/>
-          <w:b/>
-          <w:bCs/>
           <w:sz w:val="28"/>
           <w:szCs w:val="28"/>
-        </w:rPr>
-      </w:pPr>
-      <w:r>
+          <w:shd w:val="clear" w:color="auto" w:fill="FAF9F8"/>
+        </w:rPr>
+      </w:pPr>
+    </w:p>
+    <w:p>
+      <w:pPr>
+        <w:spacing w:after="0" w:line="240" w:lineRule="auto"/>
+        <w:rPr>
+          <w:rFonts w:ascii="Times New Roman" w:eastAsia="Calibri" w:hAnsi="Times New Roman" w:cs="Times New Roman"/>
+          <w:b/>
+          <w:bCs/>
+          <w:sz w:val="24"/>
+          <w:szCs w:val="24"/>
+        </w:rPr>
+      </w:pPr>
+    </w:p>
+    <w:p>
+      <w:pPr>
         <w:rPr>
           <w:rFonts w:ascii="Times New Roman" w:eastAsia="Calibri" w:hAnsi="Times New Roman" w:cs="Times New Roman"/>
           <w:b/>
@@ -182,6 +232,15 @@
           <w:sz w:val="28"/>
           <w:szCs w:val="28"/>
         </w:rPr>
+      </w:pPr>
+      <w:r>
+        <w:rPr>
+          <w:rFonts w:ascii="Times New Roman" w:eastAsia="Calibri" w:hAnsi="Times New Roman" w:cs="Times New Roman"/>
+          <w:b/>
+          <w:bCs/>
+          <w:sz w:val="28"/>
+          <w:szCs w:val="28"/>
+        </w:rPr>
         <w:t xml:space="preserve">Description: </w:t>
       </w:r>
     </w:p>
@@ -240,14 +299,14 @@
       <w:pPr>
         <w:contextualSpacing/>
         <w:rPr>
-          <w:rFonts w:ascii="Times New Roman" w:eastAsia="Calibri" w:hAnsi="Times New Roman" w:cs="Times New Roman"/>
-          <w:sz w:val="24"/>
-          <w:szCs w:val="24"/>
-        </w:rPr>
-      </w:pPr>
-      <w:r>
-        <w:rPr>
-          <w:rFonts w:ascii="Times New Roman" w:eastAsia="Calibri" w:hAnsi="Times New Roman" w:cs="Times New Roman"/>
+          <w:rFonts w:ascii="Courier New" w:eastAsia="Calibri" w:hAnsi="Courier New" w:cs="Courier New"/>
+          <w:sz w:val="24"/>
+          <w:szCs w:val="24"/>
+        </w:rPr>
+      </w:pPr>
+      <w:r>
+        <w:rPr>
+          <w:rFonts w:ascii="Courier New" w:eastAsia="Calibri" w:hAnsi="Courier New" w:cs="Courier New"/>
           <w:sz w:val="24"/>
           <w:szCs w:val="24"/>
         </w:rPr>
@@ -258,24 +317,24 @@
       <w:pPr>
         <w:contextualSpacing/>
         <w:rPr>
-          <w:rFonts w:ascii="Times New Roman" w:eastAsia="Calibri" w:hAnsi="Times New Roman" w:cs="Times New Roman"/>
-          <w:sz w:val="24"/>
-          <w:szCs w:val="24"/>
-        </w:rPr>
-      </w:pPr>
-    </w:p>
-    <w:p>
-      <w:pPr>
-        <w:contextualSpacing/>
-        <w:rPr>
-          <w:rFonts w:ascii="Times New Roman" w:eastAsia="Calibri" w:hAnsi="Times New Roman" w:cs="Times New Roman"/>
-          <w:sz w:val="24"/>
-          <w:szCs w:val="24"/>
-        </w:rPr>
-      </w:pPr>
-      <w:r>
-        <w:rPr>
-          <w:rFonts w:ascii="Times New Roman" w:eastAsia="Calibri" w:hAnsi="Times New Roman" w:cs="Times New Roman"/>
+          <w:rFonts w:ascii="Courier New" w:eastAsia="Calibri" w:hAnsi="Courier New" w:cs="Courier New"/>
+          <w:sz w:val="24"/>
+          <w:szCs w:val="24"/>
+        </w:rPr>
+      </w:pPr>
+    </w:p>
+    <w:p>
+      <w:pPr>
+        <w:contextualSpacing/>
+        <w:rPr>
+          <w:rFonts w:ascii="Courier New" w:eastAsia="Calibri" w:hAnsi="Courier New" w:cs="Courier New"/>
+          <w:sz w:val="24"/>
+          <w:szCs w:val="24"/>
+        </w:rPr>
+      </w:pPr>
+      <w:r>
+        <w:rPr>
+          <w:rFonts w:ascii="Courier New" w:eastAsia="Calibri" w:hAnsi="Courier New" w:cs="Courier New"/>
           <w:sz w:val="24"/>
           <w:szCs w:val="24"/>
         </w:rPr>
@@ -286,14 +345,14 @@
       <w:pPr>
         <w:contextualSpacing/>
         <w:rPr>
-          <w:rFonts w:ascii="Times New Roman" w:eastAsia="Calibri" w:hAnsi="Times New Roman" w:cs="Times New Roman"/>
-          <w:sz w:val="24"/>
-          <w:szCs w:val="24"/>
-        </w:rPr>
-      </w:pPr>
-      <w:r>
-        <w:rPr>
-          <w:rFonts w:ascii="Times New Roman" w:eastAsia="Calibri" w:hAnsi="Times New Roman" w:cs="Times New Roman"/>
+          <w:rFonts w:ascii="Courier New" w:eastAsia="Calibri" w:hAnsi="Courier New" w:cs="Courier New"/>
+          <w:sz w:val="24"/>
+          <w:szCs w:val="24"/>
+        </w:rPr>
+      </w:pPr>
+      <w:r>
+        <w:rPr>
+          <w:rFonts w:ascii="Courier New" w:eastAsia="Calibri" w:hAnsi="Courier New" w:cs="Courier New"/>
           <w:sz w:val="24"/>
           <w:szCs w:val="24"/>
         </w:rPr>
@@ -304,24 +363,24 @@
       <w:pPr>
         <w:contextualSpacing/>
         <w:rPr>
-          <w:rFonts w:ascii="Times New Roman" w:eastAsia="Calibri" w:hAnsi="Times New Roman" w:cs="Times New Roman"/>
-          <w:sz w:val="24"/>
-          <w:szCs w:val="24"/>
-        </w:rPr>
-      </w:pPr>
-    </w:p>
-    <w:p>
-      <w:pPr>
-        <w:contextualSpacing/>
-        <w:rPr>
-          <w:rFonts w:ascii="Times New Roman" w:eastAsia="Calibri" w:hAnsi="Times New Roman" w:cs="Times New Roman"/>
-          <w:sz w:val="24"/>
-          <w:szCs w:val="24"/>
-        </w:rPr>
-      </w:pPr>
-      <w:r>
-        <w:rPr>
-          <w:rFonts w:ascii="Times New Roman" w:eastAsia="Calibri" w:hAnsi="Times New Roman" w:cs="Times New Roman"/>
+          <w:rFonts w:ascii="Courier New" w:eastAsia="Calibri" w:hAnsi="Courier New" w:cs="Courier New"/>
+          <w:sz w:val="24"/>
+          <w:szCs w:val="24"/>
+        </w:rPr>
+      </w:pPr>
+    </w:p>
+    <w:p>
+      <w:pPr>
+        <w:contextualSpacing/>
+        <w:rPr>
+          <w:rFonts w:ascii="Courier New" w:eastAsia="Calibri" w:hAnsi="Courier New" w:cs="Courier New"/>
+          <w:sz w:val="24"/>
+          <w:szCs w:val="24"/>
+        </w:rPr>
+      </w:pPr>
+      <w:r>
+        <w:rPr>
+          <w:rFonts w:ascii="Courier New" w:eastAsia="Calibri" w:hAnsi="Courier New" w:cs="Courier New"/>
           <w:sz w:val="24"/>
           <w:szCs w:val="24"/>
         </w:rPr>
@@ -332,14 +391,14 @@
       <w:pPr>
         <w:contextualSpacing/>
         <w:rPr>
-          <w:rFonts w:ascii="Times New Roman" w:eastAsia="Calibri" w:hAnsi="Times New Roman" w:cs="Times New Roman"/>
-          <w:sz w:val="24"/>
-          <w:szCs w:val="24"/>
-        </w:rPr>
-      </w:pPr>
-      <w:r>
-        <w:rPr>
-          <w:rFonts w:ascii="Times New Roman" w:eastAsia="Calibri" w:hAnsi="Times New Roman" w:cs="Times New Roman"/>
+          <w:rFonts w:ascii="Courier New" w:eastAsia="Calibri" w:hAnsi="Courier New" w:cs="Courier New"/>
+          <w:sz w:val="24"/>
+          <w:szCs w:val="24"/>
+        </w:rPr>
+      </w:pPr>
+      <w:r>
+        <w:rPr>
+          <w:rFonts w:ascii="Courier New" w:eastAsia="Calibri" w:hAnsi="Courier New" w:cs="Courier New"/>
           <w:sz w:val="24"/>
           <w:szCs w:val="24"/>
         </w:rPr>
@@ -350,24 +409,24 @@
       <w:pPr>
         <w:contextualSpacing/>
         <w:rPr>
-          <w:rFonts w:ascii="Times New Roman" w:eastAsia="Calibri" w:hAnsi="Times New Roman" w:cs="Times New Roman"/>
-          <w:sz w:val="24"/>
-          <w:szCs w:val="24"/>
-        </w:rPr>
-      </w:pPr>
-    </w:p>
-    <w:p>
-      <w:pPr>
-        <w:contextualSpacing/>
-        <w:rPr>
-          <w:rFonts w:ascii="Times New Roman" w:eastAsia="Calibri" w:hAnsi="Times New Roman" w:cs="Times New Roman"/>
-          <w:sz w:val="24"/>
-          <w:szCs w:val="24"/>
-        </w:rPr>
-      </w:pPr>
-      <w:r>
-        <w:rPr>
-          <w:rFonts w:ascii="Times New Roman" w:eastAsia="Calibri" w:hAnsi="Times New Roman" w:cs="Times New Roman"/>
+          <w:rFonts w:ascii="Courier New" w:eastAsia="Calibri" w:hAnsi="Courier New" w:cs="Courier New"/>
+          <w:sz w:val="24"/>
+          <w:szCs w:val="24"/>
+        </w:rPr>
+      </w:pPr>
+    </w:p>
+    <w:p>
+      <w:pPr>
+        <w:contextualSpacing/>
+        <w:rPr>
+          <w:rFonts w:ascii="Courier New" w:eastAsia="Calibri" w:hAnsi="Courier New" w:cs="Courier New"/>
+          <w:sz w:val="24"/>
+          <w:szCs w:val="24"/>
+        </w:rPr>
+      </w:pPr>
+      <w:r>
+        <w:rPr>
+          <w:rFonts w:ascii="Courier New" w:eastAsia="Calibri" w:hAnsi="Courier New" w:cs="Courier New"/>
           <w:sz w:val="24"/>
           <w:szCs w:val="24"/>
         </w:rPr>
@@ -378,207 +437,784 @@
       <w:pPr>
         <w:contextualSpacing/>
         <w:rPr>
-          <w:rFonts w:ascii="Times New Roman" w:eastAsia="Calibri" w:hAnsi="Times New Roman" w:cs="Times New Roman"/>
-          <w:sz w:val="24"/>
-          <w:szCs w:val="24"/>
-        </w:rPr>
-      </w:pPr>
-      <w:r>
-        <w:rPr>
-          <w:rFonts w:ascii="Times New Roman" w:eastAsia="Calibri" w:hAnsi="Times New Roman" w:cs="Times New Roman"/>
+          <w:rFonts w:ascii="Courier New" w:eastAsia="Calibri" w:hAnsi="Courier New" w:cs="Courier New"/>
+          <w:sz w:val="24"/>
+          <w:szCs w:val="24"/>
+        </w:rPr>
+      </w:pPr>
+      <w:r>
+        <w:rPr>
+          <w:rFonts w:ascii="Courier New" w:eastAsia="Calibri" w:hAnsi="Courier New" w:cs="Courier New"/>
+          <w:sz w:val="24"/>
+          <w:szCs w:val="24"/>
+        </w:rPr>
+        <w:t>mytext = "Hello Everyone!My name is Ninad"</w:t>
+      </w:r>
+    </w:p>
+    <w:p>
+      <w:pPr>
+        <w:contextualSpacing/>
+        <w:rPr>
+          <w:rFonts w:ascii="Courier New" w:eastAsia="Calibri" w:hAnsi="Courier New" w:cs="Courier New"/>
+          <w:sz w:val="24"/>
+          <w:szCs w:val="24"/>
+        </w:rPr>
+      </w:pPr>
+    </w:p>
+    <w:p>
+      <w:pPr>
+        <w:contextualSpacing/>
+        <w:rPr>
+          <w:rFonts w:ascii="Courier New" w:eastAsia="Calibri" w:hAnsi="Courier New" w:cs="Courier New"/>
+          <w:sz w:val="24"/>
+          <w:szCs w:val="24"/>
+        </w:rPr>
+      </w:pPr>
+      <w:r>
+        <w:rPr>
+          <w:rFonts w:ascii="Courier New" w:eastAsia="Calibri" w:hAnsi="Courier New" w:cs="Courier New"/>
+          <w:sz w:val="24"/>
+          <w:szCs w:val="24"/>
+        </w:rPr>
+        <w:t># Language in which you want to convert</w:t>
+      </w:r>
+    </w:p>
+    <w:p>
+      <w:pPr>
+        <w:contextualSpacing/>
+        <w:rPr>
+          <w:rFonts w:ascii="Courier New" w:eastAsia="Calibri" w:hAnsi="Courier New" w:cs="Courier New"/>
+          <w:sz w:val="24"/>
+          <w:szCs w:val="24"/>
+        </w:rPr>
+      </w:pPr>
+      <w:r>
+        <w:rPr>
+          <w:rFonts w:ascii="Courier New" w:eastAsia="Calibri" w:hAnsi="Courier New" w:cs="Courier New"/>
+          <w:sz w:val="24"/>
+          <w:szCs w:val="24"/>
+        </w:rPr>
+        <w:t>language = "en"</w:t>
+      </w:r>
+    </w:p>
+    <w:p>
+      <w:pPr>
+        <w:contextualSpacing/>
+        <w:rPr>
+          <w:rFonts w:ascii="Courier New" w:eastAsia="Calibri" w:hAnsi="Courier New" w:cs="Courier New"/>
+          <w:sz w:val="24"/>
+          <w:szCs w:val="24"/>
+        </w:rPr>
+      </w:pPr>
+    </w:p>
+    <w:p>
+      <w:pPr>
+        <w:contextualSpacing/>
+        <w:rPr>
+          <w:rFonts w:ascii="Courier New" w:eastAsia="Calibri" w:hAnsi="Courier New" w:cs="Courier New"/>
+          <w:sz w:val="24"/>
+          <w:szCs w:val="24"/>
+        </w:rPr>
+      </w:pPr>
+      <w:r>
+        <w:rPr>
+          <w:rFonts w:ascii="Courier New" w:eastAsia="Calibri" w:hAnsi="Courier New" w:cs="Courier New"/>
+          <w:sz w:val="24"/>
+          <w:szCs w:val="24"/>
+        </w:rPr>
+        <w:t># Passing the text and language to the engine, here we have marked slow=False. Which tells the module that the converted audio should have a high speed</w:t>
+      </w:r>
+    </w:p>
+    <w:p>
+      <w:pPr>
+        <w:contextualSpacing/>
+        <w:rPr>
+          <w:rFonts w:ascii="Courier New" w:eastAsia="Calibri" w:hAnsi="Courier New" w:cs="Courier New"/>
+          <w:sz w:val="24"/>
+          <w:szCs w:val="24"/>
+        </w:rPr>
+      </w:pPr>
+      <w:r>
+        <w:rPr>
+          <w:rFonts w:ascii="Courier New" w:eastAsia="Calibri" w:hAnsi="Courier New" w:cs="Courier New"/>
+          <w:sz w:val="24"/>
+          <w:szCs w:val="24"/>
+        </w:rPr>
+        <w:t>myobj = gTTS(text=mytext, lang=language, slow=False)</w:t>
+      </w:r>
+    </w:p>
+    <w:p>
+      <w:pPr>
+        <w:contextualSpacing/>
+        <w:rPr>
+          <w:rFonts w:ascii="Courier New" w:eastAsia="Calibri" w:hAnsi="Courier New" w:cs="Courier New"/>
+          <w:sz w:val="24"/>
+          <w:szCs w:val="24"/>
+        </w:rPr>
+      </w:pPr>
+    </w:p>
+    <w:p>
+      <w:pPr>
+        <w:contextualSpacing/>
+        <w:rPr>
+          <w:rFonts w:ascii="Courier New" w:eastAsia="Calibri" w:hAnsi="Courier New" w:cs="Courier New"/>
+          <w:sz w:val="24"/>
+          <w:szCs w:val="24"/>
+        </w:rPr>
+      </w:pPr>
+      <w:r>
+        <w:rPr>
+          <w:rFonts w:ascii="Courier New" w:eastAsia="Calibri" w:hAnsi="Courier New" w:cs="Courier New"/>
+          <w:sz w:val="24"/>
+          <w:szCs w:val="24"/>
+        </w:rPr>
+        <w:t># Saving the converted audio in a mp3 file named welcome</w:t>
+      </w:r>
+    </w:p>
+    <w:p>
+      <w:pPr>
+        <w:contextualSpacing/>
+        <w:rPr>
+          <w:rFonts w:ascii="Courier New" w:eastAsia="Calibri" w:hAnsi="Courier New" w:cs="Courier New"/>
+          <w:sz w:val="24"/>
+          <w:szCs w:val="24"/>
+        </w:rPr>
+      </w:pPr>
+      <w:r>
+        <w:rPr>
+          <w:rFonts w:ascii="Courier New" w:eastAsia="Calibri" w:hAnsi="Courier New" w:cs="Courier New"/>
+          <w:sz w:val="24"/>
+          <w:szCs w:val="24"/>
+        </w:rPr>
+        <w:t>myobj.save("welcome</w:t>
+      </w:r>
+      <w:r>
+        <w:rPr>
+          <w:rFonts w:ascii="Courier New" w:eastAsia="Calibri" w:hAnsi="Courier New" w:cs="Courier New"/>
+          <w:sz w:val="24"/>
+          <w:szCs w:val="24"/>
+        </w:rPr>
+        <w:t>NK</w:t>
+      </w:r>
+      <w:r>
+        <w:rPr>
+          <w:rFonts w:ascii="Courier New" w:eastAsia="Calibri" w:hAnsi="Courier New" w:cs="Courier New"/>
+          <w:sz w:val="24"/>
+          <w:szCs w:val="24"/>
+        </w:rPr>
+        <w:t>.mp3")</w:t>
+      </w:r>
+    </w:p>
+    <w:p>
+      <w:pPr>
+        <w:contextualSpacing/>
+        <w:rPr>
+          <w:rFonts w:ascii="Courier New" w:eastAsia="Calibri" w:hAnsi="Courier New" w:cs="Courier New"/>
+          <w:sz w:val="24"/>
+          <w:szCs w:val="24"/>
+        </w:rPr>
+      </w:pPr>
+    </w:p>
+    <w:p>
+      <w:pPr>
+        <w:contextualSpacing/>
+        <w:rPr>
+          <w:rFonts w:ascii="Courier New" w:eastAsia="Calibri" w:hAnsi="Courier New" w:cs="Courier New"/>
+          <w:sz w:val="24"/>
+          <w:szCs w:val="24"/>
+        </w:rPr>
+      </w:pPr>
+      <w:r>
+        <w:rPr>
+          <w:rFonts w:ascii="Courier New" w:eastAsia="Calibri" w:hAnsi="Courier New" w:cs="Courier New"/>
+          <w:sz w:val="24"/>
+          <w:szCs w:val="24"/>
+        </w:rPr>
+        <w:t># Playing the converted file</w:t>
+      </w:r>
+    </w:p>
+    <w:p>
+      <w:pPr>
+        <w:contextualSpacing/>
+        <w:rPr>
+          <w:rFonts w:ascii="Courier New" w:eastAsia="Calibri" w:hAnsi="Courier New" w:cs="Courier New"/>
+          <w:sz w:val="24"/>
+          <w:szCs w:val="24"/>
+        </w:rPr>
+      </w:pPr>
+      <w:r>
+        <w:rPr>
+          <w:rFonts w:ascii="Courier New" w:eastAsia="Calibri" w:hAnsi="Courier New" w:cs="Courier New"/>
+          <w:sz w:val="24"/>
+          <w:szCs w:val="24"/>
+        </w:rPr>
+        <w:t>os.system("mpg321 welcome</w:t>
+      </w:r>
+      <w:r>
+        <w:rPr>
+          <w:rFonts w:ascii="Courier New" w:eastAsia="Calibri" w:hAnsi="Courier New" w:cs="Courier New"/>
+          <w:sz w:val="24"/>
+          <w:szCs w:val="24"/>
+        </w:rPr>
+        <w:t>NK</w:t>
+      </w:r>
+      <w:r>
+        <w:rPr>
+          <w:rFonts w:ascii="Courier New" w:eastAsia="Calibri" w:hAnsi="Courier New" w:cs="Courier New"/>
+          <w:sz w:val="24"/>
+          <w:szCs w:val="24"/>
+        </w:rPr>
+        <w:t>.mp3")</w:t>
+      </w:r>
+    </w:p>
+    <w:p>
+      <w:pPr>
+        <w:rPr>
+          <w:rFonts w:ascii="Times New Roman" w:eastAsia="Calibri" w:hAnsi="Times New Roman" w:cs="Times New Roman"/>
+          <w:b/>
+          <w:bCs/>
+          <w:sz w:val="28"/>
+          <w:szCs w:val="28"/>
+        </w:rPr>
+      </w:pPr>
+    </w:p>
+    <w:p>
+      <w:pPr>
+        <w:rPr>
+          <w:rFonts w:ascii="Times New Roman" w:eastAsia="Calibri" w:hAnsi="Times New Roman" w:cs="Times New Roman"/>
+          <w:b/>
+          <w:bCs/>
+          <w:sz w:val="28"/>
+          <w:szCs w:val="28"/>
+        </w:rPr>
+      </w:pPr>
+      <w:r>
+        <w:rPr>
+          <w:rFonts w:ascii="Times New Roman" w:eastAsia="Calibri" w:hAnsi="Times New Roman" w:cs="Times New Roman"/>
+          <w:b/>
+          <w:bCs/>
+          <w:sz w:val="28"/>
+          <w:szCs w:val="28"/>
+        </w:rPr>
+        <w:t>Output:</w:t>
+      </w:r>
+    </w:p>
+    <w:p>
+      <w:pPr>
+        <w:rPr>
+          <w:rFonts w:ascii="Times New Roman" w:eastAsia="Calibri" w:hAnsi="Times New Roman" w:cs="Times New Roman"/>
+          <w:b/>
+          <w:bCs/>
+          <w:sz w:val="28"/>
+          <w:szCs w:val="28"/>
+        </w:rPr>
+      </w:pPr>
+      <w:r>
+        <w:rPr>
+          <w:noProof/>
+        </w:rPr>
+        <w:drawing>
+          <wp:inline distT="0" distB="0" distL="0" distR="0" wp14:anchorId="7271EB29" wp14:editId="074942D1">
+            <wp:extent cx="5731510" cy="800100"/>
+            <wp:effectExtent l="0" t="0" r="2540" b="0"/>
+            <wp:docPr id="306619826" name="Picture 1" descr="A screen shot of a computer&#10;&#10;Description automatically generated"/>
+            <wp:cNvGraphicFramePr>
+              <a:graphicFrameLocks xmlns:a="http://schemas.openxmlformats.org/drawingml/2006/main" noChangeAspect="1"/>
+            </wp:cNvGraphicFramePr>
+            <a:graphic xmlns:a="http://schemas.openxmlformats.org/drawingml/2006/main">
+              <a:graphicData uri="http://schemas.openxmlformats.org/drawingml/2006/picture">
+                <pic:pic xmlns:pic="http://schemas.openxmlformats.org/drawingml/2006/picture">
+                  <pic:nvPicPr>
+                    <pic:cNvPr id="306619826" name="Picture 1" descr="A screen shot of a computer&#10;&#10;Description automatically generated"/>
+                    <pic:cNvPicPr/>
+                  </pic:nvPicPr>
+                  <pic:blipFill rotWithShape="1">
+                    <a:blip r:embed="rId8"/>
+                    <a:srcRect b="14692"/>
+                    <a:stretch/>
+                  </pic:blipFill>
+                  <pic:spPr bwMode="auto">
+                    <a:xfrm>
+                      <a:off x="0" y="0"/>
+                      <a:ext cx="5731510" cy="800100"/>
+                    </a:xfrm>
+                    <a:prstGeom prst="rect">
+                      <a:avLst/>
+                    </a:prstGeom>
+                    <a:ln>
+                      <a:noFill/>
+                    </a:ln>
+                    <a:extLst>
+                      <a:ext uri="{53640926-AAD7-44D8-BBD7-CCE9431645EC}">
+                        <a14:shadowObscured xmlns:a14="http://schemas.microsoft.com/office/drawing/2010/main"/>
+                      </a:ext>
+                    </a:extLst>
+                  </pic:spPr>
+                </pic:pic>
+              </a:graphicData>
+            </a:graphic>
+          </wp:inline>
+        </w:drawing>
+      </w:r>
+    </w:p>
+    <w:p>
+      <w:r>
+        <w:rPr>
+          <w:noProof/>
+        </w:rPr>
+        <w:drawing>
+          <wp:inline distT="0" distB="0" distL="0" distR="0" wp14:anchorId="6EBC7AC7" wp14:editId="1A82A1E5">
+            <wp:extent cx="2418080" cy="1234440"/>
+            <wp:effectExtent l="0" t="0" r="1270" b="3810"/>
+            <wp:docPr id="398660710" name="Picture 1" descr="A screenshot of a computer&#10;&#10;Description automatically generated"/>
+            <wp:cNvGraphicFramePr>
+              <a:graphicFrameLocks xmlns:a="http://schemas.openxmlformats.org/drawingml/2006/main" noChangeAspect="1"/>
+            </wp:cNvGraphicFramePr>
+            <a:graphic xmlns:a="http://schemas.openxmlformats.org/drawingml/2006/main">
+              <a:graphicData uri="http://schemas.openxmlformats.org/drawingml/2006/picture">
+                <pic:pic xmlns:pic="http://schemas.openxmlformats.org/drawingml/2006/picture">
+                  <pic:nvPicPr>
+                    <pic:cNvPr id="398660710" name="Picture 1" descr="A screenshot of a computer&#10;&#10;Description automatically generated"/>
+                    <pic:cNvPicPr/>
+                  </pic:nvPicPr>
+                  <pic:blipFill rotWithShape="1">
+                    <a:blip r:embed="rId9"/>
+                    <a:srcRect t="9823" b="20985"/>
+                    <a:stretch/>
+                  </pic:blipFill>
+                  <pic:spPr bwMode="auto">
+                    <a:xfrm>
+                      <a:off x="0" y="0"/>
+                      <a:ext cx="2419048" cy="1234934"/>
+                    </a:xfrm>
+                    <a:prstGeom prst="rect">
+                      <a:avLst/>
+                    </a:prstGeom>
+                    <a:ln>
+                      <a:noFill/>
+                    </a:ln>
+                    <a:extLst>
+                      <a:ext uri="{53640926-AAD7-44D8-BBD7-CCE9431645EC}">
+                        <a14:shadowObscured xmlns:a14="http://schemas.microsoft.com/office/drawing/2010/main"/>
+                      </a:ext>
+                    </a:extLst>
+                  </pic:spPr>
+                </pic:pic>
+              </a:graphicData>
+            </a:graphic>
+          </wp:inline>
+        </w:drawing>
+      </w:r>
+    </w:p>
+    <w:p>
+      <w:pPr>
+        <w:pBdr>
+          <w:bottom w:val="single" w:sz="6" w:space="1" w:color="auto"/>
+        </w:pBdr>
+      </w:pPr>
+    </w:p>
+    <w:p/>
+    <w:p>
+      <w:pPr>
+        <w:spacing w:after="0" w:line="240" w:lineRule="auto"/>
+        <w:rPr>
+          <w:rFonts w:ascii="Times New Roman" w:eastAsia="Calibri" w:hAnsi="Times New Roman" w:cs="Times New Roman"/>
+          <w:b/>
+          <w:bCs/>
+          <w:sz w:val="28"/>
+          <w:szCs w:val="28"/>
+          <w:shd w:val="clear" w:color="auto" w:fill="FAF9F8"/>
+        </w:rPr>
+      </w:pPr>
+      <w:r>
+        <w:rPr>
+          <w:rFonts w:ascii="Times New Roman" w:eastAsia="Calibri" w:hAnsi="Times New Roman" w:cs="Times New Roman"/>
+          <w:b/>
+          <w:bCs/>
+          <w:sz w:val="28"/>
+          <w:szCs w:val="28"/>
+          <w:shd w:val="clear" w:color="auto" w:fill="FAF9F8"/>
+        </w:rPr>
+        <w:t xml:space="preserve">AIM: </w:t>
+      </w:r>
+      <w:r>
+        <w:rPr>
+          <w:rFonts w:ascii="Times New Roman" w:eastAsia="Calibri" w:hAnsi="Times New Roman" w:cs="Times New Roman"/>
+          <w:b/>
+          <w:bCs/>
+          <w:sz w:val="28"/>
+          <w:szCs w:val="28"/>
+          <w:shd w:val="clear" w:color="auto" w:fill="FAF9F8"/>
+        </w:rPr>
+        <w:t xml:space="preserve">Convert the </w:t>
+      </w:r>
+      <w:r>
+        <w:rPr>
+          <w:rFonts w:ascii="Times New Roman" w:eastAsia="Calibri" w:hAnsi="Times New Roman" w:cs="Times New Roman"/>
+          <w:b/>
+          <w:bCs/>
+          <w:sz w:val="28"/>
+          <w:szCs w:val="28"/>
+          <w:shd w:val="clear" w:color="auto" w:fill="FAF9F8"/>
+        </w:rPr>
+        <w:t>speech to text</w:t>
+      </w:r>
+    </w:p>
+    <w:p>
+      <w:pPr>
+        <w:spacing w:after="0" w:line="240" w:lineRule="auto"/>
+        <w:rPr>
+          <w:rFonts w:ascii="Times New Roman" w:eastAsia="Calibri" w:hAnsi="Times New Roman" w:cs="Times New Roman"/>
+          <w:b/>
+          <w:bCs/>
+          <w:sz w:val="28"/>
+          <w:szCs w:val="28"/>
+          <w:shd w:val="clear" w:color="auto" w:fill="FAF9F8"/>
+        </w:rPr>
+      </w:pPr>
+    </w:p>
+    <w:p>
+      <w:pPr>
+        <w:spacing w:after="0" w:line="240" w:lineRule="auto"/>
+        <w:rPr>
+          <w:rFonts w:ascii="Times New Roman" w:eastAsia="Calibri" w:hAnsi="Times New Roman" w:cs="Times New Roman"/>
+          <w:b/>
+          <w:bCs/>
+          <w:sz w:val="24"/>
+          <w:szCs w:val="24"/>
+        </w:rPr>
+      </w:pPr>
+    </w:p>
+    <w:p>
+      <w:pPr>
+        <w:rPr>
+          <w:rFonts w:ascii="Times New Roman" w:eastAsia="Calibri" w:hAnsi="Times New Roman" w:cs="Times New Roman"/>
+          <w:b/>
+          <w:bCs/>
+          <w:sz w:val="28"/>
+          <w:szCs w:val="28"/>
+        </w:rPr>
+      </w:pPr>
+      <w:r>
+        <w:rPr>
+          <w:rFonts w:ascii="Times New Roman" w:eastAsia="Calibri" w:hAnsi="Times New Roman" w:cs="Times New Roman"/>
+          <w:b/>
+          <w:bCs/>
+          <w:sz w:val="28"/>
+          <w:szCs w:val="28"/>
+        </w:rPr>
+        <w:t xml:space="preserve">Description: </w:t>
+      </w:r>
+    </w:p>
+    <w:p>
+      <w:pPr>
+        <w:rPr>
+          <w:rFonts w:ascii="Times New Roman" w:eastAsia="Calibri" w:hAnsi="Times New Roman" w:cs="Times New Roman"/>
+          <w:sz w:val="24"/>
+          <w:szCs w:val="24"/>
+        </w:rPr>
+      </w:pPr>
+    </w:p>
+    <w:p>
+      <w:pPr>
+        <w:rPr>
+          <w:rFonts w:ascii="Times New Roman" w:eastAsia="Calibri" w:hAnsi="Times New Roman" w:cs="Times New Roman"/>
+          <w:b/>
+          <w:bCs/>
+          <w:sz w:val="28"/>
+          <w:szCs w:val="28"/>
+        </w:rPr>
+      </w:pPr>
+      <w:r>
+        <w:rPr>
+          <w:rFonts w:ascii="Times New Roman" w:eastAsia="Calibri" w:hAnsi="Times New Roman" w:cs="Times New Roman"/>
+          <w:b/>
+          <w:bCs/>
+          <w:sz w:val="28"/>
+          <w:szCs w:val="28"/>
+        </w:rPr>
+        <w:t>Code</w:t>
+      </w:r>
+      <w:r>
+        <w:rPr>
+          <w:rFonts w:ascii="Times New Roman" w:eastAsia="Calibri" w:hAnsi="Times New Roman" w:cs="Times New Roman"/>
+          <w:b/>
+          <w:bCs/>
+          <w:sz w:val="28"/>
+          <w:szCs w:val="28"/>
+        </w:rPr>
+        <w:t>:</w:t>
+      </w:r>
+    </w:p>
+    <w:p>
+      <w:pPr>
+        <w:rPr>
+          <w:rFonts w:ascii="Times New Roman" w:eastAsia="Calibri" w:hAnsi="Times New Roman" w:cs="Times New Roman"/>
+          <w:b/>
+          <w:bCs/>
+          <w:sz w:val="28"/>
+          <w:szCs w:val="28"/>
+        </w:rPr>
+      </w:pPr>
+    </w:p>
+    <w:p>
+      <w:pPr>
+        <w:contextualSpacing/>
+        <w:rPr>
+          <w:rFonts w:ascii="Courier New" w:eastAsia="Calibri" w:hAnsi="Courier New" w:cs="Courier New"/>
+          <w:sz w:val="24"/>
+          <w:szCs w:val="24"/>
+        </w:rPr>
+      </w:pPr>
+      <w:r>
+        <w:rPr>
+          <w:rFonts w:ascii="Courier New" w:eastAsia="Calibri" w:hAnsi="Courier New" w:cs="Courier New"/>
+          <w:sz w:val="24"/>
+          <w:szCs w:val="24"/>
+        </w:rPr>
+        <w:t>#Aim: Convert audio file Speech to Text.</w:t>
+      </w:r>
+    </w:p>
+    <w:p>
+      <w:pPr>
+        <w:contextualSpacing/>
+        <w:rPr>
+          <w:rFonts w:ascii="Courier New" w:eastAsia="Calibri" w:hAnsi="Courier New" w:cs="Courier New"/>
+          <w:sz w:val="24"/>
+          <w:szCs w:val="24"/>
+        </w:rPr>
+      </w:pPr>
+      <w:r>
+        <w:rPr>
+          <w:rFonts w:ascii="Courier New" w:eastAsia="Calibri" w:hAnsi="Courier New" w:cs="Courier New"/>
           <w:sz w:val="24"/>
           <w:szCs w:val="24"/>
         </w:rPr>
         <w:lastRenderedPageBreak/>
-        <w:t>mytext = "Hello Everyone!My name is Ninad"</w:t>
-      </w:r>
-    </w:p>
-    <w:p>
-      <w:pPr>
-        <w:contextualSpacing/>
-        <w:rPr>
-          <w:rFonts w:ascii="Times New Roman" w:eastAsia="Calibri" w:hAnsi="Times New Roman" w:cs="Times New Roman"/>
-          <w:sz w:val="24"/>
-          <w:szCs w:val="24"/>
-        </w:rPr>
-      </w:pPr>
-    </w:p>
-    <w:p>
-      <w:pPr>
-        <w:contextualSpacing/>
-        <w:rPr>
-          <w:rFonts w:ascii="Times New Roman" w:eastAsia="Calibri" w:hAnsi="Times New Roman" w:cs="Times New Roman"/>
-          <w:sz w:val="24"/>
-          <w:szCs w:val="24"/>
-        </w:rPr>
-      </w:pPr>
-      <w:r>
-        <w:rPr>
-          <w:rFonts w:ascii="Times New Roman" w:eastAsia="Calibri" w:hAnsi="Times New Roman" w:cs="Times New Roman"/>
-          <w:sz w:val="24"/>
-          <w:szCs w:val="24"/>
-        </w:rPr>
-        <w:t># Language in which you want to convert</w:t>
-      </w:r>
-    </w:p>
-    <w:p>
-      <w:pPr>
-        <w:contextualSpacing/>
-        <w:rPr>
-          <w:rFonts w:ascii="Times New Roman" w:eastAsia="Calibri" w:hAnsi="Times New Roman" w:cs="Times New Roman"/>
-          <w:sz w:val="24"/>
-          <w:szCs w:val="24"/>
-        </w:rPr>
-      </w:pPr>
-      <w:r>
-        <w:rPr>
-          <w:rFonts w:ascii="Times New Roman" w:eastAsia="Calibri" w:hAnsi="Times New Roman" w:cs="Times New Roman"/>
-          <w:sz w:val="24"/>
-          <w:szCs w:val="24"/>
-        </w:rPr>
-        <w:t>language = "en"</w:t>
-      </w:r>
-    </w:p>
-    <w:p>
-      <w:pPr>
-        <w:contextualSpacing/>
-        <w:rPr>
-          <w:rFonts w:ascii="Times New Roman" w:eastAsia="Calibri" w:hAnsi="Times New Roman" w:cs="Times New Roman"/>
-          <w:sz w:val="24"/>
-          <w:szCs w:val="24"/>
-        </w:rPr>
-      </w:pPr>
-    </w:p>
-    <w:p>
-      <w:pPr>
-        <w:contextualSpacing/>
-        <w:rPr>
-          <w:rFonts w:ascii="Times New Roman" w:eastAsia="Calibri" w:hAnsi="Times New Roman" w:cs="Times New Roman"/>
-          <w:sz w:val="24"/>
-          <w:szCs w:val="24"/>
-        </w:rPr>
-      </w:pPr>
-      <w:r>
-        <w:rPr>
-          <w:rFonts w:ascii="Times New Roman" w:eastAsia="Calibri" w:hAnsi="Times New Roman" w:cs="Times New Roman"/>
-          <w:sz w:val="24"/>
-          <w:szCs w:val="24"/>
-        </w:rPr>
-        <w:t># Passing the text and language to the engine, here we have marked slow=False. Which tells the module that the converted audio should have a high speed</w:t>
-      </w:r>
-    </w:p>
-    <w:p>
-      <w:pPr>
-        <w:contextualSpacing/>
-        <w:rPr>
-          <w:rFonts w:ascii="Times New Roman" w:eastAsia="Calibri" w:hAnsi="Times New Roman" w:cs="Times New Roman"/>
-          <w:sz w:val="24"/>
-          <w:szCs w:val="24"/>
-        </w:rPr>
-      </w:pPr>
-      <w:r>
-        <w:rPr>
-          <w:rFonts w:ascii="Times New Roman" w:eastAsia="Calibri" w:hAnsi="Times New Roman" w:cs="Times New Roman"/>
-          <w:sz w:val="24"/>
-          <w:szCs w:val="24"/>
-        </w:rPr>
-        <w:t>myobj = gTTS(text=mytext, lang=language, slow=False)</w:t>
-      </w:r>
-    </w:p>
-    <w:p>
-      <w:pPr>
-        <w:contextualSpacing/>
-        <w:rPr>
-          <w:rFonts w:ascii="Times New Roman" w:eastAsia="Calibri" w:hAnsi="Times New Roman" w:cs="Times New Roman"/>
-          <w:sz w:val="24"/>
-          <w:szCs w:val="24"/>
-        </w:rPr>
-      </w:pPr>
-    </w:p>
-    <w:p>
-      <w:pPr>
-        <w:contextualSpacing/>
-        <w:rPr>
-          <w:rFonts w:ascii="Times New Roman" w:eastAsia="Calibri" w:hAnsi="Times New Roman" w:cs="Times New Roman"/>
-          <w:sz w:val="24"/>
-          <w:szCs w:val="24"/>
-        </w:rPr>
-      </w:pPr>
-      <w:r>
-        <w:rPr>
-          <w:rFonts w:ascii="Times New Roman" w:eastAsia="Calibri" w:hAnsi="Times New Roman" w:cs="Times New Roman"/>
-          <w:sz w:val="24"/>
-          <w:szCs w:val="24"/>
-        </w:rPr>
-        <w:t># Saving the converted audio in a mp3 file named welcome</w:t>
-      </w:r>
-    </w:p>
-    <w:p>
-      <w:pPr>
-        <w:contextualSpacing/>
-        <w:rPr>
-          <w:rFonts w:ascii="Times New Roman" w:eastAsia="Calibri" w:hAnsi="Times New Roman" w:cs="Times New Roman"/>
-          <w:sz w:val="24"/>
-          <w:szCs w:val="24"/>
-        </w:rPr>
-      </w:pPr>
-      <w:r>
-        <w:rPr>
-          <w:rFonts w:ascii="Times New Roman" w:eastAsia="Calibri" w:hAnsi="Times New Roman" w:cs="Times New Roman"/>
-          <w:sz w:val="24"/>
-          <w:szCs w:val="24"/>
-        </w:rPr>
-        <w:t>myobj.save("welcome.mp3")</w:t>
-      </w:r>
-    </w:p>
-    <w:p>
-      <w:pPr>
-        <w:contextualSpacing/>
-        <w:rPr>
-          <w:rFonts w:ascii="Times New Roman" w:eastAsia="Calibri" w:hAnsi="Times New Roman" w:cs="Times New Roman"/>
-          <w:sz w:val="24"/>
-          <w:szCs w:val="24"/>
-        </w:rPr>
-      </w:pPr>
-    </w:p>
-    <w:p>
-      <w:pPr>
-        <w:contextualSpacing/>
-        <w:rPr>
-          <w:rFonts w:ascii="Times New Roman" w:eastAsia="Calibri" w:hAnsi="Times New Roman" w:cs="Times New Roman"/>
-          <w:sz w:val="24"/>
-          <w:szCs w:val="24"/>
-        </w:rPr>
-      </w:pPr>
-      <w:r>
-        <w:rPr>
-          <w:rFonts w:ascii="Times New Roman" w:eastAsia="Calibri" w:hAnsi="Times New Roman" w:cs="Times New Roman"/>
-          <w:sz w:val="24"/>
-          <w:szCs w:val="24"/>
-        </w:rPr>
-        <w:t># Playing the converted file</w:t>
-      </w:r>
-    </w:p>
-    <w:p>
-      <w:pPr>
-        <w:contextualSpacing/>
-        <w:rPr>
-          <w:rFonts w:ascii="Times New Roman" w:eastAsia="Calibri" w:hAnsi="Times New Roman" w:cs="Times New Roman"/>
-          <w:sz w:val="24"/>
-          <w:szCs w:val="24"/>
-        </w:rPr>
-      </w:pPr>
-      <w:r>
-        <w:rPr>
-          <w:rFonts w:ascii="Times New Roman" w:eastAsia="Calibri" w:hAnsi="Times New Roman" w:cs="Times New Roman"/>
-          <w:sz w:val="24"/>
-          <w:szCs w:val="24"/>
-        </w:rPr>
-        <w:t>os.system("mpg321 welcome.mp3")</w:t>
-      </w:r>
-    </w:p>
-    <w:p>
-      <w:pPr>
+        <w:t>#Note: required to store the input file "NLP_test.wav" in the current folder before running the program.</w:t>
+      </w:r>
+    </w:p>
+    <w:p>
+      <w:pPr>
+        <w:contextualSpacing/>
+        <w:rPr>
+          <w:rFonts w:ascii="Courier New" w:eastAsia="Calibri" w:hAnsi="Courier New" w:cs="Courier New"/>
+          <w:sz w:val="24"/>
+          <w:szCs w:val="24"/>
+        </w:rPr>
+      </w:pPr>
+    </w:p>
+    <w:p>
+      <w:pPr>
+        <w:contextualSpacing/>
+        <w:rPr>
+          <w:rFonts w:ascii="Courier New" w:eastAsia="Calibri" w:hAnsi="Courier New" w:cs="Courier New"/>
+          <w:sz w:val="24"/>
+          <w:szCs w:val="24"/>
+        </w:rPr>
+      </w:pPr>
+      <w:r>
+        <w:rPr>
+          <w:rFonts w:ascii="Courier New" w:eastAsia="Calibri" w:hAnsi="Courier New" w:cs="Courier New"/>
+          <w:sz w:val="24"/>
+          <w:szCs w:val="24"/>
+        </w:rPr>
+        <w:t>!pip install SpeechRecognition pydub</w:t>
+      </w:r>
+    </w:p>
+    <w:p>
+      <w:pPr>
+        <w:contextualSpacing/>
+        <w:rPr>
+          <w:rFonts w:ascii="Courier New" w:eastAsia="Calibri" w:hAnsi="Courier New" w:cs="Courier New"/>
+          <w:sz w:val="24"/>
+          <w:szCs w:val="24"/>
+        </w:rPr>
+      </w:pPr>
+      <w:r>
+        <w:rPr>
+          <w:rFonts w:ascii="Courier New" w:eastAsia="Calibri" w:hAnsi="Courier New" w:cs="Courier New"/>
+          <w:sz w:val="24"/>
+          <w:szCs w:val="24"/>
+        </w:rPr>
+        <w:t>import speech_recognition as sr</w:t>
+      </w:r>
+    </w:p>
+    <w:p>
+      <w:pPr>
+        <w:contextualSpacing/>
+        <w:rPr>
+          <w:rFonts w:ascii="Courier New" w:eastAsia="Calibri" w:hAnsi="Courier New" w:cs="Courier New"/>
+          <w:sz w:val="24"/>
+          <w:szCs w:val="24"/>
+        </w:rPr>
+      </w:pPr>
+      <w:r>
+        <w:rPr>
+          <w:rFonts w:ascii="Courier New" w:eastAsia="Calibri" w:hAnsi="Courier New" w:cs="Courier New"/>
+          <w:sz w:val="24"/>
+          <w:szCs w:val="24"/>
+        </w:rPr>
+        <w:t>filename = "/content/NLP_test.wav"</w:t>
+      </w:r>
+    </w:p>
+    <w:p>
+      <w:pPr>
+        <w:contextualSpacing/>
+        <w:rPr>
+          <w:rFonts w:ascii="Courier New" w:eastAsia="Calibri" w:hAnsi="Courier New" w:cs="Courier New"/>
+          <w:sz w:val="24"/>
+          <w:szCs w:val="24"/>
+        </w:rPr>
+      </w:pPr>
+    </w:p>
+    <w:p>
+      <w:pPr>
+        <w:contextualSpacing/>
+        <w:rPr>
+          <w:rFonts w:ascii="Courier New" w:eastAsia="Calibri" w:hAnsi="Courier New" w:cs="Courier New"/>
+          <w:sz w:val="24"/>
+          <w:szCs w:val="24"/>
+        </w:rPr>
+      </w:pPr>
+      <w:r>
+        <w:rPr>
+          <w:rFonts w:ascii="Courier New" w:eastAsia="Calibri" w:hAnsi="Courier New" w:cs="Courier New"/>
+          <w:sz w:val="24"/>
+          <w:szCs w:val="24"/>
+        </w:rPr>
+        <w:t># initialize the recognizer</w:t>
+      </w:r>
+    </w:p>
+    <w:p>
+      <w:pPr>
+        <w:contextualSpacing/>
+        <w:rPr>
+          <w:rFonts w:ascii="Courier New" w:eastAsia="Calibri" w:hAnsi="Courier New" w:cs="Courier New"/>
+          <w:sz w:val="24"/>
+          <w:szCs w:val="24"/>
+        </w:rPr>
+      </w:pPr>
+      <w:r>
+        <w:rPr>
+          <w:rFonts w:ascii="Courier New" w:eastAsia="Calibri" w:hAnsi="Courier New" w:cs="Courier New"/>
+          <w:sz w:val="24"/>
+          <w:szCs w:val="24"/>
+        </w:rPr>
+        <w:t>r = sr.Recognizer()</w:t>
+      </w:r>
+    </w:p>
+    <w:p>
+      <w:pPr>
+        <w:contextualSpacing/>
+        <w:rPr>
+          <w:rFonts w:ascii="Courier New" w:eastAsia="Calibri" w:hAnsi="Courier New" w:cs="Courier New"/>
+          <w:sz w:val="24"/>
+          <w:szCs w:val="24"/>
+        </w:rPr>
+      </w:pPr>
+      <w:r>
+        <w:rPr>
+          <w:rFonts w:ascii="Courier New" w:eastAsia="Calibri" w:hAnsi="Courier New" w:cs="Courier New"/>
+          <w:sz w:val="24"/>
+          <w:szCs w:val="24"/>
+        </w:rPr>
+        <w:t># open the file</w:t>
+      </w:r>
+    </w:p>
+    <w:p>
+      <w:pPr>
+        <w:contextualSpacing/>
+        <w:rPr>
+          <w:rFonts w:ascii="Courier New" w:eastAsia="Calibri" w:hAnsi="Courier New" w:cs="Courier New"/>
+          <w:sz w:val="24"/>
+          <w:szCs w:val="24"/>
+        </w:rPr>
+      </w:pPr>
+      <w:r>
+        <w:rPr>
+          <w:rFonts w:ascii="Courier New" w:eastAsia="Calibri" w:hAnsi="Courier New" w:cs="Courier New"/>
+          <w:sz w:val="24"/>
+          <w:szCs w:val="24"/>
+        </w:rPr>
+        <w:t>with sr.AudioFile(filename) as source:</w:t>
+      </w:r>
+    </w:p>
+    <w:p>
+      <w:pPr>
+        <w:contextualSpacing/>
+        <w:rPr>
+          <w:rFonts w:ascii="Courier New" w:eastAsia="Calibri" w:hAnsi="Courier New" w:cs="Courier New"/>
+          <w:sz w:val="24"/>
+          <w:szCs w:val="24"/>
+        </w:rPr>
+      </w:pPr>
+      <w:r>
+        <w:rPr>
+          <w:rFonts w:ascii="Courier New" w:eastAsia="Calibri" w:hAnsi="Courier New" w:cs="Courier New"/>
+          <w:sz w:val="24"/>
+          <w:szCs w:val="24"/>
+        </w:rPr>
+        <w:t xml:space="preserve">    # listen for the data (load audio to memory)</w:t>
+      </w:r>
+    </w:p>
+    <w:p>
+      <w:pPr>
+        <w:contextualSpacing/>
+        <w:rPr>
+          <w:rFonts w:ascii="Courier New" w:eastAsia="Calibri" w:hAnsi="Courier New" w:cs="Courier New"/>
+          <w:sz w:val="24"/>
+          <w:szCs w:val="24"/>
+        </w:rPr>
+      </w:pPr>
+      <w:r>
+        <w:rPr>
+          <w:rFonts w:ascii="Courier New" w:eastAsia="Calibri" w:hAnsi="Courier New" w:cs="Courier New"/>
+          <w:sz w:val="24"/>
+          <w:szCs w:val="24"/>
+        </w:rPr>
+        <w:t xml:space="preserve">    audio_data = r.record(source)</w:t>
+      </w:r>
+    </w:p>
+    <w:p>
+      <w:pPr>
+        <w:contextualSpacing/>
+        <w:rPr>
+          <w:rFonts w:ascii="Courier New" w:eastAsia="Calibri" w:hAnsi="Courier New" w:cs="Courier New"/>
+          <w:sz w:val="24"/>
+          <w:szCs w:val="24"/>
+        </w:rPr>
+      </w:pPr>
+      <w:r>
+        <w:rPr>
+          <w:rFonts w:ascii="Courier New" w:eastAsia="Calibri" w:hAnsi="Courier New" w:cs="Courier New"/>
+          <w:sz w:val="24"/>
+          <w:szCs w:val="24"/>
+        </w:rPr>
+        <w:t xml:space="preserve">    # recognize (convert from speech to text)</w:t>
+      </w:r>
+    </w:p>
+    <w:p>
+      <w:pPr>
+        <w:contextualSpacing/>
+        <w:rPr>
+          <w:rFonts w:ascii="Courier New" w:eastAsia="Calibri" w:hAnsi="Courier New" w:cs="Courier New"/>
+          <w:sz w:val="24"/>
+          <w:szCs w:val="24"/>
+        </w:rPr>
+      </w:pPr>
+      <w:r>
+        <w:rPr>
+          <w:rFonts w:ascii="Courier New" w:eastAsia="Calibri" w:hAnsi="Courier New" w:cs="Courier New"/>
+          <w:sz w:val="24"/>
+          <w:szCs w:val="24"/>
+        </w:rPr>
+        <w:t xml:space="preserve">    text = r.recognize_google(audio_data)</w:t>
+      </w:r>
+    </w:p>
+    <w:p>
+      <w:pPr>
+        <w:contextualSpacing/>
         <w:rPr>
           <w:rFonts w:ascii="Times New Roman" w:eastAsia="Calibri" w:hAnsi="Times New Roman" w:cs="Times New Roman"/>
           <w:b/>
@@ -587,32 +1223,311 @@
           <w:szCs w:val="28"/>
         </w:rPr>
       </w:pPr>
-    </w:p>
-    <w:p>
-      <w:pPr>
-        <w:rPr>
-          <w:rFonts w:ascii="Times New Roman" w:eastAsia="Calibri" w:hAnsi="Times New Roman" w:cs="Times New Roman"/>
-          <w:b/>
-          <w:bCs/>
-          <w:sz w:val="28"/>
-          <w:szCs w:val="28"/>
-        </w:rPr>
-      </w:pPr>
-      <w:r>
-        <w:rPr>
-          <w:rFonts w:ascii="Times New Roman" w:eastAsia="Calibri" w:hAnsi="Times New Roman" w:cs="Times New Roman"/>
-          <w:b/>
-          <w:bCs/>
-          <w:sz w:val="28"/>
-          <w:szCs w:val="28"/>
-        </w:rPr>
-        <w:t>Output:</w:t>
-      </w:r>
+      <w:r>
+        <w:rPr>
+          <w:rFonts w:ascii="Courier New" w:eastAsia="Calibri" w:hAnsi="Courier New" w:cs="Courier New"/>
+          <w:sz w:val="24"/>
+          <w:szCs w:val="24"/>
+        </w:rPr>
+        <w:t xml:space="preserve">    print(text)</w:t>
+      </w:r>
+    </w:p>
+    <w:p/>
+    <w:p/>
+    <w:p>
+      <w:r>
+        <w:drawing>
+          <wp:inline distT="0" distB="0" distL="0" distR="0" wp14:anchorId="587956CF" wp14:editId="42042162">
+            <wp:extent cx="4968671" cy="2217612"/>
+            <wp:effectExtent l="0" t="0" r="3810" b="0"/>
+            <wp:docPr id="794138803" name="Picture 1" descr="A screenshot of a computer&#10;&#10;Description automatically generated"/>
+            <wp:cNvGraphicFramePr>
+              <a:graphicFrameLocks xmlns:a="http://schemas.openxmlformats.org/drawingml/2006/main" noChangeAspect="1"/>
+            </wp:cNvGraphicFramePr>
+            <a:graphic xmlns:a="http://schemas.openxmlformats.org/drawingml/2006/main">
+              <a:graphicData uri="http://schemas.openxmlformats.org/drawingml/2006/picture">
+                <pic:pic xmlns:pic="http://schemas.openxmlformats.org/drawingml/2006/picture">
+                  <pic:nvPicPr>
+                    <pic:cNvPr id="794138803" name="Picture 1" descr="A screenshot of a computer&#10;&#10;Description automatically generated"/>
+                    <pic:cNvPicPr/>
+                  </pic:nvPicPr>
+                  <pic:blipFill>
+                    <a:blip r:embed="rId10"/>
+                    <a:stretch>
+                      <a:fillRect/>
+                    </a:stretch>
+                  </pic:blipFill>
+                  <pic:spPr>
+                    <a:xfrm>
+                      <a:off x="0" y="0"/>
+                      <a:ext cx="4968671" cy="2217612"/>
+                    </a:xfrm>
+                    <a:prstGeom prst="rect">
+                      <a:avLst/>
+                    </a:prstGeom>
+                  </pic:spPr>
+                </pic:pic>
+              </a:graphicData>
+            </a:graphic>
+          </wp:inline>
+        </w:drawing>
+      </w:r>
+    </w:p>
+    <w:p/>
+    <w:p/>
+    <w:p>
+      <w:r>
+        <w:br w:type="page"/>
+      </w:r>
+    </w:p>
+    <w:p>
+      <w:pPr>
+        <w:jc w:val="center"/>
+        <w:rPr>
+          <w:rFonts w:ascii="Times New Roman" w:eastAsia="Calibri" w:hAnsi="Times New Roman" w:cs="Times New Roman"/>
+          <w:b/>
+          <w:sz w:val="28"/>
+          <w:szCs w:val="44"/>
+        </w:rPr>
+      </w:pPr>
+      <w:r>
+        <w:rPr>
+          <w:rFonts w:ascii="Times New Roman" w:eastAsia="Calibri" w:hAnsi="Times New Roman" w:cs="Times New Roman"/>
+          <w:b/>
+          <w:sz w:val="28"/>
+          <w:szCs w:val="44"/>
+        </w:rPr>
+        <w:lastRenderedPageBreak/>
+        <w:t xml:space="preserve">Practical No: </w:t>
+      </w:r>
+      <w:r>
+        <w:rPr>
+          <w:rFonts w:ascii="Times New Roman" w:eastAsia="Calibri" w:hAnsi="Times New Roman" w:cs="Times New Roman"/>
+          <w:b/>
+          <w:sz w:val="28"/>
+          <w:szCs w:val="44"/>
+        </w:rPr>
+        <w:t>2</w:t>
+      </w:r>
+    </w:p>
+    <w:p>
+      <w:pPr>
+        <w:rPr>
+          <w:rFonts w:ascii="Times New Roman" w:eastAsia="Calibri" w:hAnsi="Times New Roman" w:cs="Times New Roman"/>
+          <w:sz w:val="16"/>
+        </w:rPr>
+      </w:pPr>
+    </w:p>
+    <w:p>
+      <w:pPr>
+        <w:rPr>
+          <w:rFonts w:ascii="Times New Roman" w:eastAsia="Calibri" w:hAnsi="Times New Roman" w:cs="Times New Roman"/>
+          <w:sz w:val="24"/>
+          <w:szCs w:val="24"/>
+        </w:rPr>
+      </w:pPr>
+      <w:r>
+        <w:rPr>
+          <w:rFonts w:ascii="Times New Roman" w:eastAsia="Calibri" w:hAnsi="Times New Roman" w:cs="Times New Roman"/>
+          <w:sz w:val="24"/>
+          <w:szCs w:val="24"/>
+        </w:rPr>
+        <w:t xml:space="preserve">a. </w:t>
+      </w:r>
+    </w:p>
+    <w:p>
+      <w:pPr>
+        <w:rPr>
+          <w:rFonts w:ascii="Times New Roman" w:eastAsia="Calibri" w:hAnsi="Times New Roman" w:cs="Times New Roman"/>
+          <w:sz w:val="24"/>
+          <w:szCs w:val="24"/>
+        </w:rPr>
+      </w:pPr>
+      <w:r>
+        <w:rPr>
+          <w:rFonts w:ascii="Times New Roman" w:eastAsia="Calibri" w:hAnsi="Times New Roman" w:cs="Times New Roman"/>
+          <w:sz w:val="24"/>
+          <w:szCs w:val="24"/>
+        </w:rPr>
+        <w:br w:type="page"/>
+      </w:r>
+    </w:p>
+    <w:p>
+      <w:pPr>
+        <w:jc w:val="center"/>
+        <w:rPr>
+          <w:rFonts w:ascii="Times New Roman" w:eastAsia="Calibri" w:hAnsi="Times New Roman" w:cs="Times New Roman"/>
+          <w:b/>
+          <w:sz w:val="28"/>
+          <w:szCs w:val="44"/>
+        </w:rPr>
+      </w:pPr>
+      <w:r>
+        <w:rPr>
+          <w:rFonts w:ascii="Times New Roman" w:eastAsia="Calibri" w:hAnsi="Times New Roman" w:cs="Times New Roman"/>
+          <w:b/>
+          <w:sz w:val="28"/>
+          <w:szCs w:val="44"/>
+        </w:rPr>
+        <w:lastRenderedPageBreak/>
+        <w:t xml:space="preserve">Practical No: </w:t>
+      </w:r>
+      <w:r>
+        <w:rPr>
+          <w:rFonts w:ascii="Times New Roman" w:eastAsia="Calibri" w:hAnsi="Times New Roman" w:cs="Times New Roman"/>
+          <w:b/>
+          <w:sz w:val="28"/>
+          <w:szCs w:val="44"/>
+        </w:rPr>
+        <w:t>3</w:t>
+      </w:r>
+    </w:p>
+    <w:p>
+      <w:pPr>
+        <w:rPr>
+          <w:rFonts w:ascii="Times New Roman" w:eastAsia="Calibri" w:hAnsi="Times New Roman" w:cs="Times New Roman"/>
+          <w:sz w:val="16"/>
+        </w:rPr>
+      </w:pPr>
+    </w:p>
+    <w:p>
+      <w:pPr>
+        <w:rPr>
+          <w:rFonts w:ascii="Times New Roman" w:eastAsia="Calibri" w:hAnsi="Times New Roman" w:cs="Times New Roman"/>
+          <w:sz w:val="24"/>
+          <w:szCs w:val="24"/>
+        </w:rPr>
+      </w:pPr>
+      <w:r>
+        <w:rPr>
+          <w:rFonts w:ascii="Times New Roman" w:eastAsia="Calibri" w:hAnsi="Times New Roman" w:cs="Times New Roman"/>
+          <w:sz w:val="24"/>
+          <w:szCs w:val="24"/>
+        </w:rPr>
+        <w:t xml:space="preserve">a. </w:t>
+      </w:r>
+    </w:p>
+    <w:p>
+      <w:pPr>
+        <w:rPr>
+          <w:rFonts w:ascii="Times New Roman" w:eastAsia="Calibri" w:hAnsi="Times New Roman" w:cs="Times New Roman"/>
+          <w:sz w:val="24"/>
+          <w:szCs w:val="24"/>
+        </w:rPr>
+      </w:pPr>
+    </w:p>
+    <w:p>
+      <w:pPr>
+        <w:rPr>
+          <w:rFonts w:ascii="Times New Roman" w:eastAsia="Calibri" w:hAnsi="Times New Roman" w:cs="Times New Roman"/>
+          <w:sz w:val="24"/>
+          <w:szCs w:val="24"/>
+        </w:rPr>
+      </w:pPr>
+      <w:r>
+        <w:rPr>
+          <w:rFonts w:ascii="Times New Roman" w:eastAsia="Calibri" w:hAnsi="Times New Roman" w:cs="Times New Roman"/>
+          <w:sz w:val="24"/>
+          <w:szCs w:val="24"/>
+        </w:rPr>
+        <w:br w:type="page"/>
+      </w:r>
+    </w:p>
+    <w:p>
+      <w:pPr>
+        <w:jc w:val="center"/>
+        <w:rPr>
+          <w:rFonts w:ascii="Times New Roman" w:eastAsia="Calibri" w:hAnsi="Times New Roman" w:cs="Times New Roman"/>
+          <w:b/>
+          <w:sz w:val="28"/>
+          <w:szCs w:val="44"/>
+        </w:rPr>
+      </w:pPr>
+      <w:r>
+        <w:rPr>
+          <w:rFonts w:ascii="Times New Roman" w:eastAsia="Calibri" w:hAnsi="Times New Roman" w:cs="Times New Roman"/>
+          <w:b/>
+          <w:sz w:val="28"/>
+          <w:szCs w:val="44"/>
+        </w:rPr>
+        <w:lastRenderedPageBreak/>
+        <w:t xml:space="preserve">Practical No: </w:t>
+      </w:r>
+      <w:r>
+        <w:rPr>
+          <w:rFonts w:ascii="Times New Roman" w:eastAsia="Calibri" w:hAnsi="Times New Roman" w:cs="Times New Roman"/>
+          <w:b/>
+          <w:sz w:val="28"/>
+          <w:szCs w:val="44"/>
+        </w:rPr>
+        <w:t>4</w:t>
+      </w:r>
+    </w:p>
+    <w:p>
+      <w:pPr>
+        <w:rPr>
+          <w:rFonts w:ascii="Times New Roman" w:eastAsia="Calibri" w:hAnsi="Times New Roman" w:cs="Times New Roman"/>
+          <w:sz w:val="16"/>
+        </w:rPr>
+      </w:pPr>
+    </w:p>
+    <w:p>
+      <w:pPr>
+        <w:rPr>
+          <w:rFonts w:ascii="Times New Roman" w:eastAsia="Calibri" w:hAnsi="Times New Roman" w:cs="Times New Roman"/>
+          <w:sz w:val="24"/>
+          <w:szCs w:val="24"/>
+        </w:rPr>
+      </w:pPr>
+      <w:r>
+        <w:rPr>
+          <w:rFonts w:ascii="Times New Roman" w:eastAsia="Calibri" w:hAnsi="Times New Roman" w:cs="Times New Roman"/>
+          <w:sz w:val="24"/>
+          <w:szCs w:val="24"/>
+        </w:rPr>
+        <w:t xml:space="preserve">a. </w:t>
+      </w:r>
+    </w:p>
+    <w:p>
+      <w:pPr>
+        <w:rPr>
+          <w:rFonts w:ascii="Times New Roman" w:eastAsia="Calibri" w:hAnsi="Times New Roman" w:cs="Times New Roman"/>
+          <w:sz w:val="24"/>
+          <w:szCs w:val="24"/>
+        </w:rPr>
+      </w:pPr>
+    </w:p>
+    <w:p>
+      <w:pPr>
+        <w:rPr>
+          <w:rFonts w:ascii="Times New Roman" w:eastAsia="Calibri" w:hAnsi="Times New Roman" w:cs="Times New Roman"/>
+          <w:sz w:val="24"/>
+          <w:szCs w:val="24"/>
+        </w:rPr>
+      </w:pPr>
+    </w:p>
+    <w:p>
+      <w:pPr>
+        <w:rPr>
+          <w:rFonts w:ascii="Times New Roman" w:eastAsia="Calibri" w:hAnsi="Times New Roman" w:cs="Times New Roman"/>
+          <w:sz w:val="24"/>
+          <w:szCs w:val="24"/>
+        </w:rPr>
+      </w:pPr>
+    </w:p>
+    <w:p>
+      <w:pPr>
+        <w:rPr>
+          <w:rFonts w:ascii="Times New Roman" w:eastAsia="Calibri" w:hAnsi="Times New Roman" w:cs="Times New Roman"/>
+          <w:sz w:val="24"/>
+          <w:szCs w:val="24"/>
+        </w:rPr>
+      </w:pPr>
     </w:p>
     <w:p/>
     <w:sectPr>
-      <w:headerReference w:type="default" r:id="rId8"/>
-      <w:footerReference w:type="default" r:id="rId9"/>
+      <w:headerReference w:type="default" r:id="rId11"/>
+      <w:footerReference w:type="default" r:id="rId12"/>
       <w:pgSz w:w="11906" w:h="16838"/>
       <w:pgMar w:top="1440" w:right="1440" w:bottom="1440" w:left="1440" w:header="708" w:footer="708" w:gutter="0"/>
       <w:cols w:space="708"/>
@@ -1235,6 +2150,7 @@
   <w:style w:type="paragraph" w:default="1" w:styleId="Normal">
     <w:name w:val="Normal"/>
     <w:qFormat/>
+    <w:rsid w:val="003A0407"/>
   </w:style>
   <w:style w:type="character" w:default="1" w:styleId="DefaultParagraphFont">
     <w:name w:val="Default Paragraph Font"/>

</xml_diff>

<commit_message>
NLP 1 ipynb done
</commit_message>
<xml_diff>
--- a/MscIT/Semester 4/Natural_Language_Processing/Documents/NLP_Full_Plain.docx
+++ b/MscIT/Semester 4/Natural_Language_Processing/Documents/NLP_Full_Plain.docx
@@ -1,6 +1,6 @@
 
 <file path=word/document.xml><?xml version="1.0" encoding="utf-8"?>
-<w:document xmlns:wpc="http://schemas.microsoft.com/office/word/2010/wordprocessingCanvas" xmlns:cx="http://schemas.microsoft.com/office/drawing/2014/chartex" xmlns:cx1="http://schemas.microsoft.com/office/drawing/2015/9/8/chartex" xmlns:cx2="http://schemas.microsoft.com/office/drawing/2015/10/21/chartex" xmlns:cx3="http://schemas.microsoft.com/office/drawing/2016/5/9/chartex" xmlns:cx4="http://schemas.microsoft.com/office/drawing/2016/5/10/chartex" xmlns:cx5="http://schemas.microsoft.com/office/drawing/2016/5/11/chartex" xmlns:cx6="http://schemas.microsoft.com/office/drawing/2016/5/12/chartex" xmlns:cx7="http://schemas.microsoft.com/office/drawing/2016/5/13/chartex" xmlns:cx8="http://schemas.microsoft.com/office/drawing/2016/5/14/chartex" xmlns:mc="http://schemas.openxmlformats.org/markup-compatibility/2006" xmlns:aink="http://schemas.microsoft.com/office/drawing/2016/ink" xmlns:am3d="http://schemas.microsoft.com/office/drawing/2017/model3d" xmlns:o="urn:schemas-microsoft-com:office:office" xmlns:oel="http://schemas.microsoft.com/office/2019/extlst" xmlns:r="http://schemas.openxmlformats.org/officeDocument/2006/relationships" xmlns:m="http://schemas.openxmlformats.org/officeDocument/2006/math" xmlns:v="urn:schemas-microsoft-com:vml" xmlns:wp14="http://schemas.microsoft.com/office/word/2010/wordprocessingDrawing" xmlns:wp="http://schemas.openxmlformats.org/drawingml/2006/wordprocessingDrawing" xmlns:w10="urn:schemas-microsoft-com:office:word" xmlns:w="http://schemas.openxmlformats.org/wordprocessingml/2006/main" xmlns:w14="http://schemas.microsoft.com/office/word/2010/wordml" xmlns:w15="http://schemas.microsoft.com/office/word/2012/wordml" xmlns:w16cex="http://schemas.microsoft.com/office/word/2018/wordml/cex" xmlns:w16cid="http://schemas.microsoft.com/office/word/2016/wordml/cid" xmlns:w16="http://schemas.microsoft.com/office/word/2018/wordml" xmlns:w16sdtdh="http://schemas.microsoft.com/office/word/2020/wordml/sdtdatahash" xmlns:w16se="http://schemas.microsoft.com/office/word/2015/wordml/symex" xmlns:wpg="http://schemas.microsoft.com/office/word/2010/wordprocessingGroup" xmlns:wpi="http://schemas.microsoft.com/office/word/2010/wordprocessingInk" xmlns:wne="http://schemas.microsoft.com/office/word/2006/wordml" xmlns:wps="http://schemas.microsoft.com/office/word/2010/wordprocessingShape" mc:Ignorable="w14 w15 w16se w16cid w16 w16cex w16sdtdh wp14">
+<w:document xmlns:wpc="http://schemas.microsoft.com/office/word/2010/wordprocessingCanvas" xmlns:cx="http://schemas.microsoft.com/office/drawing/2014/chartex" xmlns:cx1="http://schemas.microsoft.com/office/drawing/2015/9/8/chartex" xmlns:cx2="http://schemas.microsoft.com/office/drawing/2015/10/21/chartex" xmlns:cx3="http://schemas.microsoft.com/office/drawing/2016/5/9/chartex" xmlns:cx4="http://schemas.microsoft.com/office/drawing/2016/5/10/chartex" xmlns:cx5="http://schemas.microsoft.com/office/drawing/2016/5/11/chartex" xmlns:cx6="http://schemas.microsoft.com/office/drawing/2016/5/12/chartex" xmlns:cx7="http://schemas.microsoft.com/office/drawing/2016/5/13/chartex" xmlns:cx8="http://schemas.microsoft.com/office/drawing/2016/5/14/chartex" xmlns:mc="http://schemas.openxmlformats.org/markup-compatibility/2006" xmlns:aink="http://schemas.microsoft.com/office/drawing/2016/ink" xmlns:am3d="http://schemas.microsoft.com/office/drawing/2017/model3d" xmlns:o="urn:schemas-microsoft-com:office:office" xmlns:oel="http://schemas.microsoft.com/office/2019/extlst" xmlns:r="http://schemas.openxmlformats.org/officeDocument/2006/relationships" xmlns:m="http://schemas.openxmlformats.org/officeDocument/2006/math" xmlns:v="urn:schemas-microsoft-com:vml" xmlns:wp14="http://schemas.microsoft.com/office/word/2010/wordprocessingDrawing" xmlns:wp="http://schemas.openxmlformats.org/drawingml/2006/wordprocessingDrawing" xmlns:w10="urn:schemas-microsoft-com:office:word" xmlns:w="http://schemas.openxmlformats.org/wordprocessingml/2006/main" xmlns:w14="http://schemas.microsoft.com/office/word/2010/wordml" xmlns:w15="http://schemas.microsoft.com/office/word/2012/wordml" xmlns:w16cex="http://schemas.microsoft.com/office/word/2018/wordml/cex" xmlns:w16cid="http://schemas.microsoft.com/office/word/2016/wordml/cid" xmlns:w16="http://schemas.microsoft.com/office/word/2018/wordml" xmlns:w16du="http://schemas.microsoft.com/office/word/2023/wordml/word16du" xmlns:w16sdtdh="http://schemas.microsoft.com/office/word/2020/wordml/sdtdatahash" xmlns:w16se="http://schemas.microsoft.com/office/word/2015/wordml/symex" xmlns:wpg="http://schemas.microsoft.com/office/word/2010/wordprocessingGroup" xmlns:wpi="http://schemas.microsoft.com/office/word/2010/wordprocessingInk" xmlns:wne="http://schemas.microsoft.com/office/word/2006/wordml" xmlns:wps="http://schemas.microsoft.com/office/word/2010/wordprocessingShape" mc:Ignorable="w14 w15 w16se w16cid w16 w16cex w16sdtdh w16du wp14">
   <w:body>
     <w:p>
       <w:pPr>
@@ -42,24 +42,66 @@
       <w:r>
         <w:rPr>
           <w:rFonts w:ascii="Times New Roman" w:eastAsia="Calibri" w:hAnsi="Times New Roman" w:cs="Times New Roman"/>
-          <w:sz w:val="24"/>
-          <w:szCs w:val="24"/>
-        </w:rPr>
-        <w:t>a.</w:t>
-      </w:r>
-      <w:r>
-        <w:rPr>
-          <w:rFonts w:ascii="Times New Roman" w:eastAsia="Calibri" w:hAnsi="Times New Roman" w:cs="Times New Roman"/>
-          <w:sz w:val="24"/>
-          <w:szCs w:val="24"/>
+          <w:b/>
+          <w:bCs/>
+          <w:sz w:val="28"/>
+          <w:szCs w:val="28"/>
+          <w:shd w:val="clear" w:color="auto" w:fill="FAF9F8"/>
+        </w:rPr>
+        <w:t>AIM</w:t>
+      </w:r>
+      <w:r>
+        <w:rPr>
+          <w:rFonts w:ascii="Times New Roman" w:eastAsia="Calibri" w:hAnsi="Times New Roman" w:cs="Times New Roman"/>
+          <w:b/>
+          <w:bCs/>
+          <w:sz w:val="28"/>
+          <w:szCs w:val="28"/>
+          <w:shd w:val="clear" w:color="auto" w:fill="FAF9F8"/>
         </w:rPr>
         <w:t xml:space="preserve"> </w:t>
       </w:r>
       <w:r>
         <w:rPr>
           <w:rFonts w:ascii="Times New Roman" w:eastAsia="Calibri" w:hAnsi="Times New Roman" w:cs="Times New Roman"/>
-          <w:sz w:val="24"/>
-          <w:szCs w:val="24"/>
+          <w:b/>
+          <w:bCs/>
+          <w:sz w:val="28"/>
+          <w:szCs w:val="28"/>
+          <w:shd w:val="clear" w:color="auto" w:fill="FAF9F8"/>
+        </w:rPr>
+        <w:t>a</w:t>
+      </w:r>
+      <w:r>
+        <w:rPr>
+          <w:rFonts w:ascii="Times New Roman" w:eastAsia="Calibri" w:hAnsi="Times New Roman" w:cs="Times New Roman"/>
+          <w:b/>
+          <w:bCs/>
+          <w:sz w:val="28"/>
+          <w:szCs w:val="28"/>
+          <w:shd w:val="clear" w:color="auto" w:fill="FAF9F8"/>
+        </w:rPr>
+        <w:t>)</w:t>
+      </w:r>
+      <w:r>
+        <w:rPr>
+          <w:rFonts w:ascii="Times New Roman" w:eastAsia="Calibri" w:hAnsi="Times New Roman" w:cs="Times New Roman"/>
+          <w:b/>
+          <w:bCs/>
+          <w:sz w:val="28"/>
+          <w:szCs w:val="28"/>
+          <w:shd w:val="clear" w:color="auto" w:fill="FAF9F8"/>
+        </w:rPr>
+        <w:t xml:space="preserve">: </w:t>
+      </w:r>
+      <w:r>
+        <w:rPr>
+          <w:rFonts w:ascii="Times New Roman" w:eastAsia="Calibri" w:hAnsi="Times New Roman" w:cs="Times New Roman"/>
+          <w:b/>
+          <w:bCs/>
+          <w:sz w:val="28"/>
+          <w:szCs w:val="28"/>
+          <w:shd w:val="clear" w:color="auto" w:fill="FAF9F8"/>
         </w:rPr>
         <w:t>Study different libraries used for NLP in python.</w:t>
       </w:r>
@@ -75,24 +117,66 @@
       <w:r>
         <w:rPr>
           <w:rFonts w:ascii="Times New Roman" w:eastAsia="Calibri" w:hAnsi="Times New Roman" w:cs="Times New Roman"/>
-          <w:sz w:val="24"/>
-          <w:szCs w:val="24"/>
-        </w:rPr>
-        <w:t>b.</w:t>
-      </w:r>
-      <w:r>
-        <w:rPr>
-          <w:rFonts w:ascii="Times New Roman" w:eastAsia="Calibri" w:hAnsi="Times New Roman" w:cs="Times New Roman"/>
-          <w:sz w:val="24"/>
-          <w:szCs w:val="24"/>
+          <w:b/>
+          <w:bCs/>
+          <w:sz w:val="28"/>
+          <w:szCs w:val="28"/>
+          <w:shd w:val="clear" w:color="auto" w:fill="FAF9F8"/>
+        </w:rPr>
+        <w:t>AIM</w:t>
+      </w:r>
+      <w:r>
+        <w:rPr>
+          <w:rFonts w:ascii="Times New Roman" w:eastAsia="Calibri" w:hAnsi="Times New Roman" w:cs="Times New Roman"/>
+          <w:b/>
+          <w:bCs/>
+          <w:sz w:val="28"/>
+          <w:szCs w:val="28"/>
+          <w:shd w:val="clear" w:color="auto" w:fill="FAF9F8"/>
         </w:rPr>
         <w:t xml:space="preserve"> </w:t>
       </w:r>
       <w:r>
         <w:rPr>
           <w:rFonts w:ascii="Times New Roman" w:eastAsia="Calibri" w:hAnsi="Times New Roman" w:cs="Times New Roman"/>
-          <w:sz w:val="24"/>
-          <w:szCs w:val="24"/>
+          <w:b/>
+          <w:bCs/>
+          <w:sz w:val="28"/>
+          <w:szCs w:val="28"/>
+          <w:shd w:val="clear" w:color="auto" w:fill="FAF9F8"/>
+        </w:rPr>
+        <w:t>b</w:t>
+      </w:r>
+      <w:r>
+        <w:rPr>
+          <w:rFonts w:ascii="Times New Roman" w:eastAsia="Calibri" w:hAnsi="Times New Roman" w:cs="Times New Roman"/>
+          <w:b/>
+          <w:bCs/>
+          <w:sz w:val="28"/>
+          <w:szCs w:val="28"/>
+          <w:shd w:val="clear" w:color="auto" w:fill="FAF9F8"/>
+        </w:rPr>
+        <w:t>)</w:t>
+      </w:r>
+      <w:r>
+        <w:rPr>
+          <w:rFonts w:ascii="Times New Roman" w:eastAsia="Calibri" w:hAnsi="Times New Roman" w:cs="Times New Roman"/>
+          <w:b/>
+          <w:bCs/>
+          <w:sz w:val="28"/>
+          <w:szCs w:val="28"/>
+          <w:shd w:val="clear" w:color="auto" w:fill="FAF9F8"/>
+        </w:rPr>
+        <w:t xml:space="preserve">: </w:t>
+      </w:r>
+      <w:r>
+        <w:rPr>
+          <w:rFonts w:ascii="Times New Roman" w:eastAsia="Calibri" w:hAnsi="Times New Roman" w:cs="Times New Roman"/>
+          <w:b/>
+          <w:bCs/>
+          <w:sz w:val="28"/>
+          <w:szCs w:val="28"/>
+          <w:shd w:val="clear" w:color="auto" w:fill="FAF9F8"/>
         </w:rPr>
         <w:t>Install NLTK Package.</w:t>
       </w:r>
@@ -116,6 +200,7 @@
       <w:r>
         <w:rPr>
           <w:rFonts w:ascii="Times New Roman" w:eastAsia="Calibri" w:hAnsi="Times New Roman" w:cs="Times New Roman"/>
+          <w:noProof/>
           <w:sz w:val="16"/>
         </w:rPr>
         <w:drawing>
@@ -165,7 +250,6 @@
     </w:p>
     <w:p>
       <w:pPr>
-        <w:spacing w:after="0" w:line="240" w:lineRule="auto"/>
         <w:rPr>
           <w:rFonts w:ascii="Times New Roman" w:eastAsia="Calibri" w:hAnsi="Times New Roman" w:cs="Times New Roman"/>
           <w:b/>
@@ -184,9 +268,12 @@
           <w:szCs w:val="28"/>
           <w:shd w:val="clear" w:color="auto" w:fill="FAF9F8"/>
         </w:rPr>
-        <w:t xml:space="preserve">AIM: </w:t>
-      </w:r>
-      <w:r>
+        <w:br w:type="page"/>
+      </w:r>
+    </w:p>
+    <w:p>
+      <w:pPr>
+        <w:spacing w:after="0" w:line="240" w:lineRule="auto"/>
         <w:rPr>
           <w:rFonts w:ascii="Times New Roman" w:eastAsia="Calibri" w:hAnsi="Times New Roman" w:cs="Times New Roman"/>
           <w:b/>
@@ -195,12 +282,8 @@
           <w:szCs w:val="28"/>
           <w:shd w:val="clear" w:color="auto" w:fill="FAF9F8"/>
         </w:rPr>
-        <w:t>Convert the given text into speech.</w:t>
-      </w:r>
-    </w:p>
-    <w:p>
-      <w:pPr>
-        <w:spacing w:after="0" w:line="240" w:lineRule="auto"/>
+      </w:pPr>
+      <w:r>
         <w:rPr>
           <w:rFonts w:ascii="Times New Roman" w:eastAsia="Calibri" w:hAnsi="Times New Roman" w:cs="Times New Roman"/>
           <w:b/>
@@ -209,7 +292,64 @@
           <w:szCs w:val="28"/>
           <w:shd w:val="clear" w:color="auto" w:fill="FAF9F8"/>
         </w:rPr>
-      </w:pPr>
+        <w:lastRenderedPageBreak/>
+        <w:t>AIM</w:t>
+      </w:r>
+      <w:r>
+        <w:rPr>
+          <w:rFonts w:ascii="Times New Roman" w:eastAsia="Calibri" w:hAnsi="Times New Roman" w:cs="Times New Roman"/>
+          <w:b/>
+          <w:bCs/>
+          <w:sz w:val="28"/>
+          <w:szCs w:val="28"/>
+          <w:shd w:val="clear" w:color="auto" w:fill="FAF9F8"/>
+        </w:rPr>
+        <w:t xml:space="preserve"> </w:t>
+      </w:r>
+      <w:r>
+        <w:rPr>
+          <w:rFonts w:ascii="Times New Roman" w:eastAsia="Calibri" w:hAnsi="Times New Roman" w:cs="Times New Roman"/>
+          <w:b/>
+          <w:bCs/>
+          <w:sz w:val="28"/>
+          <w:szCs w:val="28"/>
+          <w:shd w:val="clear" w:color="auto" w:fill="FAF9F8"/>
+        </w:rPr>
+        <w:t>c</w:t>
+      </w:r>
+      <w:r>
+        <w:rPr>
+          <w:rFonts w:ascii="Times New Roman" w:eastAsia="Calibri" w:hAnsi="Times New Roman" w:cs="Times New Roman"/>
+          <w:b/>
+          <w:bCs/>
+          <w:sz w:val="28"/>
+          <w:szCs w:val="28"/>
+          <w:shd w:val="clear" w:color="auto" w:fill="FAF9F8"/>
+        </w:rPr>
+        <w:t>)</w:t>
+      </w:r>
+      <w:r>
+        <w:rPr>
+          <w:rFonts w:ascii="Times New Roman" w:eastAsia="Calibri" w:hAnsi="Times New Roman" w:cs="Times New Roman"/>
+          <w:b/>
+          <w:bCs/>
+          <w:sz w:val="28"/>
+          <w:szCs w:val="28"/>
+          <w:shd w:val="clear" w:color="auto" w:fill="FAF9F8"/>
+        </w:rPr>
+        <w:t xml:space="preserve">: </w:t>
+      </w:r>
+      <w:r>
+        <w:rPr>
+          <w:rFonts w:ascii="Times New Roman" w:eastAsia="Calibri" w:hAnsi="Times New Roman" w:cs="Times New Roman"/>
+          <w:b/>
+          <w:bCs/>
+          <w:sz w:val="28"/>
+          <w:szCs w:val="28"/>
+          <w:shd w:val="clear" w:color="auto" w:fill="FAF9F8"/>
+        </w:rPr>
+        <w:t>Convert the given text into speech.</w:t>
+      </w:r>
     </w:p>
     <w:p>
       <w:pPr>
@@ -227,13 +367,23 @@
       <w:pPr>
         <w:rPr>
           <w:rFonts w:ascii="Times New Roman" w:eastAsia="Calibri" w:hAnsi="Times New Roman" w:cs="Times New Roman"/>
+          <w:sz w:val="24"/>
+          <w:szCs w:val="24"/>
+        </w:rPr>
+      </w:pPr>
+      <w:r>
+        <w:rPr>
+          <w:rFonts w:ascii="Times New Roman" w:eastAsia="Calibri" w:hAnsi="Times New Roman" w:cs="Times New Roman"/>
           <w:b/>
           <w:bCs/>
           <w:sz w:val="28"/>
           <w:szCs w:val="28"/>
         </w:rPr>
-      </w:pPr>
-      <w:r>
+        <w:t xml:space="preserve">Description: </w:t>
+      </w:r>
+    </w:p>
+    <w:p>
+      <w:pPr>
         <w:rPr>
           <w:rFonts w:ascii="Times New Roman" w:eastAsia="Calibri" w:hAnsi="Times New Roman" w:cs="Times New Roman"/>
           <w:b/>
@@ -241,20 +391,8 @@
           <w:sz w:val="28"/>
           <w:szCs w:val="28"/>
         </w:rPr>
-        <w:t xml:space="preserve">Description: </w:t>
-      </w:r>
-    </w:p>
-    <w:p>
-      <w:pPr>
-        <w:rPr>
-          <w:rFonts w:ascii="Times New Roman" w:eastAsia="Calibri" w:hAnsi="Times New Roman" w:cs="Times New Roman"/>
-          <w:sz w:val="24"/>
-          <w:szCs w:val="24"/>
-        </w:rPr>
-      </w:pPr>
-    </w:p>
-    <w:p>
-      <w:pPr>
+      </w:pPr>
+      <w:r>
         <w:rPr>
           <w:rFonts w:ascii="Times New Roman" w:eastAsia="Calibri" w:hAnsi="Times New Roman" w:cs="Times New Roman"/>
           <w:b/>
@@ -262,7 +400,8 @@
           <w:sz w:val="28"/>
           <w:szCs w:val="28"/>
         </w:rPr>
-      </w:pPr>
+        <w:t>Code</w:t>
+      </w:r>
       <w:r>
         <w:rPr>
           <w:rFonts w:ascii="Times New Roman" w:eastAsia="Calibri" w:hAnsi="Times New Roman" w:cs="Times New Roman"/>
@@ -271,32 +410,12 @@
           <w:sz w:val="28"/>
           <w:szCs w:val="28"/>
         </w:rPr>
-        <w:t>Code</w:t>
-      </w:r>
-      <w:r>
-        <w:rPr>
-          <w:rFonts w:ascii="Times New Roman" w:eastAsia="Calibri" w:hAnsi="Times New Roman" w:cs="Times New Roman"/>
-          <w:b/>
-          <w:bCs/>
-          <w:sz w:val="28"/>
-          <w:szCs w:val="28"/>
-        </w:rPr>
         <w:t>:</w:t>
       </w:r>
     </w:p>
     <w:p>
       <w:pPr>
-        <w:rPr>
-          <w:rFonts w:ascii="Times New Roman" w:eastAsia="Calibri" w:hAnsi="Times New Roman" w:cs="Times New Roman"/>
-          <w:b/>
-          <w:bCs/>
-          <w:sz w:val="28"/>
-          <w:szCs w:val="28"/>
-        </w:rPr>
-      </w:pPr>
-    </w:p>
-    <w:p>
-      <w:pPr>
+        <w:spacing w:after="0"/>
         <w:contextualSpacing/>
         <w:rPr>
           <w:rFonts w:ascii="Courier New" w:eastAsia="Calibri" w:hAnsi="Courier New" w:cs="Courier New"/>
@@ -315,6 +434,7 @@
     </w:p>
     <w:p>
       <w:pPr>
+        <w:spacing w:after="0"/>
         <w:contextualSpacing/>
         <w:rPr>
           <w:rFonts w:ascii="Courier New" w:eastAsia="Calibri" w:hAnsi="Courier New" w:cs="Courier New"/>
@@ -325,6 +445,7 @@
     </w:p>
     <w:p>
       <w:pPr>
+        <w:spacing w:after="0"/>
         <w:contextualSpacing/>
         <w:rPr>
           <w:rFonts w:ascii="Courier New" w:eastAsia="Calibri" w:hAnsi="Courier New" w:cs="Courier New"/>
@@ -338,11 +459,22 @@
           <w:sz w:val="24"/>
           <w:szCs w:val="24"/>
         </w:rPr>
-        <w:t>#!pip install gtts</w:t>
-      </w:r>
-    </w:p>
-    <w:p>
-      <w:pPr>
+        <w:t xml:space="preserve">#!pip install </w:t>
+      </w:r>
+      <w:proofErr w:type="spellStart"/>
+      <w:r>
+        <w:rPr>
+          <w:rFonts w:ascii="Courier New" w:eastAsia="Calibri" w:hAnsi="Courier New" w:cs="Courier New"/>
+          <w:sz w:val="24"/>
+          <w:szCs w:val="24"/>
+        </w:rPr>
+        <w:t>gtts</w:t>
+      </w:r>
+      <w:proofErr w:type="spellEnd"/>
+    </w:p>
+    <w:p>
+      <w:pPr>
+        <w:spacing w:after="0"/>
         <w:contextualSpacing/>
         <w:rPr>
           <w:rFonts w:ascii="Courier New" w:eastAsia="Calibri" w:hAnsi="Courier New" w:cs="Courier New"/>
@@ -356,11 +488,40 @@
           <w:sz w:val="24"/>
           <w:szCs w:val="24"/>
         </w:rPr>
-        <w:t>from gtts import gTTS</w:t>
-      </w:r>
-    </w:p>
-    <w:p>
-      <w:pPr>
+        <w:t xml:space="preserve">from </w:t>
+      </w:r>
+      <w:proofErr w:type="spellStart"/>
+      <w:r>
+        <w:rPr>
+          <w:rFonts w:ascii="Courier New" w:eastAsia="Calibri" w:hAnsi="Courier New" w:cs="Courier New"/>
+          <w:sz w:val="24"/>
+          <w:szCs w:val="24"/>
+        </w:rPr>
+        <w:t>gtts</w:t>
+      </w:r>
+      <w:proofErr w:type="spellEnd"/>
+      <w:r>
+        <w:rPr>
+          <w:rFonts w:ascii="Courier New" w:eastAsia="Calibri" w:hAnsi="Courier New" w:cs="Courier New"/>
+          <w:sz w:val="24"/>
+          <w:szCs w:val="24"/>
+        </w:rPr>
+        <w:t xml:space="preserve"> import </w:t>
+      </w:r>
+      <w:proofErr w:type="spellStart"/>
+      <w:r>
+        <w:rPr>
+          <w:rFonts w:ascii="Courier New" w:eastAsia="Calibri" w:hAnsi="Courier New" w:cs="Courier New"/>
+          <w:sz w:val="24"/>
+          <w:szCs w:val="24"/>
+        </w:rPr>
+        <w:t>gTTS</w:t>
+      </w:r>
+      <w:proofErr w:type="spellEnd"/>
+    </w:p>
+    <w:p>
+      <w:pPr>
+        <w:spacing w:after="0"/>
         <w:contextualSpacing/>
         <w:rPr>
           <w:rFonts w:ascii="Courier New" w:eastAsia="Calibri" w:hAnsi="Courier New" w:cs="Courier New"/>
@@ -371,6 +532,7 @@
     </w:p>
     <w:p>
       <w:pPr>
+        <w:spacing w:after="0"/>
         <w:contextualSpacing/>
         <w:rPr>
           <w:rFonts w:ascii="Courier New" w:eastAsia="Calibri" w:hAnsi="Courier New" w:cs="Courier New"/>
@@ -389,6 +551,7 @@
     </w:p>
     <w:p>
       <w:pPr>
+        <w:spacing w:after="0"/>
         <w:contextualSpacing/>
         <w:rPr>
           <w:rFonts w:ascii="Courier New" w:eastAsia="Calibri" w:hAnsi="Courier New" w:cs="Courier New"/>
@@ -402,11 +565,22 @@
           <w:sz w:val="24"/>
           <w:szCs w:val="24"/>
         </w:rPr>
-        <w:t>import os</w:t>
-      </w:r>
-    </w:p>
-    <w:p>
-      <w:pPr>
+        <w:t xml:space="preserve">import </w:t>
+      </w:r>
+      <w:proofErr w:type="spellStart"/>
+      <w:r>
+        <w:rPr>
+          <w:rFonts w:ascii="Courier New" w:eastAsia="Calibri" w:hAnsi="Courier New" w:cs="Courier New"/>
+          <w:sz w:val="24"/>
+          <w:szCs w:val="24"/>
+        </w:rPr>
+        <w:t>os</w:t>
+      </w:r>
+      <w:proofErr w:type="spellEnd"/>
+    </w:p>
+    <w:p>
+      <w:pPr>
+        <w:spacing w:after="0"/>
         <w:contextualSpacing/>
         <w:rPr>
           <w:rFonts w:ascii="Courier New" w:eastAsia="Calibri" w:hAnsi="Courier New" w:cs="Courier New"/>
@@ -417,6 +591,7 @@
     </w:p>
     <w:p>
       <w:pPr>
+        <w:spacing w:after="0"/>
         <w:contextualSpacing/>
         <w:rPr>
           <w:rFonts w:ascii="Courier New" w:eastAsia="Calibri" w:hAnsi="Courier New" w:cs="Courier New"/>
@@ -435,6 +610,7 @@
     </w:p>
     <w:p>
       <w:pPr>
+        <w:spacing w:after="0"/>
         <w:contextualSpacing/>
         <w:rPr>
           <w:rFonts w:ascii="Courier New" w:eastAsia="Calibri" w:hAnsi="Courier New" w:cs="Courier New"/>
@@ -442,17 +618,46 @@
           <w:szCs w:val="24"/>
         </w:rPr>
       </w:pPr>
-      <w:r>
-        <w:rPr>
-          <w:rFonts w:ascii="Courier New" w:eastAsia="Calibri" w:hAnsi="Courier New" w:cs="Courier New"/>
-          <w:sz w:val="24"/>
-          <w:szCs w:val="24"/>
-        </w:rPr>
-        <w:t>mytext = "Hello Everyone!My name is Ninad"</w:t>
-      </w:r>
-    </w:p>
-    <w:p>
-      <w:pPr>
+      <w:proofErr w:type="spellStart"/>
+      <w:r>
+        <w:rPr>
+          <w:rFonts w:ascii="Courier New" w:eastAsia="Calibri" w:hAnsi="Courier New" w:cs="Courier New"/>
+          <w:sz w:val="24"/>
+          <w:szCs w:val="24"/>
+        </w:rPr>
+        <w:t>mytext</w:t>
+      </w:r>
+      <w:proofErr w:type="spellEnd"/>
+      <w:r>
+        <w:rPr>
+          <w:rFonts w:ascii="Courier New" w:eastAsia="Calibri" w:hAnsi="Courier New" w:cs="Courier New"/>
+          <w:sz w:val="24"/>
+          <w:szCs w:val="24"/>
+        </w:rPr>
+        <w:t xml:space="preserve"> = "Hello </w:t>
+      </w:r>
+      <w:proofErr w:type="spellStart"/>
+      <w:r>
+        <w:rPr>
+          <w:rFonts w:ascii="Courier New" w:eastAsia="Calibri" w:hAnsi="Courier New" w:cs="Courier New"/>
+          <w:sz w:val="24"/>
+          <w:szCs w:val="24"/>
+        </w:rPr>
+        <w:t>Everyone!My</w:t>
+      </w:r>
+      <w:proofErr w:type="spellEnd"/>
+      <w:r>
+        <w:rPr>
+          <w:rFonts w:ascii="Courier New" w:eastAsia="Calibri" w:hAnsi="Courier New" w:cs="Courier New"/>
+          <w:sz w:val="24"/>
+          <w:szCs w:val="24"/>
+        </w:rPr>
+        <w:t xml:space="preserve"> name is Ninad"</w:t>
+      </w:r>
+    </w:p>
+    <w:p>
+      <w:pPr>
+        <w:spacing w:after="0"/>
         <w:contextualSpacing/>
         <w:rPr>
           <w:rFonts w:ascii="Courier New" w:eastAsia="Calibri" w:hAnsi="Courier New" w:cs="Courier New"/>
@@ -463,6 +668,7 @@
     </w:p>
     <w:p>
       <w:pPr>
+        <w:spacing w:after="0"/>
         <w:contextualSpacing/>
         <w:rPr>
           <w:rFonts w:ascii="Courier New" w:eastAsia="Calibri" w:hAnsi="Courier New" w:cs="Courier New"/>
@@ -481,6 +687,7 @@
     </w:p>
     <w:p>
       <w:pPr>
+        <w:spacing w:after="0"/>
         <w:contextualSpacing/>
         <w:rPr>
           <w:rFonts w:ascii="Courier New" w:eastAsia="Calibri" w:hAnsi="Courier New" w:cs="Courier New"/>
@@ -494,11 +701,30 @@
           <w:sz w:val="24"/>
           <w:szCs w:val="24"/>
         </w:rPr>
-        <w:t>language = "en"</w:t>
-      </w:r>
-    </w:p>
-    <w:p>
-      <w:pPr>
+        <w:t>language = "</w:t>
+      </w:r>
+      <w:proofErr w:type="spellStart"/>
+      <w:r>
+        <w:rPr>
+          <w:rFonts w:ascii="Courier New" w:eastAsia="Calibri" w:hAnsi="Courier New" w:cs="Courier New"/>
+          <w:sz w:val="24"/>
+          <w:szCs w:val="24"/>
+        </w:rPr>
+        <w:t>en</w:t>
+      </w:r>
+      <w:proofErr w:type="spellEnd"/>
+      <w:r>
+        <w:rPr>
+          <w:rFonts w:ascii="Courier New" w:eastAsia="Calibri" w:hAnsi="Courier New" w:cs="Courier New"/>
+          <w:sz w:val="24"/>
+          <w:szCs w:val="24"/>
+        </w:rPr>
+        <w:t>"</w:t>
+      </w:r>
+    </w:p>
+    <w:p>
+      <w:pPr>
+        <w:spacing w:after="0"/>
         <w:contextualSpacing/>
         <w:rPr>
           <w:rFonts w:ascii="Courier New" w:eastAsia="Calibri" w:hAnsi="Courier New" w:cs="Courier New"/>
@@ -509,6 +735,7 @@
     </w:p>
     <w:p>
       <w:pPr>
+        <w:spacing w:after="0"/>
         <w:contextualSpacing/>
         <w:rPr>
           <w:rFonts w:ascii="Courier New" w:eastAsia="Calibri" w:hAnsi="Courier New" w:cs="Courier New"/>
@@ -527,6 +754,7 @@
     </w:p>
     <w:p>
       <w:pPr>
+        <w:spacing w:after="0"/>
         <w:contextualSpacing/>
         <w:rPr>
           <w:rFonts w:ascii="Courier New" w:eastAsia="Calibri" w:hAnsi="Courier New" w:cs="Courier New"/>
@@ -534,17 +762,64 @@
           <w:szCs w:val="24"/>
         </w:rPr>
       </w:pPr>
-      <w:r>
-        <w:rPr>
-          <w:rFonts w:ascii="Courier New" w:eastAsia="Calibri" w:hAnsi="Courier New" w:cs="Courier New"/>
-          <w:sz w:val="24"/>
-          <w:szCs w:val="24"/>
-        </w:rPr>
-        <w:t>myobj = gTTS(text=mytext, lang=language, slow=False)</w:t>
-      </w:r>
-    </w:p>
-    <w:p>
-      <w:pPr>
+      <w:proofErr w:type="spellStart"/>
+      <w:r>
+        <w:rPr>
+          <w:rFonts w:ascii="Courier New" w:eastAsia="Calibri" w:hAnsi="Courier New" w:cs="Courier New"/>
+          <w:sz w:val="24"/>
+          <w:szCs w:val="24"/>
+        </w:rPr>
+        <w:t>myobj</w:t>
+      </w:r>
+      <w:proofErr w:type="spellEnd"/>
+      <w:r>
+        <w:rPr>
+          <w:rFonts w:ascii="Courier New" w:eastAsia="Calibri" w:hAnsi="Courier New" w:cs="Courier New"/>
+          <w:sz w:val="24"/>
+          <w:szCs w:val="24"/>
+        </w:rPr>
+        <w:t xml:space="preserve"> = </w:t>
+      </w:r>
+      <w:proofErr w:type="spellStart"/>
+      <w:r>
+        <w:rPr>
+          <w:rFonts w:ascii="Courier New" w:eastAsia="Calibri" w:hAnsi="Courier New" w:cs="Courier New"/>
+          <w:sz w:val="24"/>
+          <w:szCs w:val="24"/>
+        </w:rPr>
+        <w:t>gTTS</w:t>
+      </w:r>
+      <w:proofErr w:type="spellEnd"/>
+      <w:r>
+        <w:rPr>
+          <w:rFonts w:ascii="Courier New" w:eastAsia="Calibri" w:hAnsi="Courier New" w:cs="Courier New"/>
+          <w:sz w:val="24"/>
+          <w:szCs w:val="24"/>
+        </w:rPr>
+        <w:t>(text=</w:t>
+      </w:r>
+      <w:proofErr w:type="spellStart"/>
+      <w:r>
+        <w:rPr>
+          <w:rFonts w:ascii="Courier New" w:eastAsia="Calibri" w:hAnsi="Courier New" w:cs="Courier New"/>
+          <w:sz w:val="24"/>
+          <w:szCs w:val="24"/>
+        </w:rPr>
+        <w:t>mytext</w:t>
+      </w:r>
+      <w:proofErr w:type="spellEnd"/>
+      <w:r>
+        <w:rPr>
+          <w:rFonts w:ascii="Courier New" w:eastAsia="Calibri" w:hAnsi="Courier New" w:cs="Courier New"/>
+          <w:sz w:val="24"/>
+          <w:szCs w:val="24"/>
+        </w:rPr>
+        <w:t>, lang=language, slow=False)</w:t>
+      </w:r>
+    </w:p>
+    <w:p>
+      <w:pPr>
+        <w:spacing w:after="0"/>
         <w:contextualSpacing/>
         <w:rPr>
           <w:rFonts w:ascii="Courier New" w:eastAsia="Calibri" w:hAnsi="Courier New" w:cs="Courier New"/>
@@ -555,6 +830,7 @@
     </w:p>
     <w:p>
       <w:pPr>
+        <w:spacing w:after="0"/>
         <w:contextualSpacing/>
         <w:rPr>
           <w:rFonts w:ascii="Courier New" w:eastAsia="Calibri" w:hAnsi="Courier New" w:cs="Courier New"/>
@@ -573,6 +849,7 @@
     </w:p>
     <w:p>
       <w:pPr>
+        <w:spacing w:after="0"/>
         <w:contextualSpacing/>
         <w:rPr>
           <w:rFonts w:ascii="Courier New" w:eastAsia="Calibri" w:hAnsi="Courier New" w:cs="Courier New"/>
@@ -580,13 +857,23 @@
           <w:szCs w:val="24"/>
         </w:rPr>
       </w:pPr>
-      <w:r>
-        <w:rPr>
-          <w:rFonts w:ascii="Courier New" w:eastAsia="Calibri" w:hAnsi="Courier New" w:cs="Courier New"/>
-          <w:sz w:val="24"/>
-          <w:szCs w:val="24"/>
-        </w:rPr>
-        <w:t>myobj.save("welcome</w:t>
+      <w:proofErr w:type="spellStart"/>
+      <w:r>
+        <w:rPr>
+          <w:rFonts w:ascii="Courier New" w:eastAsia="Calibri" w:hAnsi="Courier New" w:cs="Courier New"/>
+          <w:sz w:val="24"/>
+          <w:szCs w:val="24"/>
+        </w:rPr>
+        <w:t>myobj.save</w:t>
+      </w:r>
+      <w:proofErr w:type="spellEnd"/>
+      <w:r>
+        <w:rPr>
+          <w:rFonts w:ascii="Courier New" w:eastAsia="Calibri" w:hAnsi="Courier New" w:cs="Courier New"/>
+          <w:sz w:val="24"/>
+          <w:szCs w:val="24"/>
+        </w:rPr>
+        <w:t>("welcome</w:t>
       </w:r>
       <w:r>
         <w:rPr>
@@ -607,6 +894,7 @@
     </w:p>
     <w:p>
       <w:pPr>
+        <w:spacing w:after="0"/>
         <w:contextualSpacing/>
         <w:rPr>
           <w:rFonts w:ascii="Courier New" w:eastAsia="Calibri" w:hAnsi="Courier New" w:cs="Courier New"/>
@@ -617,6 +905,7 @@
     </w:p>
     <w:p>
       <w:pPr>
+        <w:spacing w:after="0"/>
         <w:contextualSpacing/>
         <w:rPr>
           <w:rFonts w:ascii="Courier New" w:eastAsia="Calibri" w:hAnsi="Courier New" w:cs="Courier New"/>
@@ -635,6 +924,7 @@
     </w:p>
     <w:p>
       <w:pPr>
+        <w:spacing w:after="0"/>
         <w:contextualSpacing/>
         <w:rPr>
           <w:rFonts w:ascii="Courier New" w:eastAsia="Calibri" w:hAnsi="Courier New" w:cs="Courier New"/>
@@ -642,13 +932,23 @@
           <w:szCs w:val="24"/>
         </w:rPr>
       </w:pPr>
-      <w:r>
-        <w:rPr>
-          <w:rFonts w:ascii="Courier New" w:eastAsia="Calibri" w:hAnsi="Courier New" w:cs="Courier New"/>
-          <w:sz w:val="24"/>
-          <w:szCs w:val="24"/>
-        </w:rPr>
-        <w:t>os.system("mpg321 welcome</w:t>
+      <w:proofErr w:type="spellStart"/>
+      <w:r>
+        <w:rPr>
+          <w:rFonts w:ascii="Courier New" w:eastAsia="Calibri" w:hAnsi="Courier New" w:cs="Courier New"/>
+          <w:sz w:val="24"/>
+          <w:szCs w:val="24"/>
+        </w:rPr>
+        <w:t>os.system</w:t>
+      </w:r>
+      <w:proofErr w:type="spellEnd"/>
+      <w:r>
+        <w:rPr>
+          <w:rFonts w:ascii="Courier New" w:eastAsia="Calibri" w:hAnsi="Courier New" w:cs="Courier New"/>
+          <w:sz w:val="24"/>
+          <w:szCs w:val="24"/>
+        </w:rPr>
+        <w:t>("mpg321 welcome</w:t>
       </w:r>
       <w:r>
         <w:rPr>
@@ -807,13 +1107,10 @@
       </w:r>
     </w:p>
     <w:p>
-      <w:pPr>
-        <w:pBdr>
-          <w:bottom w:val="single" w:sz="6" w:space="1" w:color="auto"/>
-        </w:pBdr>
-      </w:pPr>
-    </w:p>
-    <w:p/>
+      <w:r>
+        <w:br w:type="page"/>
+      </w:r>
+    </w:p>
     <w:p>
       <w:pPr>
         <w:spacing w:after="0" w:line="240" w:lineRule="auto"/>
@@ -835,7 +1132,8 @@
           <w:szCs w:val="28"/>
           <w:shd w:val="clear" w:color="auto" w:fill="FAF9F8"/>
         </w:rPr>
-        <w:t xml:space="preserve">AIM: </w:t>
+        <w:lastRenderedPageBreak/>
+        <w:t>AIM</w:t>
       </w:r>
       <w:r>
         <w:rPr>
@@ -846,7 +1144,7 @@
           <w:szCs w:val="28"/>
           <w:shd w:val="clear" w:color="auto" w:fill="FAF9F8"/>
         </w:rPr>
-        <w:t xml:space="preserve">Convert the </w:t>
+        <w:t xml:space="preserve"> d)</w:t>
       </w:r>
       <w:r>
         <w:rPr>
@@ -857,12 +1155,9 @@
           <w:szCs w:val="28"/>
           <w:shd w:val="clear" w:color="auto" w:fill="FAF9F8"/>
         </w:rPr>
-        <w:t>speech to text</w:t>
-      </w:r>
-    </w:p>
-    <w:p>
-      <w:pPr>
-        <w:spacing w:after="0" w:line="240" w:lineRule="auto"/>
+        <w:t xml:space="preserve">: </w:t>
+      </w:r>
+      <w:r>
         <w:rPr>
           <w:rFonts w:ascii="Times New Roman" w:eastAsia="Calibri" w:hAnsi="Times New Roman" w:cs="Times New Roman"/>
           <w:b/>
@@ -871,7 +1166,19 @@
           <w:szCs w:val="28"/>
           <w:shd w:val="clear" w:color="auto" w:fill="FAF9F8"/>
         </w:rPr>
-      </w:pPr>
+        <w:t xml:space="preserve">Convert the </w:t>
+      </w:r>
+      <w:r>
+        <w:rPr>
+          <w:rFonts w:ascii="Times New Roman" w:eastAsia="Calibri" w:hAnsi="Times New Roman" w:cs="Times New Roman"/>
+          <w:b/>
+          <w:bCs/>
+          <w:sz w:val="28"/>
+          <w:szCs w:val="28"/>
+          <w:shd w:val="clear" w:color="auto" w:fill="FAF9F8"/>
+        </w:rPr>
+        <w:t>speech to text</w:t>
+      </w:r>
     </w:p>
     <w:p>
       <w:pPr>
@@ -889,13 +1196,23 @@
       <w:pPr>
         <w:rPr>
           <w:rFonts w:ascii="Times New Roman" w:eastAsia="Calibri" w:hAnsi="Times New Roman" w:cs="Times New Roman"/>
+          <w:sz w:val="24"/>
+          <w:szCs w:val="24"/>
+        </w:rPr>
+      </w:pPr>
+      <w:r>
+        <w:rPr>
+          <w:rFonts w:ascii="Times New Roman" w:eastAsia="Calibri" w:hAnsi="Times New Roman" w:cs="Times New Roman"/>
           <w:b/>
           <w:bCs/>
           <w:sz w:val="28"/>
           <w:szCs w:val="28"/>
         </w:rPr>
-      </w:pPr>
-      <w:r>
+        <w:t xml:space="preserve">Description: </w:t>
+      </w:r>
+    </w:p>
+    <w:p>
+      <w:pPr>
         <w:rPr>
           <w:rFonts w:ascii="Times New Roman" w:eastAsia="Calibri" w:hAnsi="Times New Roman" w:cs="Times New Roman"/>
           <w:b/>
@@ -903,20 +1220,8 @@
           <w:sz w:val="28"/>
           <w:szCs w:val="28"/>
         </w:rPr>
-        <w:t xml:space="preserve">Description: </w:t>
-      </w:r>
-    </w:p>
-    <w:p>
-      <w:pPr>
-        <w:rPr>
-          <w:rFonts w:ascii="Times New Roman" w:eastAsia="Calibri" w:hAnsi="Times New Roman" w:cs="Times New Roman"/>
-          <w:sz w:val="24"/>
-          <w:szCs w:val="24"/>
-        </w:rPr>
-      </w:pPr>
-    </w:p>
-    <w:p>
-      <w:pPr>
+      </w:pPr>
+      <w:r>
         <w:rPr>
           <w:rFonts w:ascii="Times New Roman" w:eastAsia="Calibri" w:hAnsi="Times New Roman" w:cs="Times New Roman"/>
           <w:b/>
@@ -924,7 +1229,8 @@
           <w:sz w:val="28"/>
           <w:szCs w:val="28"/>
         </w:rPr>
-      </w:pPr>
+        <w:t>Code</w:t>
+      </w:r>
       <w:r>
         <w:rPr>
           <w:rFonts w:ascii="Times New Roman" w:eastAsia="Calibri" w:hAnsi="Times New Roman" w:cs="Times New Roman"/>
@@ -933,9 +1239,430 @@
           <w:sz w:val="28"/>
           <w:szCs w:val="28"/>
         </w:rPr>
-        <w:t>Code</w:t>
-      </w:r>
-      <w:r>
+        <w:t>:</w:t>
+      </w:r>
+    </w:p>
+    <w:p>
+      <w:pPr>
+        <w:contextualSpacing/>
+        <w:rPr>
+          <w:rFonts w:ascii="Courier New" w:eastAsia="Calibri" w:hAnsi="Courier New" w:cs="Courier New"/>
+          <w:sz w:val="24"/>
+          <w:szCs w:val="24"/>
+        </w:rPr>
+      </w:pPr>
+      <w:r>
+        <w:rPr>
+          <w:rFonts w:ascii="Courier New" w:eastAsia="Calibri" w:hAnsi="Courier New" w:cs="Courier New"/>
+          <w:sz w:val="24"/>
+          <w:szCs w:val="24"/>
+        </w:rPr>
+        <w:t>#Aim: Convert audio file Speech to Text.</w:t>
+      </w:r>
+    </w:p>
+    <w:p>
+      <w:pPr>
+        <w:contextualSpacing/>
+        <w:rPr>
+          <w:rFonts w:ascii="Courier New" w:eastAsia="Calibri" w:hAnsi="Courier New" w:cs="Courier New"/>
+          <w:sz w:val="24"/>
+          <w:szCs w:val="24"/>
+        </w:rPr>
+      </w:pPr>
+      <w:r>
+        <w:rPr>
+          <w:rFonts w:ascii="Courier New" w:eastAsia="Calibri" w:hAnsi="Courier New" w:cs="Courier New"/>
+          <w:sz w:val="24"/>
+          <w:szCs w:val="24"/>
+        </w:rPr>
+        <w:t>#Note: required to store the input file "NLP_test.wav" in the current folder before running the program.</w:t>
+      </w:r>
+    </w:p>
+    <w:p>
+      <w:pPr>
+        <w:contextualSpacing/>
+        <w:rPr>
+          <w:rFonts w:ascii="Courier New" w:eastAsia="Calibri" w:hAnsi="Courier New" w:cs="Courier New"/>
+          <w:sz w:val="24"/>
+          <w:szCs w:val="24"/>
+        </w:rPr>
+      </w:pPr>
+    </w:p>
+    <w:p>
+      <w:pPr>
+        <w:contextualSpacing/>
+        <w:rPr>
+          <w:rFonts w:ascii="Courier New" w:eastAsia="Calibri" w:hAnsi="Courier New" w:cs="Courier New"/>
+          <w:sz w:val="24"/>
+          <w:szCs w:val="24"/>
+        </w:rPr>
+      </w:pPr>
+      <w:r>
+        <w:rPr>
+          <w:rFonts w:ascii="Courier New" w:eastAsia="Calibri" w:hAnsi="Courier New" w:cs="Courier New"/>
+          <w:sz w:val="24"/>
+          <w:szCs w:val="24"/>
+        </w:rPr>
+        <w:t xml:space="preserve">!pip install </w:t>
+      </w:r>
+      <w:proofErr w:type="spellStart"/>
+      <w:r>
+        <w:rPr>
+          <w:rFonts w:ascii="Courier New" w:eastAsia="Calibri" w:hAnsi="Courier New" w:cs="Courier New"/>
+          <w:sz w:val="24"/>
+          <w:szCs w:val="24"/>
+        </w:rPr>
+        <w:t>SpeechRecognition</w:t>
+      </w:r>
+      <w:proofErr w:type="spellEnd"/>
+      <w:r>
+        <w:rPr>
+          <w:rFonts w:ascii="Courier New" w:eastAsia="Calibri" w:hAnsi="Courier New" w:cs="Courier New"/>
+          <w:sz w:val="24"/>
+          <w:szCs w:val="24"/>
+        </w:rPr>
+        <w:t xml:space="preserve"> </w:t>
+      </w:r>
+      <w:proofErr w:type="spellStart"/>
+      <w:r>
+        <w:rPr>
+          <w:rFonts w:ascii="Courier New" w:eastAsia="Calibri" w:hAnsi="Courier New" w:cs="Courier New"/>
+          <w:sz w:val="24"/>
+          <w:szCs w:val="24"/>
+        </w:rPr>
+        <w:t>pydub</w:t>
+      </w:r>
+      <w:proofErr w:type="spellEnd"/>
+    </w:p>
+    <w:p>
+      <w:pPr>
+        <w:contextualSpacing/>
+        <w:rPr>
+          <w:rFonts w:ascii="Courier New" w:eastAsia="Calibri" w:hAnsi="Courier New" w:cs="Courier New"/>
+          <w:sz w:val="24"/>
+          <w:szCs w:val="24"/>
+        </w:rPr>
+      </w:pPr>
+      <w:r>
+        <w:rPr>
+          <w:rFonts w:ascii="Courier New" w:eastAsia="Calibri" w:hAnsi="Courier New" w:cs="Courier New"/>
+          <w:sz w:val="24"/>
+          <w:szCs w:val="24"/>
+        </w:rPr>
+        <w:t xml:space="preserve">import </w:t>
+      </w:r>
+      <w:proofErr w:type="spellStart"/>
+      <w:r>
+        <w:rPr>
+          <w:rFonts w:ascii="Courier New" w:eastAsia="Calibri" w:hAnsi="Courier New" w:cs="Courier New"/>
+          <w:sz w:val="24"/>
+          <w:szCs w:val="24"/>
+        </w:rPr>
+        <w:t>speech_recognition</w:t>
+      </w:r>
+      <w:proofErr w:type="spellEnd"/>
+      <w:r>
+        <w:rPr>
+          <w:rFonts w:ascii="Courier New" w:eastAsia="Calibri" w:hAnsi="Courier New" w:cs="Courier New"/>
+          <w:sz w:val="24"/>
+          <w:szCs w:val="24"/>
+        </w:rPr>
+        <w:t xml:space="preserve"> as </w:t>
+      </w:r>
+      <w:proofErr w:type="spellStart"/>
+      <w:r>
+        <w:rPr>
+          <w:rFonts w:ascii="Courier New" w:eastAsia="Calibri" w:hAnsi="Courier New" w:cs="Courier New"/>
+          <w:sz w:val="24"/>
+          <w:szCs w:val="24"/>
+        </w:rPr>
+        <w:t>sr</w:t>
+      </w:r>
+      <w:proofErr w:type="spellEnd"/>
+    </w:p>
+    <w:p>
+      <w:pPr>
+        <w:contextualSpacing/>
+        <w:rPr>
+          <w:rFonts w:ascii="Courier New" w:eastAsia="Calibri" w:hAnsi="Courier New" w:cs="Courier New"/>
+          <w:sz w:val="24"/>
+          <w:szCs w:val="24"/>
+        </w:rPr>
+      </w:pPr>
+      <w:r>
+        <w:rPr>
+          <w:rFonts w:ascii="Courier New" w:eastAsia="Calibri" w:hAnsi="Courier New" w:cs="Courier New"/>
+          <w:sz w:val="24"/>
+          <w:szCs w:val="24"/>
+        </w:rPr>
+        <w:t>filename = "/content/NLP_test.wav"</w:t>
+      </w:r>
+    </w:p>
+    <w:p>
+      <w:pPr>
+        <w:contextualSpacing/>
+        <w:rPr>
+          <w:rFonts w:ascii="Courier New" w:eastAsia="Calibri" w:hAnsi="Courier New" w:cs="Courier New"/>
+          <w:sz w:val="24"/>
+          <w:szCs w:val="24"/>
+        </w:rPr>
+      </w:pPr>
+    </w:p>
+    <w:p>
+      <w:pPr>
+        <w:contextualSpacing/>
+        <w:rPr>
+          <w:rFonts w:ascii="Courier New" w:eastAsia="Calibri" w:hAnsi="Courier New" w:cs="Courier New"/>
+          <w:sz w:val="24"/>
+          <w:szCs w:val="24"/>
+        </w:rPr>
+      </w:pPr>
+      <w:r>
+        <w:rPr>
+          <w:rFonts w:ascii="Courier New" w:eastAsia="Calibri" w:hAnsi="Courier New" w:cs="Courier New"/>
+          <w:sz w:val="24"/>
+          <w:szCs w:val="24"/>
+        </w:rPr>
+        <w:t># initialize the recognizer</w:t>
+      </w:r>
+    </w:p>
+    <w:p>
+      <w:pPr>
+        <w:contextualSpacing/>
+        <w:rPr>
+          <w:rFonts w:ascii="Courier New" w:eastAsia="Calibri" w:hAnsi="Courier New" w:cs="Courier New"/>
+          <w:sz w:val="24"/>
+          <w:szCs w:val="24"/>
+        </w:rPr>
+      </w:pPr>
+      <w:r>
+        <w:rPr>
+          <w:rFonts w:ascii="Courier New" w:eastAsia="Calibri" w:hAnsi="Courier New" w:cs="Courier New"/>
+          <w:sz w:val="24"/>
+          <w:szCs w:val="24"/>
+        </w:rPr>
+        <w:t xml:space="preserve">r = </w:t>
+      </w:r>
+      <w:proofErr w:type="spellStart"/>
+      <w:r>
+        <w:rPr>
+          <w:rFonts w:ascii="Courier New" w:eastAsia="Calibri" w:hAnsi="Courier New" w:cs="Courier New"/>
+          <w:sz w:val="24"/>
+          <w:szCs w:val="24"/>
+        </w:rPr>
+        <w:t>sr.Recognizer</w:t>
+      </w:r>
+      <w:proofErr w:type="spellEnd"/>
+      <w:r>
+        <w:rPr>
+          <w:rFonts w:ascii="Courier New" w:eastAsia="Calibri" w:hAnsi="Courier New" w:cs="Courier New"/>
+          <w:sz w:val="24"/>
+          <w:szCs w:val="24"/>
+        </w:rPr>
+        <w:t>()</w:t>
+      </w:r>
+    </w:p>
+    <w:p>
+      <w:pPr>
+        <w:contextualSpacing/>
+        <w:rPr>
+          <w:rFonts w:ascii="Courier New" w:eastAsia="Calibri" w:hAnsi="Courier New" w:cs="Courier New"/>
+          <w:sz w:val="24"/>
+          <w:szCs w:val="24"/>
+        </w:rPr>
+      </w:pPr>
+      <w:r>
+        <w:rPr>
+          <w:rFonts w:ascii="Courier New" w:eastAsia="Calibri" w:hAnsi="Courier New" w:cs="Courier New"/>
+          <w:sz w:val="24"/>
+          <w:szCs w:val="24"/>
+        </w:rPr>
+        <w:t># open the file</w:t>
+      </w:r>
+    </w:p>
+    <w:p>
+      <w:pPr>
+        <w:contextualSpacing/>
+        <w:rPr>
+          <w:rFonts w:ascii="Courier New" w:eastAsia="Calibri" w:hAnsi="Courier New" w:cs="Courier New"/>
+          <w:sz w:val="24"/>
+          <w:szCs w:val="24"/>
+        </w:rPr>
+      </w:pPr>
+      <w:r>
+        <w:rPr>
+          <w:rFonts w:ascii="Courier New" w:eastAsia="Calibri" w:hAnsi="Courier New" w:cs="Courier New"/>
+          <w:sz w:val="24"/>
+          <w:szCs w:val="24"/>
+        </w:rPr>
+        <w:t xml:space="preserve">with </w:t>
+      </w:r>
+      <w:proofErr w:type="spellStart"/>
+      <w:r>
+        <w:rPr>
+          <w:rFonts w:ascii="Courier New" w:eastAsia="Calibri" w:hAnsi="Courier New" w:cs="Courier New"/>
+          <w:sz w:val="24"/>
+          <w:szCs w:val="24"/>
+        </w:rPr>
+        <w:t>sr.AudioFile</w:t>
+      </w:r>
+      <w:proofErr w:type="spellEnd"/>
+      <w:r>
+        <w:rPr>
+          <w:rFonts w:ascii="Courier New" w:eastAsia="Calibri" w:hAnsi="Courier New" w:cs="Courier New"/>
+          <w:sz w:val="24"/>
+          <w:szCs w:val="24"/>
+        </w:rPr>
+        <w:t>(filename) as source:</w:t>
+      </w:r>
+    </w:p>
+    <w:p>
+      <w:pPr>
+        <w:contextualSpacing/>
+        <w:rPr>
+          <w:rFonts w:ascii="Courier New" w:eastAsia="Calibri" w:hAnsi="Courier New" w:cs="Courier New"/>
+          <w:sz w:val="24"/>
+          <w:szCs w:val="24"/>
+        </w:rPr>
+      </w:pPr>
+      <w:r>
+        <w:rPr>
+          <w:rFonts w:ascii="Courier New" w:eastAsia="Calibri" w:hAnsi="Courier New" w:cs="Courier New"/>
+          <w:sz w:val="24"/>
+          <w:szCs w:val="24"/>
+        </w:rPr>
+        <w:t xml:space="preserve">    # listen for the data (load audio to memory)</w:t>
+      </w:r>
+    </w:p>
+    <w:p>
+      <w:pPr>
+        <w:contextualSpacing/>
+        <w:rPr>
+          <w:rFonts w:ascii="Courier New" w:eastAsia="Calibri" w:hAnsi="Courier New" w:cs="Courier New"/>
+          <w:sz w:val="24"/>
+          <w:szCs w:val="24"/>
+        </w:rPr>
+      </w:pPr>
+      <w:r>
+        <w:rPr>
+          <w:rFonts w:ascii="Courier New" w:eastAsia="Calibri" w:hAnsi="Courier New" w:cs="Courier New"/>
+          <w:sz w:val="24"/>
+          <w:szCs w:val="24"/>
+        </w:rPr>
+        <w:t xml:space="preserve">    </w:t>
+      </w:r>
+      <w:proofErr w:type="spellStart"/>
+      <w:r>
+        <w:rPr>
+          <w:rFonts w:ascii="Courier New" w:eastAsia="Calibri" w:hAnsi="Courier New" w:cs="Courier New"/>
+          <w:sz w:val="24"/>
+          <w:szCs w:val="24"/>
+        </w:rPr>
+        <w:t>audio_data</w:t>
+      </w:r>
+      <w:proofErr w:type="spellEnd"/>
+      <w:r>
+        <w:rPr>
+          <w:rFonts w:ascii="Courier New" w:eastAsia="Calibri" w:hAnsi="Courier New" w:cs="Courier New"/>
+          <w:sz w:val="24"/>
+          <w:szCs w:val="24"/>
+        </w:rPr>
+        <w:t xml:space="preserve"> = </w:t>
+      </w:r>
+      <w:proofErr w:type="spellStart"/>
+      <w:r>
+        <w:rPr>
+          <w:rFonts w:ascii="Courier New" w:eastAsia="Calibri" w:hAnsi="Courier New" w:cs="Courier New"/>
+          <w:sz w:val="24"/>
+          <w:szCs w:val="24"/>
+        </w:rPr>
+        <w:t>r.record</w:t>
+      </w:r>
+      <w:proofErr w:type="spellEnd"/>
+      <w:r>
+        <w:rPr>
+          <w:rFonts w:ascii="Courier New" w:eastAsia="Calibri" w:hAnsi="Courier New" w:cs="Courier New"/>
+          <w:sz w:val="24"/>
+          <w:szCs w:val="24"/>
+        </w:rPr>
+        <w:t>(source)</w:t>
+      </w:r>
+    </w:p>
+    <w:p>
+      <w:pPr>
+        <w:contextualSpacing/>
+        <w:rPr>
+          <w:rFonts w:ascii="Courier New" w:eastAsia="Calibri" w:hAnsi="Courier New" w:cs="Courier New"/>
+          <w:sz w:val="24"/>
+          <w:szCs w:val="24"/>
+        </w:rPr>
+      </w:pPr>
+      <w:r>
+        <w:rPr>
+          <w:rFonts w:ascii="Courier New" w:eastAsia="Calibri" w:hAnsi="Courier New" w:cs="Courier New"/>
+          <w:sz w:val="24"/>
+          <w:szCs w:val="24"/>
+        </w:rPr>
+        <w:t xml:space="preserve">    # recognize (convert from speech to text)</w:t>
+      </w:r>
+    </w:p>
+    <w:p>
+      <w:pPr>
+        <w:contextualSpacing/>
+        <w:rPr>
+          <w:rFonts w:ascii="Courier New" w:eastAsia="Calibri" w:hAnsi="Courier New" w:cs="Courier New"/>
+          <w:sz w:val="24"/>
+          <w:szCs w:val="24"/>
+        </w:rPr>
+      </w:pPr>
+      <w:r>
+        <w:rPr>
+          <w:rFonts w:ascii="Courier New" w:eastAsia="Calibri" w:hAnsi="Courier New" w:cs="Courier New"/>
+          <w:sz w:val="24"/>
+          <w:szCs w:val="24"/>
+        </w:rPr>
+        <w:t xml:space="preserve">    text = </w:t>
+      </w:r>
+      <w:proofErr w:type="spellStart"/>
+      <w:r>
+        <w:rPr>
+          <w:rFonts w:ascii="Courier New" w:eastAsia="Calibri" w:hAnsi="Courier New" w:cs="Courier New"/>
+          <w:sz w:val="24"/>
+          <w:szCs w:val="24"/>
+        </w:rPr>
+        <w:t>r.recognize_google</w:t>
+      </w:r>
+      <w:proofErr w:type="spellEnd"/>
+      <w:r>
+        <w:rPr>
+          <w:rFonts w:ascii="Courier New" w:eastAsia="Calibri" w:hAnsi="Courier New" w:cs="Courier New"/>
+          <w:sz w:val="24"/>
+          <w:szCs w:val="24"/>
+        </w:rPr>
+        <w:t>(</w:t>
+      </w:r>
+      <w:proofErr w:type="spellStart"/>
+      <w:r>
+        <w:rPr>
+          <w:rFonts w:ascii="Courier New" w:eastAsia="Calibri" w:hAnsi="Courier New" w:cs="Courier New"/>
+          <w:sz w:val="24"/>
+          <w:szCs w:val="24"/>
+        </w:rPr>
+        <w:t>audio_data</w:t>
+      </w:r>
+      <w:proofErr w:type="spellEnd"/>
+      <w:r>
+        <w:rPr>
+          <w:rFonts w:ascii="Courier New" w:eastAsia="Calibri" w:hAnsi="Courier New" w:cs="Courier New"/>
+          <w:sz w:val="24"/>
+          <w:szCs w:val="24"/>
+        </w:rPr>
+        <w:t>)</w:t>
+      </w:r>
+    </w:p>
+    <w:p>
+      <w:pPr>
+        <w:contextualSpacing/>
         <w:rPr>
           <w:rFonts w:ascii="Times New Roman" w:eastAsia="Calibri" w:hAnsi="Times New Roman" w:cs="Times New Roman"/>
           <w:b/>
@@ -943,285 +1670,6 @@
           <w:sz w:val="28"/>
           <w:szCs w:val="28"/>
         </w:rPr>
-        <w:t>:</w:t>
-      </w:r>
-    </w:p>
-    <w:p>
-      <w:pPr>
-        <w:rPr>
-          <w:rFonts w:ascii="Times New Roman" w:eastAsia="Calibri" w:hAnsi="Times New Roman" w:cs="Times New Roman"/>
-          <w:b/>
-          <w:bCs/>
-          <w:sz w:val="28"/>
-          <w:szCs w:val="28"/>
-        </w:rPr>
-      </w:pPr>
-    </w:p>
-    <w:p>
-      <w:pPr>
-        <w:contextualSpacing/>
-        <w:rPr>
-          <w:rFonts w:ascii="Courier New" w:eastAsia="Calibri" w:hAnsi="Courier New" w:cs="Courier New"/>
-          <w:sz w:val="24"/>
-          <w:szCs w:val="24"/>
-        </w:rPr>
-      </w:pPr>
-      <w:r>
-        <w:rPr>
-          <w:rFonts w:ascii="Courier New" w:eastAsia="Calibri" w:hAnsi="Courier New" w:cs="Courier New"/>
-          <w:sz w:val="24"/>
-          <w:szCs w:val="24"/>
-        </w:rPr>
-        <w:t>#Aim: Convert audio file Speech to Text.</w:t>
-      </w:r>
-    </w:p>
-    <w:p>
-      <w:pPr>
-        <w:contextualSpacing/>
-        <w:rPr>
-          <w:rFonts w:ascii="Courier New" w:eastAsia="Calibri" w:hAnsi="Courier New" w:cs="Courier New"/>
-          <w:sz w:val="24"/>
-          <w:szCs w:val="24"/>
-        </w:rPr>
-      </w:pPr>
-      <w:r>
-        <w:rPr>
-          <w:rFonts w:ascii="Courier New" w:eastAsia="Calibri" w:hAnsi="Courier New" w:cs="Courier New"/>
-          <w:sz w:val="24"/>
-          <w:szCs w:val="24"/>
-        </w:rPr>
-        <w:lastRenderedPageBreak/>
-        <w:t>#Note: required to store the input file "NLP_test.wav" in the current folder before running the program.</w:t>
-      </w:r>
-    </w:p>
-    <w:p>
-      <w:pPr>
-        <w:contextualSpacing/>
-        <w:rPr>
-          <w:rFonts w:ascii="Courier New" w:eastAsia="Calibri" w:hAnsi="Courier New" w:cs="Courier New"/>
-          <w:sz w:val="24"/>
-          <w:szCs w:val="24"/>
-        </w:rPr>
-      </w:pPr>
-    </w:p>
-    <w:p>
-      <w:pPr>
-        <w:contextualSpacing/>
-        <w:rPr>
-          <w:rFonts w:ascii="Courier New" w:eastAsia="Calibri" w:hAnsi="Courier New" w:cs="Courier New"/>
-          <w:sz w:val="24"/>
-          <w:szCs w:val="24"/>
-        </w:rPr>
-      </w:pPr>
-      <w:r>
-        <w:rPr>
-          <w:rFonts w:ascii="Courier New" w:eastAsia="Calibri" w:hAnsi="Courier New" w:cs="Courier New"/>
-          <w:sz w:val="24"/>
-          <w:szCs w:val="24"/>
-        </w:rPr>
-        <w:t>!pip install SpeechRecognition pydub</w:t>
-      </w:r>
-    </w:p>
-    <w:p>
-      <w:pPr>
-        <w:contextualSpacing/>
-        <w:rPr>
-          <w:rFonts w:ascii="Courier New" w:eastAsia="Calibri" w:hAnsi="Courier New" w:cs="Courier New"/>
-          <w:sz w:val="24"/>
-          <w:szCs w:val="24"/>
-        </w:rPr>
-      </w:pPr>
-      <w:r>
-        <w:rPr>
-          <w:rFonts w:ascii="Courier New" w:eastAsia="Calibri" w:hAnsi="Courier New" w:cs="Courier New"/>
-          <w:sz w:val="24"/>
-          <w:szCs w:val="24"/>
-        </w:rPr>
-        <w:t>import speech_recognition as sr</w:t>
-      </w:r>
-    </w:p>
-    <w:p>
-      <w:pPr>
-        <w:contextualSpacing/>
-        <w:rPr>
-          <w:rFonts w:ascii="Courier New" w:eastAsia="Calibri" w:hAnsi="Courier New" w:cs="Courier New"/>
-          <w:sz w:val="24"/>
-          <w:szCs w:val="24"/>
-        </w:rPr>
-      </w:pPr>
-      <w:r>
-        <w:rPr>
-          <w:rFonts w:ascii="Courier New" w:eastAsia="Calibri" w:hAnsi="Courier New" w:cs="Courier New"/>
-          <w:sz w:val="24"/>
-          <w:szCs w:val="24"/>
-        </w:rPr>
-        <w:t>filename = "/content/NLP_test.wav"</w:t>
-      </w:r>
-    </w:p>
-    <w:p>
-      <w:pPr>
-        <w:contextualSpacing/>
-        <w:rPr>
-          <w:rFonts w:ascii="Courier New" w:eastAsia="Calibri" w:hAnsi="Courier New" w:cs="Courier New"/>
-          <w:sz w:val="24"/>
-          <w:szCs w:val="24"/>
-        </w:rPr>
-      </w:pPr>
-    </w:p>
-    <w:p>
-      <w:pPr>
-        <w:contextualSpacing/>
-        <w:rPr>
-          <w:rFonts w:ascii="Courier New" w:eastAsia="Calibri" w:hAnsi="Courier New" w:cs="Courier New"/>
-          <w:sz w:val="24"/>
-          <w:szCs w:val="24"/>
-        </w:rPr>
-      </w:pPr>
-      <w:r>
-        <w:rPr>
-          <w:rFonts w:ascii="Courier New" w:eastAsia="Calibri" w:hAnsi="Courier New" w:cs="Courier New"/>
-          <w:sz w:val="24"/>
-          <w:szCs w:val="24"/>
-        </w:rPr>
-        <w:t># initialize the recognizer</w:t>
-      </w:r>
-    </w:p>
-    <w:p>
-      <w:pPr>
-        <w:contextualSpacing/>
-        <w:rPr>
-          <w:rFonts w:ascii="Courier New" w:eastAsia="Calibri" w:hAnsi="Courier New" w:cs="Courier New"/>
-          <w:sz w:val="24"/>
-          <w:szCs w:val="24"/>
-        </w:rPr>
-      </w:pPr>
-      <w:r>
-        <w:rPr>
-          <w:rFonts w:ascii="Courier New" w:eastAsia="Calibri" w:hAnsi="Courier New" w:cs="Courier New"/>
-          <w:sz w:val="24"/>
-          <w:szCs w:val="24"/>
-        </w:rPr>
-        <w:t>r = sr.Recognizer()</w:t>
-      </w:r>
-    </w:p>
-    <w:p>
-      <w:pPr>
-        <w:contextualSpacing/>
-        <w:rPr>
-          <w:rFonts w:ascii="Courier New" w:eastAsia="Calibri" w:hAnsi="Courier New" w:cs="Courier New"/>
-          <w:sz w:val="24"/>
-          <w:szCs w:val="24"/>
-        </w:rPr>
-      </w:pPr>
-      <w:r>
-        <w:rPr>
-          <w:rFonts w:ascii="Courier New" w:eastAsia="Calibri" w:hAnsi="Courier New" w:cs="Courier New"/>
-          <w:sz w:val="24"/>
-          <w:szCs w:val="24"/>
-        </w:rPr>
-        <w:t># open the file</w:t>
-      </w:r>
-    </w:p>
-    <w:p>
-      <w:pPr>
-        <w:contextualSpacing/>
-        <w:rPr>
-          <w:rFonts w:ascii="Courier New" w:eastAsia="Calibri" w:hAnsi="Courier New" w:cs="Courier New"/>
-          <w:sz w:val="24"/>
-          <w:szCs w:val="24"/>
-        </w:rPr>
-      </w:pPr>
-      <w:r>
-        <w:rPr>
-          <w:rFonts w:ascii="Courier New" w:eastAsia="Calibri" w:hAnsi="Courier New" w:cs="Courier New"/>
-          <w:sz w:val="24"/>
-          <w:szCs w:val="24"/>
-        </w:rPr>
-        <w:t>with sr.AudioFile(filename) as source:</w:t>
-      </w:r>
-    </w:p>
-    <w:p>
-      <w:pPr>
-        <w:contextualSpacing/>
-        <w:rPr>
-          <w:rFonts w:ascii="Courier New" w:eastAsia="Calibri" w:hAnsi="Courier New" w:cs="Courier New"/>
-          <w:sz w:val="24"/>
-          <w:szCs w:val="24"/>
-        </w:rPr>
-      </w:pPr>
-      <w:r>
-        <w:rPr>
-          <w:rFonts w:ascii="Courier New" w:eastAsia="Calibri" w:hAnsi="Courier New" w:cs="Courier New"/>
-          <w:sz w:val="24"/>
-          <w:szCs w:val="24"/>
-        </w:rPr>
-        <w:t xml:space="preserve">    # listen for the data (load audio to memory)</w:t>
-      </w:r>
-    </w:p>
-    <w:p>
-      <w:pPr>
-        <w:contextualSpacing/>
-        <w:rPr>
-          <w:rFonts w:ascii="Courier New" w:eastAsia="Calibri" w:hAnsi="Courier New" w:cs="Courier New"/>
-          <w:sz w:val="24"/>
-          <w:szCs w:val="24"/>
-        </w:rPr>
-      </w:pPr>
-      <w:r>
-        <w:rPr>
-          <w:rFonts w:ascii="Courier New" w:eastAsia="Calibri" w:hAnsi="Courier New" w:cs="Courier New"/>
-          <w:sz w:val="24"/>
-          <w:szCs w:val="24"/>
-        </w:rPr>
-        <w:t xml:space="preserve">    audio_data = r.record(source)</w:t>
-      </w:r>
-    </w:p>
-    <w:p>
-      <w:pPr>
-        <w:contextualSpacing/>
-        <w:rPr>
-          <w:rFonts w:ascii="Courier New" w:eastAsia="Calibri" w:hAnsi="Courier New" w:cs="Courier New"/>
-          <w:sz w:val="24"/>
-          <w:szCs w:val="24"/>
-        </w:rPr>
-      </w:pPr>
-      <w:r>
-        <w:rPr>
-          <w:rFonts w:ascii="Courier New" w:eastAsia="Calibri" w:hAnsi="Courier New" w:cs="Courier New"/>
-          <w:sz w:val="24"/>
-          <w:szCs w:val="24"/>
-        </w:rPr>
-        <w:t xml:space="preserve">    # recognize (convert from speech to text)</w:t>
-      </w:r>
-    </w:p>
-    <w:p>
-      <w:pPr>
-        <w:contextualSpacing/>
-        <w:rPr>
-          <w:rFonts w:ascii="Courier New" w:eastAsia="Calibri" w:hAnsi="Courier New" w:cs="Courier New"/>
-          <w:sz w:val="24"/>
-          <w:szCs w:val="24"/>
-        </w:rPr>
-      </w:pPr>
-      <w:r>
-        <w:rPr>
-          <w:rFonts w:ascii="Courier New" w:eastAsia="Calibri" w:hAnsi="Courier New" w:cs="Courier New"/>
-          <w:sz w:val="24"/>
-          <w:szCs w:val="24"/>
-        </w:rPr>
-        <w:t xml:space="preserve">    text = r.recognize_google(audio_data)</w:t>
-      </w:r>
-    </w:p>
-    <w:p>
-      <w:pPr>
-        <w:contextualSpacing/>
-        <w:rPr>
-          <w:rFonts w:ascii="Times New Roman" w:eastAsia="Calibri" w:hAnsi="Times New Roman" w:cs="Times New Roman"/>
-          <w:b/>
-          <w:bCs/>
-          <w:sz w:val="28"/>
-          <w:szCs w:val="28"/>
-        </w:rPr>
       </w:pPr>
       <w:r>
         <w:rPr>
@@ -1233,9 +1681,11 @@
       </w:r>
     </w:p>
     <w:p/>
-    <w:p/>
-    <w:p>
-      <w:r>
+    <w:p>
+      <w:r>
+        <w:rPr>
+          <w:noProof/>
+        </w:rPr>
         <w:drawing>
           <wp:inline distT="0" distB="0" distL="0" distR="0" wp14:anchorId="587956CF" wp14:editId="42042162">
             <wp:extent cx="4968671" cy="2217612"/>
@@ -1409,7 +1859,25 @@
           <w:sz w:val="24"/>
           <w:szCs w:val="24"/>
         </w:rPr>
-        <w:t>Study of Wordnet Dictionary with methods as synsets, definitions,</w:t>
+        <w:t xml:space="preserve">Study of Wordnet Dictionary with methods as </w:t>
+      </w:r>
+      <w:proofErr w:type="spellStart"/>
+      <w:r>
+        <w:rPr>
+          <w:rFonts w:ascii="Times New Roman" w:eastAsia="Calibri" w:hAnsi="Times New Roman" w:cs="Times New Roman"/>
+          <w:sz w:val="24"/>
+          <w:szCs w:val="24"/>
+        </w:rPr>
+        <w:t>synsets</w:t>
+      </w:r>
+      <w:proofErr w:type="spellEnd"/>
+      <w:r>
+        <w:rPr>
+          <w:rFonts w:ascii="Times New Roman" w:eastAsia="Calibri" w:hAnsi="Times New Roman" w:cs="Times New Roman"/>
+          <w:sz w:val="24"/>
+          <w:szCs w:val="24"/>
+        </w:rPr>
+        <w:t>, definitions,</w:t>
       </w:r>
     </w:p>
     <w:p>
@@ -1439,7 +1907,27 @@
           <w:szCs w:val="24"/>
           <w:lang w:eastAsia="en-IN"/>
         </w:rPr>
-        <w:t># NLP 3A. Study of Wordnet Dictionary with methods as synsets, definitions, examples, antonyms</w:t>
+        <w:t xml:space="preserve"># NLP 3A. Study of Wordnet Dictionary with methods as </w:t>
+      </w:r>
+      <w:proofErr w:type="spellStart"/>
+      <w:r>
+        <w:rPr>
+          <w:rFonts w:ascii="Courier New" w:eastAsia="Times New Roman" w:hAnsi="Courier New" w:cs="Courier New"/>
+          <w:sz w:val="24"/>
+          <w:szCs w:val="24"/>
+          <w:lang w:eastAsia="en-IN"/>
+        </w:rPr>
+        <w:t>synsets</w:t>
+      </w:r>
+      <w:proofErr w:type="spellEnd"/>
+      <w:r>
+        <w:rPr>
+          <w:rFonts w:ascii="Courier New" w:eastAsia="Times New Roman" w:hAnsi="Courier New" w:cs="Courier New"/>
+          <w:sz w:val="24"/>
+          <w:szCs w:val="24"/>
+          <w:lang w:eastAsia="en-IN"/>
+        </w:rPr>
+        <w:t>, definitions, examples, antonyms</w:t>
       </w:r>
     </w:p>
     <w:p>
@@ -1481,8 +1969,19 @@
           <w:szCs w:val="24"/>
           <w:lang w:eastAsia="en-IN"/>
         </w:rPr>
-        <w:t>import nltk</w:t>
-      </w:r>
+        <w:t xml:space="preserve">import </w:t>
+      </w:r>
+      <w:proofErr w:type="spellStart"/>
+      <w:r>
+        <w:rPr>
+          <w:rFonts w:ascii="Courier New" w:eastAsia="Times New Roman" w:hAnsi="Courier New" w:cs="Courier New"/>
+          <w:sz w:val="24"/>
+          <w:szCs w:val="24"/>
+          <w:lang w:eastAsia="en-IN"/>
+        </w:rPr>
+        <w:t>nltk</w:t>
+      </w:r>
+      <w:proofErr w:type="spellEnd"/>
     </w:p>
     <w:p>
       <w:pPr>
@@ -1502,7 +2001,27 @@
           <w:szCs w:val="24"/>
           <w:lang w:eastAsia="en-IN"/>
         </w:rPr>
-        <w:t>from nltk.corpus import wordnet</w:t>
+        <w:t xml:space="preserve">from </w:t>
+      </w:r>
+      <w:proofErr w:type="spellStart"/>
+      <w:r>
+        <w:rPr>
+          <w:rFonts w:ascii="Courier New" w:eastAsia="Times New Roman" w:hAnsi="Courier New" w:cs="Courier New"/>
+          <w:sz w:val="24"/>
+          <w:szCs w:val="24"/>
+          <w:lang w:eastAsia="en-IN"/>
+        </w:rPr>
+        <w:t>nltk.corpus</w:t>
+      </w:r>
+      <w:proofErr w:type="spellEnd"/>
+      <w:r>
+        <w:rPr>
+          <w:rFonts w:ascii="Courier New" w:eastAsia="Times New Roman" w:hAnsi="Courier New" w:cs="Courier New"/>
+          <w:sz w:val="24"/>
+          <w:szCs w:val="24"/>
+          <w:lang w:eastAsia="en-IN"/>
+        </w:rPr>
+        <w:t xml:space="preserve"> import wordnet</w:t>
       </w:r>
     </w:p>
     <w:p>
@@ -1549,14 +2068,25 @@
           <w:lang w:eastAsia="en-IN"/>
         </w:rPr>
       </w:pPr>
-      <w:r>
-        <w:rPr>
-          <w:rFonts w:ascii="Courier New" w:eastAsia="Times New Roman" w:hAnsi="Courier New" w:cs="Courier New"/>
-          <w:sz w:val="24"/>
-          <w:szCs w:val="24"/>
-          <w:lang w:eastAsia="en-IN"/>
-        </w:rPr>
-        <w:t>nltk.download('wordnet')</w:t>
+      <w:proofErr w:type="spellStart"/>
+      <w:r>
+        <w:rPr>
+          <w:rFonts w:ascii="Courier New" w:eastAsia="Times New Roman" w:hAnsi="Courier New" w:cs="Courier New"/>
+          <w:sz w:val="24"/>
+          <w:szCs w:val="24"/>
+          <w:lang w:eastAsia="en-IN"/>
+        </w:rPr>
+        <w:t>nltk.download</w:t>
+      </w:r>
+      <w:proofErr w:type="spellEnd"/>
+      <w:r>
+        <w:rPr>
+          <w:rFonts w:ascii="Courier New" w:eastAsia="Times New Roman" w:hAnsi="Courier New" w:cs="Courier New"/>
+          <w:sz w:val="24"/>
+          <w:szCs w:val="24"/>
+          <w:lang w:eastAsia="en-IN"/>
+        </w:rPr>
+        <w:t>('wordnet')</w:t>
       </w:r>
     </w:p>
     <w:p>
@@ -1589,7 +2119,27 @@
           <w:szCs w:val="24"/>
           <w:lang w:eastAsia="en-IN"/>
         </w:rPr>
-        <w:t># Get synsets (collection of synonyms) for "phone"</w:t>
+        <w:t xml:space="preserve"># Get </w:t>
+      </w:r>
+      <w:proofErr w:type="spellStart"/>
+      <w:r>
+        <w:rPr>
+          <w:rFonts w:ascii="Courier New" w:eastAsia="Times New Roman" w:hAnsi="Courier New" w:cs="Courier New"/>
+          <w:sz w:val="24"/>
+          <w:szCs w:val="24"/>
+          <w:lang w:eastAsia="en-IN"/>
+        </w:rPr>
+        <w:t>synsets</w:t>
+      </w:r>
+      <w:proofErr w:type="spellEnd"/>
+      <w:r>
+        <w:rPr>
+          <w:rFonts w:ascii="Courier New" w:eastAsia="Times New Roman" w:hAnsi="Courier New" w:cs="Courier New"/>
+          <w:sz w:val="24"/>
+          <w:szCs w:val="24"/>
+          <w:lang w:eastAsia="en-IN"/>
+        </w:rPr>
+        <w:t xml:space="preserve"> (collection of synonyms) for "phone"</w:t>
       </w:r>
     </w:p>
     <w:p>
@@ -1603,14 +2153,45 @@
           <w:lang w:eastAsia="en-IN"/>
         </w:rPr>
       </w:pPr>
-      <w:r>
-        <w:rPr>
-          <w:rFonts w:ascii="Courier New" w:eastAsia="Times New Roman" w:hAnsi="Courier New" w:cs="Courier New"/>
-          <w:sz w:val="24"/>
-          <w:szCs w:val="24"/>
-          <w:lang w:eastAsia="en-IN"/>
-        </w:rPr>
-        <w:t>synsets = wordnet.synsets("phone")</w:t>
+      <w:proofErr w:type="spellStart"/>
+      <w:r>
+        <w:rPr>
+          <w:rFonts w:ascii="Courier New" w:eastAsia="Times New Roman" w:hAnsi="Courier New" w:cs="Courier New"/>
+          <w:sz w:val="24"/>
+          <w:szCs w:val="24"/>
+          <w:lang w:eastAsia="en-IN"/>
+        </w:rPr>
+        <w:t>synsets</w:t>
+      </w:r>
+      <w:proofErr w:type="spellEnd"/>
+      <w:r>
+        <w:rPr>
+          <w:rFonts w:ascii="Courier New" w:eastAsia="Times New Roman" w:hAnsi="Courier New" w:cs="Courier New"/>
+          <w:sz w:val="24"/>
+          <w:szCs w:val="24"/>
+          <w:lang w:eastAsia="en-IN"/>
+        </w:rPr>
+        <w:t xml:space="preserve"> = </w:t>
+      </w:r>
+      <w:proofErr w:type="spellStart"/>
+      <w:r>
+        <w:rPr>
+          <w:rFonts w:ascii="Courier New" w:eastAsia="Times New Roman" w:hAnsi="Courier New" w:cs="Courier New"/>
+          <w:sz w:val="24"/>
+          <w:szCs w:val="24"/>
+          <w:lang w:eastAsia="en-IN"/>
+        </w:rPr>
+        <w:t>wordnet.synsets</w:t>
+      </w:r>
+      <w:proofErr w:type="spellEnd"/>
+      <w:r>
+        <w:rPr>
+          <w:rFonts w:ascii="Courier New" w:eastAsia="Times New Roman" w:hAnsi="Courier New" w:cs="Courier New"/>
+          <w:sz w:val="24"/>
+          <w:szCs w:val="24"/>
+          <w:lang w:eastAsia="en-IN"/>
+        </w:rPr>
+        <w:t>("phone")</w:t>
       </w:r>
     </w:p>
     <w:p>
@@ -1685,7 +2266,27 @@
           <w:szCs w:val="24"/>
           <w:lang w:eastAsia="en-IN"/>
         </w:rPr>
-        <w:t>print("  * Synsets:")</w:t>
+        <w:t xml:space="preserve">print("  * </w:t>
+      </w:r>
+      <w:proofErr w:type="spellStart"/>
+      <w:r>
+        <w:rPr>
+          <w:rFonts w:ascii="Courier New" w:eastAsia="Times New Roman" w:hAnsi="Courier New" w:cs="Courier New"/>
+          <w:sz w:val="24"/>
+          <w:szCs w:val="24"/>
+          <w:lang w:eastAsia="en-IN"/>
+        </w:rPr>
+        <w:t>Synsets</w:t>
+      </w:r>
+      <w:proofErr w:type="spellEnd"/>
+      <w:r>
+        <w:rPr>
+          <w:rFonts w:ascii="Courier New" w:eastAsia="Times New Roman" w:hAnsi="Courier New" w:cs="Courier New"/>
+          <w:sz w:val="24"/>
+          <w:szCs w:val="24"/>
+          <w:lang w:eastAsia="en-IN"/>
+        </w:rPr>
+        <w:t>:")</w:t>
       </w:r>
     </w:p>
     <w:p>
@@ -1718,7 +2319,27 @@
           <w:szCs w:val="24"/>
           <w:lang w:eastAsia="en-IN"/>
         </w:rPr>
-        <w:t># Loop through each synset and print its definition and examples</w:t>
+        <w:t xml:space="preserve"># Loop through each </w:t>
+      </w:r>
+      <w:proofErr w:type="spellStart"/>
+      <w:r>
+        <w:rPr>
+          <w:rFonts w:ascii="Courier New" w:eastAsia="Times New Roman" w:hAnsi="Courier New" w:cs="Courier New"/>
+          <w:sz w:val="24"/>
+          <w:szCs w:val="24"/>
+          <w:lang w:eastAsia="en-IN"/>
+        </w:rPr>
+        <w:t>synset</w:t>
+      </w:r>
+      <w:proofErr w:type="spellEnd"/>
+      <w:r>
+        <w:rPr>
+          <w:rFonts w:ascii="Courier New" w:eastAsia="Times New Roman" w:hAnsi="Courier New" w:cs="Courier New"/>
+          <w:sz w:val="24"/>
+          <w:szCs w:val="24"/>
+          <w:lang w:eastAsia="en-IN"/>
+        </w:rPr>
+        <w:t xml:space="preserve"> and print its definition and examples</w:t>
       </w:r>
     </w:p>
     <w:p>
@@ -1739,7 +2360,47 @@
           <w:szCs w:val="24"/>
           <w:lang w:eastAsia="en-IN"/>
         </w:rPr>
-        <w:t>for synset in synsets:</w:t>
+        <w:t xml:space="preserve">for </w:t>
+      </w:r>
+      <w:proofErr w:type="spellStart"/>
+      <w:r>
+        <w:rPr>
+          <w:rFonts w:ascii="Courier New" w:eastAsia="Times New Roman" w:hAnsi="Courier New" w:cs="Courier New"/>
+          <w:sz w:val="24"/>
+          <w:szCs w:val="24"/>
+          <w:lang w:eastAsia="en-IN"/>
+        </w:rPr>
+        <w:t>synset</w:t>
+      </w:r>
+      <w:proofErr w:type="spellEnd"/>
+      <w:r>
+        <w:rPr>
+          <w:rFonts w:ascii="Courier New" w:eastAsia="Times New Roman" w:hAnsi="Courier New" w:cs="Courier New"/>
+          <w:sz w:val="24"/>
+          <w:szCs w:val="24"/>
+          <w:lang w:eastAsia="en-IN"/>
+        </w:rPr>
+        <w:t xml:space="preserve"> in </w:t>
+      </w:r>
+      <w:proofErr w:type="spellStart"/>
+      <w:r>
+        <w:rPr>
+          <w:rFonts w:ascii="Courier New" w:eastAsia="Times New Roman" w:hAnsi="Courier New" w:cs="Courier New"/>
+          <w:sz w:val="24"/>
+          <w:szCs w:val="24"/>
+          <w:lang w:eastAsia="en-IN"/>
+        </w:rPr>
+        <w:t>synsets</w:t>
+      </w:r>
+      <w:proofErr w:type="spellEnd"/>
+      <w:r>
+        <w:rPr>
+          <w:rFonts w:ascii="Courier New" w:eastAsia="Times New Roman" w:hAnsi="Courier New" w:cs="Courier New"/>
+          <w:sz w:val="24"/>
+          <w:szCs w:val="24"/>
+          <w:lang w:eastAsia="en-IN"/>
+        </w:rPr>
+        <w:t>:</w:t>
       </w:r>
     </w:p>
     <w:p>
@@ -1760,7 +2421,27 @@
           <w:szCs w:val="24"/>
           <w:lang w:eastAsia="en-IN"/>
         </w:rPr>
-        <w:t>    # Get the first word from the synset (considered the most representative)</w:t>
+        <w:t xml:space="preserve">    # Get the first word from the </w:t>
+      </w:r>
+      <w:proofErr w:type="spellStart"/>
+      <w:r>
+        <w:rPr>
+          <w:rFonts w:ascii="Courier New" w:eastAsia="Times New Roman" w:hAnsi="Courier New" w:cs="Courier New"/>
+          <w:sz w:val="24"/>
+          <w:szCs w:val="24"/>
+          <w:lang w:eastAsia="en-IN"/>
+        </w:rPr>
+        <w:t>synset</w:t>
+      </w:r>
+      <w:proofErr w:type="spellEnd"/>
+      <w:r>
+        <w:rPr>
+          <w:rFonts w:ascii="Courier New" w:eastAsia="Times New Roman" w:hAnsi="Courier New" w:cs="Courier New"/>
+          <w:sz w:val="24"/>
+          <w:szCs w:val="24"/>
+          <w:lang w:eastAsia="en-IN"/>
+        </w:rPr>
+        <w:t xml:space="preserve"> (considered the most representative)</w:t>
       </w:r>
     </w:p>
     <w:p>
@@ -1781,7 +2462,27 @@
           <w:szCs w:val="24"/>
           <w:lang w:eastAsia="en-IN"/>
         </w:rPr>
-        <w:t>    word = synset.lemmas()[0].name()</w:t>
+        <w:t xml:space="preserve">    word = </w:t>
+      </w:r>
+      <w:proofErr w:type="spellStart"/>
+      <w:r>
+        <w:rPr>
+          <w:rFonts w:ascii="Courier New" w:eastAsia="Times New Roman" w:hAnsi="Courier New" w:cs="Courier New"/>
+          <w:sz w:val="24"/>
+          <w:szCs w:val="24"/>
+          <w:lang w:eastAsia="en-IN"/>
+        </w:rPr>
+        <w:t>synset.lemmas</w:t>
+      </w:r>
+      <w:proofErr w:type="spellEnd"/>
+      <w:r>
+        <w:rPr>
+          <w:rFonts w:ascii="Courier New" w:eastAsia="Times New Roman" w:hAnsi="Courier New" w:cs="Courier New"/>
+          <w:sz w:val="24"/>
+          <w:szCs w:val="24"/>
+          <w:lang w:eastAsia="en-IN"/>
+        </w:rPr>
+        <w:t>()[0].name()</w:t>
       </w:r>
     </w:p>
     <w:p>
@@ -1823,7 +2524,27 @@
           <w:szCs w:val="24"/>
           <w:lang w:eastAsia="en-IN"/>
         </w:rPr>
-        <w:t>    print(f"        - Definition: {synset.definition()}")</w:t>
+        <w:t>    print(f"        - Definition: {</w:t>
+      </w:r>
+      <w:proofErr w:type="spellStart"/>
+      <w:r>
+        <w:rPr>
+          <w:rFonts w:ascii="Courier New" w:eastAsia="Times New Roman" w:hAnsi="Courier New" w:cs="Courier New"/>
+          <w:sz w:val="24"/>
+          <w:szCs w:val="24"/>
+          <w:lang w:eastAsia="en-IN"/>
+        </w:rPr>
+        <w:t>synset.definition</w:t>
+      </w:r>
+      <w:proofErr w:type="spellEnd"/>
+      <w:r>
+        <w:rPr>
+          <w:rFonts w:ascii="Courier New" w:eastAsia="Times New Roman" w:hAnsi="Courier New" w:cs="Courier New"/>
+          <w:sz w:val="24"/>
+          <w:szCs w:val="24"/>
+          <w:lang w:eastAsia="en-IN"/>
+        </w:rPr>
+        <w:t>()}")</w:t>
       </w:r>
     </w:p>
     <w:p>
@@ -1844,7 +2565,27 @@
           <w:szCs w:val="24"/>
           <w:lang w:eastAsia="en-IN"/>
         </w:rPr>
-        <w:t>    print(f"          - Examples: {synset.examples()}")</w:t>
+        <w:t>    print(f"          - Examples: {</w:t>
+      </w:r>
+      <w:proofErr w:type="spellStart"/>
+      <w:r>
+        <w:rPr>
+          <w:rFonts w:ascii="Courier New" w:eastAsia="Times New Roman" w:hAnsi="Courier New" w:cs="Courier New"/>
+          <w:sz w:val="24"/>
+          <w:szCs w:val="24"/>
+          <w:lang w:eastAsia="en-IN"/>
+        </w:rPr>
+        <w:t>synset.examples</w:t>
+      </w:r>
+      <w:proofErr w:type="spellEnd"/>
+      <w:r>
+        <w:rPr>
+          <w:rFonts w:ascii="Courier New" w:eastAsia="Times New Roman" w:hAnsi="Courier New" w:cs="Courier New"/>
+          <w:sz w:val="24"/>
+          <w:szCs w:val="24"/>
+          <w:lang w:eastAsia="en-IN"/>
+        </w:rPr>
+        <w:t>()}")</w:t>
       </w:r>
     </w:p>
     <w:p>
@@ -1919,7 +2660,27 @@
           <w:szCs w:val="24"/>
           <w:lang w:eastAsia="en-IN"/>
         </w:rPr>
-        <w:t>antonyms = wordnet.lemma('buy.v.01.buy').antonyms()</w:t>
+        <w:t xml:space="preserve">antonyms = </w:t>
+      </w:r>
+      <w:proofErr w:type="spellStart"/>
+      <w:r>
+        <w:rPr>
+          <w:rFonts w:ascii="Courier New" w:eastAsia="Times New Roman" w:hAnsi="Courier New" w:cs="Courier New"/>
+          <w:sz w:val="24"/>
+          <w:szCs w:val="24"/>
+          <w:lang w:eastAsia="en-IN"/>
+        </w:rPr>
+        <w:t>wordnet.lemma</w:t>
+      </w:r>
+      <w:proofErr w:type="spellEnd"/>
+      <w:r>
+        <w:rPr>
+          <w:rFonts w:ascii="Courier New" w:eastAsia="Times New Roman" w:hAnsi="Courier New" w:cs="Courier New"/>
+          <w:sz w:val="24"/>
+          <w:szCs w:val="24"/>
+          <w:lang w:eastAsia="en-IN"/>
+        </w:rPr>
+        <w:t>('buy.v.01.buy').antonyms()</w:t>
       </w:r>
     </w:p>
     <w:p>
@@ -2253,7 +3014,7 @@
 </file>
 
 <file path=word/endnotes.xml><?xml version="1.0" encoding="utf-8"?>
-<w:endnotes xmlns:wpc="http://schemas.microsoft.com/office/word/2010/wordprocessingCanvas" xmlns:cx="http://schemas.microsoft.com/office/drawing/2014/chartex" xmlns:cx1="http://schemas.microsoft.com/office/drawing/2015/9/8/chartex" xmlns:cx2="http://schemas.microsoft.com/office/drawing/2015/10/21/chartex" xmlns:cx3="http://schemas.microsoft.com/office/drawing/2016/5/9/chartex" xmlns:cx4="http://schemas.microsoft.com/office/drawing/2016/5/10/chartex" xmlns:cx5="http://schemas.microsoft.com/office/drawing/2016/5/11/chartex" xmlns:cx6="http://schemas.microsoft.com/office/drawing/2016/5/12/chartex" xmlns:cx7="http://schemas.microsoft.com/office/drawing/2016/5/13/chartex" xmlns:cx8="http://schemas.microsoft.com/office/drawing/2016/5/14/chartex" xmlns:mc="http://schemas.openxmlformats.org/markup-compatibility/2006" xmlns:aink="http://schemas.microsoft.com/office/drawing/2016/ink" xmlns:am3d="http://schemas.microsoft.com/office/drawing/2017/model3d" xmlns:o="urn:schemas-microsoft-com:office:office" xmlns:oel="http://schemas.microsoft.com/office/2019/extlst" xmlns:r="http://schemas.openxmlformats.org/officeDocument/2006/relationships" xmlns:m="http://schemas.openxmlformats.org/officeDocument/2006/math" xmlns:v="urn:schemas-microsoft-com:vml" xmlns:wp14="http://schemas.microsoft.com/office/word/2010/wordprocessingDrawing" xmlns:wp="http://schemas.openxmlformats.org/drawingml/2006/wordprocessingDrawing" xmlns:w10="urn:schemas-microsoft-com:office:word" xmlns:w="http://schemas.openxmlformats.org/wordprocessingml/2006/main" xmlns:w14="http://schemas.microsoft.com/office/word/2010/wordml" xmlns:w15="http://schemas.microsoft.com/office/word/2012/wordml" xmlns:w16cex="http://schemas.microsoft.com/office/word/2018/wordml/cex" xmlns:w16cid="http://schemas.microsoft.com/office/word/2016/wordml/cid" xmlns:w16="http://schemas.microsoft.com/office/word/2018/wordml" xmlns:w16sdtdh="http://schemas.microsoft.com/office/word/2020/wordml/sdtdatahash" xmlns:w16se="http://schemas.microsoft.com/office/word/2015/wordml/symex" xmlns:wpg="http://schemas.microsoft.com/office/word/2010/wordprocessingGroup" xmlns:wpi="http://schemas.microsoft.com/office/word/2010/wordprocessingInk" xmlns:wne="http://schemas.microsoft.com/office/word/2006/wordml" xmlns:wps="http://schemas.microsoft.com/office/word/2010/wordprocessingShape" mc:Ignorable="w14 w15 w16se w16cid w16 w16cex w16sdtdh wp14">
+<w:endnotes xmlns:wpc="http://schemas.microsoft.com/office/word/2010/wordprocessingCanvas" xmlns:cx="http://schemas.microsoft.com/office/drawing/2014/chartex" xmlns:cx1="http://schemas.microsoft.com/office/drawing/2015/9/8/chartex" xmlns:cx2="http://schemas.microsoft.com/office/drawing/2015/10/21/chartex" xmlns:cx3="http://schemas.microsoft.com/office/drawing/2016/5/9/chartex" xmlns:cx4="http://schemas.microsoft.com/office/drawing/2016/5/10/chartex" xmlns:cx5="http://schemas.microsoft.com/office/drawing/2016/5/11/chartex" xmlns:cx6="http://schemas.microsoft.com/office/drawing/2016/5/12/chartex" xmlns:cx7="http://schemas.microsoft.com/office/drawing/2016/5/13/chartex" xmlns:cx8="http://schemas.microsoft.com/office/drawing/2016/5/14/chartex" xmlns:mc="http://schemas.openxmlformats.org/markup-compatibility/2006" xmlns:aink="http://schemas.microsoft.com/office/drawing/2016/ink" xmlns:am3d="http://schemas.microsoft.com/office/drawing/2017/model3d" xmlns:o="urn:schemas-microsoft-com:office:office" xmlns:oel="http://schemas.microsoft.com/office/2019/extlst" xmlns:r="http://schemas.openxmlformats.org/officeDocument/2006/relationships" xmlns:m="http://schemas.openxmlformats.org/officeDocument/2006/math" xmlns:v="urn:schemas-microsoft-com:vml" xmlns:wp14="http://schemas.microsoft.com/office/word/2010/wordprocessingDrawing" xmlns:wp="http://schemas.openxmlformats.org/drawingml/2006/wordprocessingDrawing" xmlns:w10="urn:schemas-microsoft-com:office:word" xmlns:w="http://schemas.openxmlformats.org/wordprocessingml/2006/main" xmlns:w14="http://schemas.microsoft.com/office/word/2010/wordml" xmlns:w15="http://schemas.microsoft.com/office/word/2012/wordml" xmlns:w16cex="http://schemas.microsoft.com/office/word/2018/wordml/cex" xmlns:w16cid="http://schemas.microsoft.com/office/word/2016/wordml/cid" xmlns:w16="http://schemas.microsoft.com/office/word/2018/wordml" xmlns:w16du="http://schemas.microsoft.com/office/word/2023/wordml/word16du" xmlns:w16sdtdh="http://schemas.microsoft.com/office/word/2020/wordml/sdtdatahash" xmlns:w16se="http://schemas.microsoft.com/office/word/2015/wordml/symex" xmlns:wpg="http://schemas.microsoft.com/office/word/2010/wordprocessingGroup" xmlns:wpi="http://schemas.microsoft.com/office/word/2010/wordprocessingInk" xmlns:wne="http://schemas.microsoft.com/office/word/2006/wordml" xmlns:wps="http://schemas.microsoft.com/office/word/2010/wordprocessingShape" mc:Ignorable="w14 w15 w16se w16cid w16 w16cex w16sdtdh w16du wp14">
   <w:endnote w:type="separator" w:id="-1">
     <w:p>
       <w:pPr>
@@ -2278,7 +3039,7 @@
 </file>
 
 <file path=word/footer1.xml><?xml version="1.0" encoding="utf-8"?>
-<w:ftr xmlns:wpc="http://schemas.microsoft.com/office/word/2010/wordprocessingCanvas" xmlns:cx="http://schemas.microsoft.com/office/drawing/2014/chartex" xmlns:cx1="http://schemas.microsoft.com/office/drawing/2015/9/8/chartex" xmlns:cx2="http://schemas.microsoft.com/office/drawing/2015/10/21/chartex" xmlns:cx3="http://schemas.microsoft.com/office/drawing/2016/5/9/chartex" xmlns:cx4="http://schemas.microsoft.com/office/drawing/2016/5/10/chartex" xmlns:cx5="http://schemas.microsoft.com/office/drawing/2016/5/11/chartex" xmlns:cx6="http://schemas.microsoft.com/office/drawing/2016/5/12/chartex" xmlns:cx7="http://schemas.microsoft.com/office/drawing/2016/5/13/chartex" xmlns:cx8="http://schemas.microsoft.com/office/drawing/2016/5/14/chartex" xmlns:mc="http://schemas.openxmlformats.org/markup-compatibility/2006" xmlns:aink="http://schemas.microsoft.com/office/drawing/2016/ink" xmlns:am3d="http://schemas.microsoft.com/office/drawing/2017/model3d" xmlns:o="urn:schemas-microsoft-com:office:office" xmlns:oel="http://schemas.microsoft.com/office/2019/extlst" xmlns:r="http://schemas.openxmlformats.org/officeDocument/2006/relationships" xmlns:m="http://schemas.openxmlformats.org/officeDocument/2006/math" xmlns:v="urn:schemas-microsoft-com:vml" xmlns:wp14="http://schemas.microsoft.com/office/word/2010/wordprocessingDrawing" xmlns:wp="http://schemas.openxmlformats.org/drawingml/2006/wordprocessingDrawing" xmlns:w10="urn:schemas-microsoft-com:office:word" xmlns:w="http://schemas.openxmlformats.org/wordprocessingml/2006/main" xmlns:w14="http://schemas.microsoft.com/office/word/2010/wordml" xmlns:w15="http://schemas.microsoft.com/office/word/2012/wordml" xmlns:w16cex="http://schemas.microsoft.com/office/word/2018/wordml/cex" xmlns:w16cid="http://schemas.microsoft.com/office/word/2016/wordml/cid" xmlns:w16="http://schemas.microsoft.com/office/word/2018/wordml" xmlns:w16sdtdh="http://schemas.microsoft.com/office/word/2020/wordml/sdtdatahash" xmlns:w16se="http://schemas.microsoft.com/office/word/2015/wordml/symex" xmlns:wpg="http://schemas.microsoft.com/office/word/2010/wordprocessingGroup" xmlns:wpi="http://schemas.microsoft.com/office/word/2010/wordprocessingInk" xmlns:wne="http://schemas.microsoft.com/office/word/2006/wordml" xmlns:wps="http://schemas.microsoft.com/office/word/2010/wordprocessingShape" mc:Ignorable="w14 w15 w16se w16cid w16 w16cex w16sdtdh wp14">
+<w:ftr xmlns:wpc="http://schemas.microsoft.com/office/word/2010/wordprocessingCanvas" xmlns:cx="http://schemas.microsoft.com/office/drawing/2014/chartex" xmlns:cx1="http://schemas.microsoft.com/office/drawing/2015/9/8/chartex" xmlns:cx2="http://schemas.microsoft.com/office/drawing/2015/10/21/chartex" xmlns:cx3="http://schemas.microsoft.com/office/drawing/2016/5/9/chartex" xmlns:cx4="http://schemas.microsoft.com/office/drawing/2016/5/10/chartex" xmlns:cx5="http://schemas.microsoft.com/office/drawing/2016/5/11/chartex" xmlns:cx6="http://schemas.microsoft.com/office/drawing/2016/5/12/chartex" xmlns:cx7="http://schemas.microsoft.com/office/drawing/2016/5/13/chartex" xmlns:cx8="http://schemas.microsoft.com/office/drawing/2016/5/14/chartex" xmlns:mc="http://schemas.openxmlformats.org/markup-compatibility/2006" xmlns:aink="http://schemas.microsoft.com/office/drawing/2016/ink" xmlns:am3d="http://schemas.microsoft.com/office/drawing/2017/model3d" xmlns:o="urn:schemas-microsoft-com:office:office" xmlns:oel="http://schemas.microsoft.com/office/2019/extlst" xmlns:r="http://schemas.openxmlformats.org/officeDocument/2006/relationships" xmlns:m="http://schemas.openxmlformats.org/officeDocument/2006/math" xmlns:v="urn:schemas-microsoft-com:vml" xmlns:wp14="http://schemas.microsoft.com/office/word/2010/wordprocessingDrawing" xmlns:wp="http://schemas.openxmlformats.org/drawingml/2006/wordprocessingDrawing" xmlns:w10="urn:schemas-microsoft-com:office:word" xmlns:w="http://schemas.openxmlformats.org/wordprocessingml/2006/main" xmlns:w14="http://schemas.microsoft.com/office/word/2010/wordml" xmlns:w15="http://schemas.microsoft.com/office/word/2012/wordml" xmlns:w16cex="http://schemas.microsoft.com/office/word/2018/wordml/cex" xmlns:w16cid="http://schemas.microsoft.com/office/word/2016/wordml/cid" xmlns:w16="http://schemas.microsoft.com/office/word/2018/wordml" xmlns:w16du="http://schemas.microsoft.com/office/word/2023/wordml/word16du" xmlns:w16sdtdh="http://schemas.microsoft.com/office/word/2020/wordml/sdtdatahash" xmlns:w16se="http://schemas.microsoft.com/office/word/2015/wordml/symex" xmlns:wpg="http://schemas.microsoft.com/office/word/2010/wordprocessingGroup" xmlns:wpi="http://schemas.microsoft.com/office/word/2010/wordprocessingInk" xmlns:wne="http://schemas.microsoft.com/office/word/2006/wordml" xmlns:wps="http://schemas.microsoft.com/office/word/2010/wordprocessingShape" mc:Ignorable="w14 w15 w16se w16cid w16 w16cex w16sdtdh w16du wp14">
   <w:p>
     <w:pPr>
       <w:pStyle w:val="Footer1"/>
@@ -2321,7 +3082,7 @@
 </file>
 
 <file path=word/footnotes.xml><?xml version="1.0" encoding="utf-8"?>
-<w:footnotes xmlns:wpc="http://schemas.microsoft.com/office/word/2010/wordprocessingCanvas" xmlns:cx="http://schemas.microsoft.com/office/drawing/2014/chartex" xmlns:cx1="http://schemas.microsoft.com/office/drawing/2015/9/8/chartex" xmlns:cx2="http://schemas.microsoft.com/office/drawing/2015/10/21/chartex" xmlns:cx3="http://schemas.microsoft.com/office/drawing/2016/5/9/chartex" xmlns:cx4="http://schemas.microsoft.com/office/drawing/2016/5/10/chartex" xmlns:cx5="http://schemas.microsoft.com/office/drawing/2016/5/11/chartex" xmlns:cx6="http://schemas.microsoft.com/office/drawing/2016/5/12/chartex" xmlns:cx7="http://schemas.microsoft.com/office/drawing/2016/5/13/chartex" xmlns:cx8="http://schemas.microsoft.com/office/drawing/2016/5/14/chartex" xmlns:mc="http://schemas.openxmlformats.org/markup-compatibility/2006" xmlns:aink="http://schemas.microsoft.com/office/drawing/2016/ink" xmlns:am3d="http://schemas.microsoft.com/office/drawing/2017/model3d" xmlns:o="urn:schemas-microsoft-com:office:office" xmlns:oel="http://schemas.microsoft.com/office/2019/extlst" xmlns:r="http://schemas.openxmlformats.org/officeDocument/2006/relationships" xmlns:m="http://schemas.openxmlformats.org/officeDocument/2006/math" xmlns:v="urn:schemas-microsoft-com:vml" xmlns:wp14="http://schemas.microsoft.com/office/word/2010/wordprocessingDrawing" xmlns:wp="http://schemas.openxmlformats.org/drawingml/2006/wordprocessingDrawing" xmlns:w10="urn:schemas-microsoft-com:office:word" xmlns:w="http://schemas.openxmlformats.org/wordprocessingml/2006/main" xmlns:w14="http://schemas.microsoft.com/office/word/2010/wordml" xmlns:w15="http://schemas.microsoft.com/office/word/2012/wordml" xmlns:w16cex="http://schemas.microsoft.com/office/word/2018/wordml/cex" xmlns:w16cid="http://schemas.microsoft.com/office/word/2016/wordml/cid" xmlns:w16="http://schemas.microsoft.com/office/word/2018/wordml" xmlns:w16sdtdh="http://schemas.microsoft.com/office/word/2020/wordml/sdtdatahash" xmlns:w16se="http://schemas.microsoft.com/office/word/2015/wordml/symex" xmlns:wpg="http://schemas.microsoft.com/office/word/2010/wordprocessingGroup" xmlns:wpi="http://schemas.microsoft.com/office/word/2010/wordprocessingInk" xmlns:wne="http://schemas.microsoft.com/office/word/2006/wordml" xmlns:wps="http://schemas.microsoft.com/office/word/2010/wordprocessingShape" mc:Ignorable="w14 w15 w16se w16cid w16 w16cex w16sdtdh wp14">
+<w:footnotes xmlns:wpc="http://schemas.microsoft.com/office/word/2010/wordprocessingCanvas" xmlns:cx="http://schemas.microsoft.com/office/drawing/2014/chartex" xmlns:cx1="http://schemas.microsoft.com/office/drawing/2015/9/8/chartex" xmlns:cx2="http://schemas.microsoft.com/office/drawing/2015/10/21/chartex" xmlns:cx3="http://schemas.microsoft.com/office/drawing/2016/5/9/chartex" xmlns:cx4="http://schemas.microsoft.com/office/drawing/2016/5/10/chartex" xmlns:cx5="http://schemas.microsoft.com/office/drawing/2016/5/11/chartex" xmlns:cx6="http://schemas.microsoft.com/office/drawing/2016/5/12/chartex" xmlns:cx7="http://schemas.microsoft.com/office/drawing/2016/5/13/chartex" xmlns:cx8="http://schemas.microsoft.com/office/drawing/2016/5/14/chartex" xmlns:mc="http://schemas.openxmlformats.org/markup-compatibility/2006" xmlns:aink="http://schemas.microsoft.com/office/drawing/2016/ink" xmlns:am3d="http://schemas.microsoft.com/office/drawing/2017/model3d" xmlns:o="urn:schemas-microsoft-com:office:office" xmlns:oel="http://schemas.microsoft.com/office/2019/extlst" xmlns:r="http://schemas.openxmlformats.org/officeDocument/2006/relationships" xmlns:m="http://schemas.openxmlformats.org/officeDocument/2006/math" xmlns:v="urn:schemas-microsoft-com:vml" xmlns:wp14="http://schemas.microsoft.com/office/word/2010/wordprocessingDrawing" xmlns:wp="http://schemas.openxmlformats.org/drawingml/2006/wordprocessingDrawing" xmlns:w10="urn:schemas-microsoft-com:office:word" xmlns:w="http://schemas.openxmlformats.org/wordprocessingml/2006/main" xmlns:w14="http://schemas.microsoft.com/office/word/2010/wordml" xmlns:w15="http://schemas.microsoft.com/office/word/2012/wordml" xmlns:w16cex="http://schemas.microsoft.com/office/word/2018/wordml/cex" xmlns:w16cid="http://schemas.microsoft.com/office/word/2016/wordml/cid" xmlns:w16="http://schemas.microsoft.com/office/word/2018/wordml" xmlns:w16du="http://schemas.microsoft.com/office/word/2023/wordml/word16du" xmlns:w16sdtdh="http://schemas.microsoft.com/office/word/2020/wordml/sdtdatahash" xmlns:w16se="http://schemas.microsoft.com/office/word/2015/wordml/symex" xmlns:wpg="http://schemas.microsoft.com/office/word/2010/wordprocessingGroup" xmlns:wpi="http://schemas.microsoft.com/office/word/2010/wordprocessingInk" xmlns:wne="http://schemas.microsoft.com/office/word/2006/wordml" xmlns:wps="http://schemas.microsoft.com/office/word/2010/wordprocessingShape" mc:Ignorable="w14 w15 w16se w16cid w16 w16cex w16sdtdh w16du wp14">
   <w:footnote w:type="separator" w:id="-1">
     <w:p>
       <w:pPr>
@@ -2346,13 +3107,18 @@
 </file>
 
 <file path=word/header1.xml><?xml version="1.0" encoding="utf-8"?>
-<w:hdr xmlns:wpc="http://schemas.microsoft.com/office/word/2010/wordprocessingCanvas" xmlns:cx="http://schemas.microsoft.com/office/drawing/2014/chartex" xmlns:cx1="http://schemas.microsoft.com/office/drawing/2015/9/8/chartex" xmlns:cx2="http://schemas.microsoft.com/office/drawing/2015/10/21/chartex" xmlns:cx3="http://schemas.microsoft.com/office/drawing/2016/5/9/chartex" xmlns:cx4="http://schemas.microsoft.com/office/drawing/2016/5/10/chartex" xmlns:cx5="http://schemas.microsoft.com/office/drawing/2016/5/11/chartex" xmlns:cx6="http://schemas.microsoft.com/office/drawing/2016/5/12/chartex" xmlns:cx7="http://schemas.microsoft.com/office/drawing/2016/5/13/chartex" xmlns:cx8="http://schemas.microsoft.com/office/drawing/2016/5/14/chartex" xmlns:mc="http://schemas.openxmlformats.org/markup-compatibility/2006" xmlns:aink="http://schemas.microsoft.com/office/drawing/2016/ink" xmlns:am3d="http://schemas.microsoft.com/office/drawing/2017/model3d" xmlns:o="urn:schemas-microsoft-com:office:office" xmlns:oel="http://schemas.microsoft.com/office/2019/extlst" xmlns:r="http://schemas.openxmlformats.org/officeDocument/2006/relationships" xmlns:m="http://schemas.openxmlformats.org/officeDocument/2006/math" xmlns:v="urn:schemas-microsoft-com:vml" xmlns:wp14="http://schemas.microsoft.com/office/word/2010/wordprocessingDrawing" xmlns:wp="http://schemas.openxmlformats.org/drawingml/2006/wordprocessingDrawing" xmlns:w10="urn:schemas-microsoft-com:office:word" xmlns:w="http://schemas.openxmlformats.org/wordprocessingml/2006/main" xmlns:w14="http://schemas.microsoft.com/office/word/2010/wordml" xmlns:w15="http://schemas.microsoft.com/office/word/2012/wordml" xmlns:w16cex="http://schemas.microsoft.com/office/word/2018/wordml/cex" xmlns:w16cid="http://schemas.microsoft.com/office/word/2016/wordml/cid" xmlns:w16="http://schemas.microsoft.com/office/word/2018/wordml" xmlns:w16sdtdh="http://schemas.microsoft.com/office/word/2020/wordml/sdtdatahash" xmlns:w16se="http://schemas.microsoft.com/office/word/2015/wordml/symex" xmlns:wpg="http://schemas.microsoft.com/office/word/2010/wordprocessingGroup" xmlns:wpi="http://schemas.microsoft.com/office/word/2010/wordprocessingInk" xmlns:wne="http://schemas.microsoft.com/office/word/2006/wordml" xmlns:wps="http://schemas.microsoft.com/office/word/2010/wordprocessingShape" mc:Ignorable="w14 w15 w16se w16cid w16 w16cex w16sdtdh wp14">
+<w:hdr xmlns:wpc="http://schemas.microsoft.com/office/word/2010/wordprocessingCanvas" xmlns:cx="http://schemas.microsoft.com/office/drawing/2014/chartex" xmlns:cx1="http://schemas.microsoft.com/office/drawing/2015/9/8/chartex" xmlns:cx2="http://schemas.microsoft.com/office/drawing/2015/10/21/chartex" xmlns:cx3="http://schemas.microsoft.com/office/drawing/2016/5/9/chartex" xmlns:cx4="http://schemas.microsoft.com/office/drawing/2016/5/10/chartex" xmlns:cx5="http://schemas.microsoft.com/office/drawing/2016/5/11/chartex" xmlns:cx6="http://schemas.microsoft.com/office/drawing/2016/5/12/chartex" xmlns:cx7="http://schemas.microsoft.com/office/drawing/2016/5/13/chartex" xmlns:cx8="http://schemas.microsoft.com/office/drawing/2016/5/14/chartex" xmlns:mc="http://schemas.openxmlformats.org/markup-compatibility/2006" xmlns:aink="http://schemas.microsoft.com/office/drawing/2016/ink" xmlns:am3d="http://schemas.microsoft.com/office/drawing/2017/model3d" xmlns:o="urn:schemas-microsoft-com:office:office" xmlns:oel="http://schemas.microsoft.com/office/2019/extlst" xmlns:r="http://schemas.openxmlformats.org/officeDocument/2006/relationships" xmlns:m="http://schemas.openxmlformats.org/officeDocument/2006/math" xmlns:v="urn:schemas-microsoft-com:vml" xmlns:wp14="http://schemas.microsoft.com/office/word/2010/wordprocessingDrawing" xmlns:wp="http://schemas.openxmlformats.org/drawingml/2006/wordprocessingDrawing" xmlns:w10="urn:schemas-microsoft-com:office:word" xmlns:w="http://schemas.openxmlformats.org/wordprocessingml/2006/main" xmlns:w14="http://schemas.microsoft.com/office/word/2010/wordml" xmlns:w15="http://schemas.microsoft.com/office/word/2012/wordml" xmlns:w16cex="http://schemas.microsoft.com/office/word/2018/wordml/cex" xmlns:w16cid="http://schemas.microsoft.com/office/word/2016/wordml/cid" xmlns:w16="http://schemas.microsoft.com/office/word/2018/wordml" xmlns:w16du="http://schemas.microsoft.com/office/word/2023/wordml/word16du" xmlns:w16sdtdh="http://schemas.microsoft.com/office/word/2020/wordml/sdtdatahash" xmlns:w16se="http://schemas.microsoft.com/office/word/2015/wordml/symex" xmlns:wpg="http://schemas.microsoft.com/office/word/2010/wordprocessingGroup" xmlns:wpi="http://schemas.microsoft.com/office/word/2010/wordprocessingInk" xmlns:wne="http://schemas.microsoft.com/office/word/2006/wordml" xmlns:wps="http://schemas.microsoft.com/office/word/2010/wordprocessingShape" mc:Ignorable="w14 w15 w16se w16cid w16 w16cex w16sdtdh w16du wp14">
   <w:p>
     <w:pPr>
       <w:pStyle w:val="Header1"/>
     </w:pPr>
+    <w:proofErr w:type="spellStart"/>
     <w:r>
-      <w:t>MscIT - Part 2</w:t>
+      <w:t>MscIT</w:t>
+    </w:r>
+    <w:proofErr w:type="spellEnd"/>
+    <w:r>
+      <w:t xml:space="preserve"> - Part 2</w:t>
     </w:r>
     <w:r>
       <w:ptab w:relativeTo="margin" w:alignment="center" w:leader="none"/>
@@ -2371,7 +3137,7 @@
 </file>
 
 <file path=word/numbering.xml><?xml version="1.0" encoding="utf-8"?>
-<w:numbering xmlns:wpc="http://schemas.microsoft.com/office/word/2010/wordprocessingCanvas" xmlns:cx="http://schemas.microsoft.com/office/drawing/2014/chartex" xmlns:cx1="http://schemas.microsoft.com/office/drawing/2015/9/8/chartex" xmlns:cx2="http://schemas.microsoft.com/office/drawing/2015/10/21/chartex" xmlns:cx3="http://schemas.microsoft.com/office/drawing/2016/5/9/chartex" xmlns:cx4="http://schemas.microsoft.com/office/drawing/2016/5/10/chartex" xmlns:cx5="http://schemas.microsoft.com/office/drawing/2016/5/11/chartex" xmlns:cx6="http://schemas.microsoft.com/office/drawing/2016/5/12/chartex" xmlns:cx7="http://schemas.microsoft.com/office/drawing/2016/5/13/chartex" xmlns:cx8="http://schemas.microsoft.com/office/drawing/2016/5/14/chartex" xmlns:mc="http://schemas.openxmlformats.org/markup-compatibility/2006" xmlns:aink="http://schemas.microsoft.com/office/drawing/2016/ink" xmlns:am3d="http://schemas.microsoft.com/office/drawing/2017/model3d" xmlns:o="urn:schemas-microsoft-com:office:office" xmlns:oel="http://schemas.microsoft.com/office/2019/extlst" xmlns:r="http://schemas.openxmlformats.org/officeDocument/2006/relationships" xmlns:m="http://schemas.openxmlformats.org/officeDocument/2006/math" xmlns:v="urn:schemas-microsoft-com:vml" xmlns:wp14="http://schemas.microsoft.com/office/word/2010/wordprocessingDrawing" xmlns:wp="http://schemas.openxmlformats.org/drawingml/2006/wordprocessingDrawing" xmlns:w10="urn:schemas-microsoft-com:office:word" xmlns:w="http://schemas.openxmlformats.org/wordprocessingml/2006/main" xmlns:w14="http://schemas.microsoft.com/office/word/2010/wordml" xmlns:w15="http://schemas.microsoft.com/office/word/2012/wordml" xmlns:w16cex="http://schemas.microsoft.com/office/word/2018/wordml/cex" xmlns:w16cid="http://schemas.microsoft.com/office/word/2016/wordml/cid" xmlns:w16="http://schemas.microsoft.com/office/word/2018/wordml" xmlns:w16sdtdh="http://schemas.microsoft.com/office/word/2020/wordml/sdtdatahash" xmlns:w16se="http://schemas.microsoft.com/office/word/2015/wordml/symex" xmlns:wpg="http://schemas.microsoft.com/office/word/2010/wordprocessingGroup" xmlns:wpi="http://schemas.microsoft.com/office/word/2010/wordprocessingInk" xmlns:wne="http://schemas.microsoft.com/office/word/2006/wordml" xmlns:wps="http://schemas.microsoft.com/office/word/2010/wordprocessingShape" mc:Ignorable="w14 w15 w16se w16cid w16 w16cex w16sdtdh wp14">
+<w:numbering xmlns:wpc="http://schemas.microsoft.com/office/word/2010/wordprocessingCanvas" xmlns:cx="http://schemas.microsoft.com/office/drawing/2014/chartex" xmlns:cx1="http://schemas.microsoft.com/office/drawing/2015/9/8/chartex" xmlns:cx2="http://schemas.microsoft.com/office/drawing/2015/10/21/chartex" xmlns:cx3="http://schemas.microsoft.com/office/drawing/2016/5/9/chartex" xmlns:cx4="http://schemas.microsoft.com/office/drawing/2016/5/10/chartex" xmlns:cx5="http://schemas.microsoft.com/office/drawing/2016/5/11/chartex" xmlns:cx6="http://schemas.microsoft.com/office/drawing/2016/5/12/chartex" xmlns:cx7="http://schemas.microsoft.com/office/drawing/2016/5/13/chartex" xmlns:cx8="http://schemas.microsoft.com/office/drawing/2016/5/14/chartex" xmlns:mc="http://schemas.openxmlformats.org/markup-compatibility/2006" xmlns:aink="http://schemas.microsoft.com/office/drawing/2016/ink" xmlns:am3d="http://schemas.microsoft.com/office/drawing/2017/model3d" xmlns:o="urn:schemas-microsoft-com:office:office" xmlns:oel="http://schemas.microsoft.com/office/2019/extlst" xmlns:r="http://schemas.openxmlformats.org/officeDocument/2006/relationships" xmlns:m="http://schemas.openxmlformats.org/officeDocument/2006/math" xmlns:v="urn:schemas-microsoft-com:vml" xmlns:wp14="http://schemas.microsoft.com/office/word/2010/wordprocessingDrawing" xmlns:wp="http://schemas.openxmlformats.org/drawingml/2006/wordprocessingDrawing" xmlns:w10="urn:schemas-microsoft-com:office:word" xmlns:w="http://schemas.openxmlformats.org/wordprocessingml/2006/main" xmlns:w14="http://schemas.microsoft.com/office/word/2010/wordml" xmlns:w15="http://schemas.microsoft.com/office/word/2012/wordml" xmlns:w16cex="http://schemas.microsoft.com/office/word/2018/wordml/cex" xmlns:w16cid="http://schemas.microsoft.com/office/word/2016/wordml/cid" xmlns:w16="http://schemas.microsoft.com/office/word/2018/wordml" xmlns:w16du="http://schemas.microsoft.com/office/word/2023/wordml/word16du" xmlns:w16sdtdh="http://schemas.microsoft.com/office/word/2020/wordml/sdtdatahash" xmlns:w16se="http://schemas.microsoft.com/office/word/2015/wordml/symex" xmlns:wpg="http://schemas.microsoft.com/office/word/2010/wordprocessingGroup" xmlns:wpi="http://schemas.microsoft.com/office/word/2010/wordprocessingInk" xmlns:wne="http://schemas.microsoft.com/office/word/2006/wordml" xmlns:wps="http://schemas.microsoft.com/office/word/2010/wordprocessingShape" mc:Ignorable="w14 w15 w16se w16cid w16 w16cex w16sdtdh w16du wp14">
   <w:abstractNum w:abstractNumId="0" w15:restartNumberingAfterBreak="0">
     <w:nsid w:val="20D718C2"/>
     <w:multiLevelType w:val="hybridMultilevel"/>
@@ -2560,7 +3326,7 @@
 </file>
 
 <file path=word/styles.xml><?xml version="1.0" encoding="utf-8"?>
-<w:styles xmlns:mc="http://schemas.openxmlformats.org/markup-compatibility/2006" xmlns:r="http://schemas.openxmlformats.org/officeDocument/2006/relationships" xmlns:w="http://schemas.openxmlformats.org/wordprocessingml/2006/main" xmlns:w14="http://schemas.microsoft.com/office/word/2010/wordml" xmlns:w15="http://schemas.microsoft.com/office/word/2012/wordml" xmlns:w16cex="http://schemas.microsoft.com/office/word/2018/wordml/cex" xmlns:w16cid="http://schemas.microsoft.com/office/word/2016/wordml/cid" xmlns:w16="http://schemas.microsoft.com/office/word/2018/wordml" xmlns:w16sdtdh="http://schemas.microsoft.com/office/word/2020/wordml/sdtdatahash" xmlns:w16se="http://schemas.microsoft.com/office/word/2015/wordml/symex" mc:Ignorable="w14 w15 w16se w16cid w16 w16cex w16sdtdh">
+<w:styles xmlns:mc="http://schemas.openxmlformats.org/markup-compatibility/2006" xmlns:r="http://schemas.openxmlformats.org/officeDocument/2006/relationships" xmlns:w="http://schemas.openxmlformats.org/wordprocessingml/2006/main" xmlns:w14="http://schemas.microsoft.com/office/word/2010/wordml" xmlns:w15="http://schemas.microsoft.com/office/word/2012/wordml" xmlns:w16cex="http://schemas.microsoft.com/office/word/2018/wordml/cex" xmlns:w16cid="http://schemas.microsoft.com/office/word/2016/wordml/cid" xmlns:w16="http://schemas.microsoft.com/office/word/2018/wordml" xmlns:w16du="http://schemas.microsoft.com/office/word/2023/wordml/word16du" xmlns:w16sdtdh="http://schemas.microsoft.com/office/word/2020/wordml/sdtdatahash" xmlns:w16se="http://schemas.microsoft.com/office/word/2015/wordml/symex" mc:Ignorable="w14 w15 w16se w16cid w16 w16cex w16sdtdh w16du">
   <w:docDefaults>
     <w:rPrDefault>
       <w:rPr>

</xml_diff>